<commit_message>
Added contents to LCAMIterationPlan3
</commit_message>
<xml_diff>
--- a/Iteration E-3/LCAMIterationPlan3.docx
+++ b/Iteration E-3/LCAMIterationPlan3.docx
@@ -1445,7 +1445,28 @@
               <w:widowControl/>
             </w:pPr>
             <w:r>
-              <w:t>Develop backend logic for tracking the number of task created / completed/ deleted without completing</w:t>
+              <w:t xml:space="preserve">Develop backend logic for tracking the number of task created / completed/ deleted without </w:t>
+            </w:r>
+            <w:proofErr w:type="gramStart"/>
+            <w:r>
+              <w:t>completing</w:t>
+            </w:r>
+            <w:proofErr w:type="gramEnd"/>
+          </w:p>
+          <w:p>
+            <w:pPr>
+              <w:pStyle w:val="ListParagraph"/>
+              <w:widowControl/>
+              <w:numPr>
+                <w:ilvl w:val="0"/>
+                <w:numId w:val="5"/>
+              </w:numPr>
+            </w:pPr>
+            <w:r>
+              <w:rPr>
+                <w:color w:val="00B050"/>
+              </w:rPr>
+              <w:t xml:space="preserve">Last two, after group discussion, was deemed unnecessary.  </w:t>
             </w:r>
           </w:p>
         </w:tc>
@@ -1479,7 +1500,7 @@
               <w:rPr>
                 <w:rFonts w:ascii="Arial" w:eastAsia="Arial" w:hAnsi="Arial" w:cs="Arial"/>
               </w:rPr>
-              <w:t>Incomplete</w:t>
+              <w:t>Complete</w:t>
             </w:r>
           </w:p>
         </w:tc>
@@ -1507,10 +1528,12 @@
         <w:tc>
           <w:tcPr>
             <w:tcW w:w="1080" w:type="dxa"/>
-          </w:tcPr>
-          <w:p>
-            <w:pPr>
-              <w:widowControl/>
+            <w:vAlign w:val="center"/>
+          </w:tcPr>
+          <w:p>
+            <w:pPr>
+              <w:widowControl/>
+              <w:jc w:val="center"/>
               <w:rPr>
                 <w:rFonts w:ascii="Arial" w:eastAsia="Arial" w:hAnsi="Arial" w:cs="Arial"/>
               </w:rPr>
@@ -1527,15 +1550,22 @@
           <w:tcPr>
             <w:tcW w:w="1039" w:type="dxa"/>
             <w:shd w:val="clear" w:color="auto" w:fill="auto"/>
-            <w:vAlign w:val="bottom"/>
-          </w:tcPr>
-          <w:p>
-            <w:pPr>
-              <w:widowControl/>
-              <w:rPr>
-                <w:rFonts w:ascii="Arial" w:eastAsia="Arial" w:hAnsi="Arial" w:cs="Arial"/>
-              </w:rPr>
-            </w:pPr>
+            <w:vAlign w:val="center"/>
+          </w:tcPr>
+          <w:p>
+            <w:pPr>
+              <w:widowControl/>
+              <w:jc w:val="center"/>
+              <w:rPr>
+                <w:rFonts w:ascii="Arial" w:eastAsia="Arial" w:hAnsi="Arial" w:cs="Arial"/>
+              </w:rPr>
+            </w:pPr>
+            <w:r>
+              <w:rPr>
+                <w:rFonts w:ascii="Arial" w:eastAsia="Arial" w:hAnsi="Arial" w:cs="Arial"/>
+              </w:rPr>
+              <w:t>11</w:t>
+            </w:r>
           </w:p>
         </w:tc>
         <w:tc>
@@ -1588,10 +1618,7 @@
               <w:widowControl/>
             </w:pPr>
             <w:r>
-              <w:t>FAT for functionality added to the application during iteration</w:t>
-            </w:r>
-            <w:r>
-              <w:t xml:space="preserve"> E2</w:t>
+              <w:t>FAT for functionality added to the application during iteration E2</w:t>
             </w:r>
           </w:p>
         </w:tc>
@@ -1811,7 +1838,7 @@
               <w:rPr>
                 <w:rFonts w:ascii="Arial" w:eastAsia="Arial" w:hAnsi="Arial" w:cs="Arial"/>
               </w:rPr>
-              <w:t>Incomplete</w:t>
+              <w:t>Partially Complete</w:t>
             </w:r>
           </w:p>
         </w:tc>
@@ -2560,6 +2587,7 @@
               <w:rPr>
                 <w:rFonts w:ascii="Arial" w:eastAsia="Arial" w:hAnsi="Arial" w:cs="Arial"/>
               </w:rPr>
+              <w:lastRenderedPageBreak/>
               <w:t>6.1</w:t>
             </w:r>
           </w:p>
@@ -2752,11 +2780,7 @@
               <w:widowControl/>
             </w:pPr>
             <w:r>
-              <w:t xml:space="preserve">Create and carry out Functional Acceptance Tests on code form </w:t>
-            </w:r>
-            <w:r>
-              <w:lastRenderedPageBreak/>
-              <w:t>previous iterations. Ready for Review, updated iteration plan</w:t>
+              <w:t>Create and carry out Functional Acceptance Tests on code form previous iterations. Ready for Review, updated iteration plan</w:t>
             </w:r>
           </w:p>
         </w:tc>
@@ -2777,7 +2801,6 @@
               <w:rPr>
                 <w:rFonts w:ascii="Arial" w:eastAsia="Arial" w:hAnsi="Arial" w:cs="Arial"/>
               </w:rPr>
-              <w:lastRenderedPageBreak/>
               <w:t>Incomplete</w:t>
             </w:r>
           </w:p>
@@ -3974,6 +3997,119 @@
       </w:rPr>
     </w:lvl>
   </w:abstractNum>
+  <w:abstractNum w:abstractNumId="4" w15:restartNumberingAfterBreak="0">
+    <w:nsid w:val="77067A48"/>
+    <w:multiLevelType w:val="hybridMultilevel"/>
+    <w:tmpl w:val="F3D27F9C"/>
+    <w:lvl w:ilvl="0" w:tplc="08090001">
+      <w:start w:val="1"/>
+      <w:numFmt w:val="bullet"/>
+      <w:lvlText w:val=""/>
+      <w:lvlJc w:val="left"/>
+      <w:pPr>
+        <w:ind w:left="720" w:hanging="360"/>
+      </w:pPr>
+      <w:rPr>
+        <w:rFonts w:ascii="Symbol" w:hAnsi="Symbol" w:hint="default"/>
+      </w:rPr>
+    </w:lvl>
+    <w:lvl w:ilvl="1" w:tplc="08090003" w:tentative="1">
+      <w:start w:val="1"/>
+      <w:numFmt w:val="bullet"/>
+      <w:lvlText w:val="o"/>
+      <w:lvlJc w:val="left"/>
+      <w:pPr>
+        <w:ind w:left="1440" w:hanging="360"/>
+      </w:pPr>
+      <w:rPr>
+        <w:rFonts w:ascii="Courier New" w:hAnsi="Courier New" w:cs="Courier New" w:hint="default"/>
+      </w:rPr>
+    </w:lvl>
+    <w:lvl w:ilvl="2" w:tplc="08090005" w:tentative="1">
+      <w:start w:val="1"/>
+      <w:numFmt w:val="bullet"/>
+      <w:lvlText w:val=""/>
+      <w:lvlJc w:val="left"/>
+      <w:pPr>
+        <w:ind w:left="2160" w:hanging="360"/>
+      </w:pPr>
+      <w:rPr>
+        <w:rFonts w:ascii="Wingdings" w:hAnsi="Wingdings" w:hint="default"/>
+      </w:rPr>
+    </w:lvl>
+    <w:lvl w:ilvl="3" w:tplc="08090001" w:tentative="1">
+      <w:start w:val="1"/>
+      <w:numFmt w:val="bullet"/>
+      <w:lvlText w:val=""/>
+      <w:lvlJc w:val="left"/>
+      <w:pPr>
+        <w:ind w:left="2880" w:hanging="360"/>
+      </w:pPr>
+      <w:rPr>
+        <w:rFonts w:ascii="Symbol" w:hAnsi="Symbol" w:hint="default"/>
+      </w:rPr>
+    </w:lvl>
+    <w:lvl w:ilvl="4" w:tplc="08090003" w:tentative="1">
+      <w:start w:val="1"/>
+      <w:numFmt w:val="bullet"/>
+      <w:lvlText w:val="o"/>
+      <w:lvlJc w:val="left"/>
+      <w:pPr>
+        <w:ind w:left="3600" w:hanging="360"/>
+      </w:pPr>
+      <w:rPr>
+        <w:rFonts w:ascii="Courier New" w:hAnsi="Courier New" w:cs="Courier New" w:hint="default"/>
+      </w:rPr>
+    </w:lvl>
+    <w:lvl w:ilvl="5" w:tplc="08090005" w:tentative="1">
+      <w:start w:val="1"/>
+      <w:numFmt w:val="bullet"/>
+      <w:lvlText w:val=""/>
+      <w:lvlJc w:val="left"/>
+      <w:pPr>
+        <w:ind w:left="4320" w:hanging="360"/>
+      </w:pPr>
+      <w:rPr>
+        <w:rFonts w:ascii="Wingdings" w:hAnsi="Wingdings" w:hint="default"/>
+      </w:rPr>
+    </w:lvl>
+    <w:lvl w:ilvl="6" w:tplc="08090001" w:tentative="1">
+      <w:start w:val="1"/>
+      <w:numFmt w:val="bullet"/>
+      <w:lvlText w:val=""/>
+      <w:lvlJc w:val="left"/>
+      <w:pPr>
+        <w:ind w:left="5040" w:hanging="360"/>
+      </w:pPr>
+      <w:rPr>
+        <w:rFonts w:ascii="Symbol" w:hAnsi="Symbol" w:hint="default"/>
+      </w:rPr>
+    </w:lvl>
+    <w:lvl w:ilvl="7" w:tplc="08090003" w:tentative="1">
+      <w:start w:val="1"/>
+      <w:numFmt w:val="bullet"/>
+      <w:lvlText w:val="o"/>
+      <w:lvlJc w:val="left"/>
+      <w:pPr>
+        <w:ind w:left="5760" w:hanging="360"/>
+      </w:pPr>
+      <w:rPr>
+        <w:rFonts w:ascii="Courier New" w:hAnsi="Courier New" w:cs="Courier New" w:hint="default"/>
+      </w:rPr>
+    </w:lvl>
+    <w:lvl w:ilvl="8" w:tplc="08090005" w:tentative="1">
+      <w:start w:val="1"/>
+      <w:numFmt w:val="bullet"/>
+      <w:lvlText w:val=""/>
+      <w:lvlJc w:val="left"/>
+      <w:pPr>
+        <w:ind w:left="6480" w:hanging="360"/>
+      </w:pPr>
+      <w:rPr>
+        <w:rFonts w:ascii="Wingdings" w:hAnsi="Wingdings" w:hint="default"/>
+      </w:rPr>
+    </w:lvl>
+  </w:abstractNum>
   <w:num w:numId="1" w16cid:durableId="1715041221">
     <w:abstractNumId w:val="0"/>
   </w:num>
@@ -3985,6 +4121,9 @@
   </w:num>
   <w:num w:numId="4" w16cid:durableId="2114007927">
     <w:abstractNumId w:val="3"/>
+  </w:num>
+  <w:num w:numId="5" w16cid:durableId="2070880320">
+    <w:abstractNumId w:val="4"/>
   </w:num>
 </w:numbering>
 </file>

</xml_diff>

<commit_message>
Completed work item 6.1
</commit_message>
<xml_diff>
--- a/Iteration E-3/LCAMIterationPlan3.docx
+++ b/Iteration E-3/LCAMIterationPlan3.docx
@@ -1588,10 +1588,7 @@
               <w:widowControl/>
             </w:pPr>
             <w:r>
-              <w:t>FAT for functionality added to the application during iteration</w:t>
-            </w:r>
-            <w:r>
-              <w:t xml:space="preserve"> E2</w:t>
+              <w:t>FAT for functionality added to the application during iteration E2</w:t>
             </w:r>
           </w:p>
         </w:tc>
@@ -2585,11 +2582,17 @@
             <w:r>
               <w:t xml:space="preserve"> to encrypt and </w:t>
             </w:r>
-            <w:proofErr w:type="spellStart"/>
-            <w:r>
-              <w:t>Protext</w:t>
-            </w:r>
-            <w:proofErr w:type="spellEnd"/>
+            <w:proofErr w:type="gramStart"/>
+            <w:r>
+              <w:t>Prote</w:t>
+            </w:r>
+            <w:r>
+              <w:t>c</w:t>
+            </w:r>
+            <w:r>
+              <w:t>t</w:t>
+            </w:r>
+            <w:proofErr w:type="gramEnd"/>
             <w:r>
               <w:t xml:space="preserve"> local SQLite Database</w:t>
             </w:r>
@@ -2622,7 +2625,13 @@
               <w:rPr>
                 <w:rFonts w:ascii="Arial" w:eastAsia="Arial" w:hAnsi="Arial" w:cs="Arial"/>
               </w:rPr>
-              <w:t>Incomplete</w:t>
+              <w:t>C</w:t>
+            </w:r>
+            <w:r>
+              <w:rPr>
+                <w:rFonts w:ascii="Arial" w:eastAsia="Arial" w:hAnsi="Arial" w:cs="Arial"/>
+              </w:rPr>
+              <w:t>omplete</w:t>
             </w:r>
           </w:p>
         </w:tc>
@@ -2679,6 +2688,12 @@
                 <w:rFonts w:ascii="Arial" w:eastAsia="Arial" w:hAnsi="Arial" w:cs="Arial"/>
               </w:rPr>
             </w:pPr>
+            <w:r>
+              <w:rPr>
+                <w:rFonts w:ascii="Arial" w:eastAsia="Arial" w:hAnsi="Arial" w:cs="Arial"/>
+              </w:rPr>
+              <w:t>1 ½ Hours</w:t>
+            </w:r>
           </w:p>
         </w:tc>
         <w:tc>
@@ -2694,6 +2709,12 @@
                 <w:rFonts w:ascii="Arial" w:eastAsia="Arial" w:hAnsi="Arial" w:cs="Arial"/>
               </w:rPr>
             </w:pPr>
+            <w:r>
+              <w:rPr>
+                <w:rFonts w:ascii="Arial" w:eastAsia="Arial" w:hAnsi="Arial" w:cs="Arial"/>
+              </w:rPr>
+              <w:t>½ Hour</w:t>
+            </w:r>
           </w:p>
         </w:tc>
       </w:tr>

</xml_diff>

<commit_message>
Matt: Updated Iteration Plan for Matt's tasks.
</commit_message>
<xml_diff>
--- a/Iteration E-3/LCAMIterationPlan3.docx
+++ b/Iteration E-3/LCAMIterationPlan3.docx
@@ -606,15 +606,7 @@
         <w:t xml:space="preserve"> </w:t>
       </w:r>
       <w:r>
-        <w:t xml:space="preserve">Created a </w:t>
-      </w:r>
-      <w:proofErr w:type="gramStart"/>
-      <w:r>
-        <w:t>User</w:t>
-      </w:r>
-      <w:proofErr w:type="gramEnd"/>
-      <w:r>
-        <w:t xml:space="preserve"> object. Authenticate user with username and password. Ensure the user can only see their data.</w:t>
+        <w:t>Created a User object. Authenticate user with username and password. Ensure the user can only see their data.</w:t>
       </w:r>
     </w:p>
     <w:p>
@@ -813,13 +805,8 @@
       <w:r>
         <w:t xml:space="preserve">Develop </w:t>
       </w:r>
-      <w:proofErr w:type="gramStart"/>
-      <w:r>
-        <w:t>FAT’s</w:t>
-      </w:r>
-      <w:proofErr w:type="gramEnd"/>
-      <w:r>
-        <w:t xml:space="preserve"> for previous iteration’s </w:t>
+      <w:r>
+        <w:t xml:space="preserve">FAT’s for previous iteration’s </w:t>
       </w:r>
       <w:r>
         <w:br/>
@@ -1445,13 +1432,8 @@
               <w:widowControl/>
             </w:pPr>
             <w:r>
-              <w:t xml:space="preserve">Develop backend logic for tracking the number of task created / completed/ deleted without </w:t>
-            </w:r>
-            <w:proofErr w:type="gramStart"/>
-            <w:r>
-              <w:t>completing</w:t>
-            </w:r>
-            <w:proofErr w:type="gramEnd"/>
+              <w:t>Develop backend logic for tracking the number of task created / completed/ deleted without completing</w:t>
+            </w:r>
           </w:p>
           <w:p>
             <w:pPr>
@@ -2159,12 +2141,15 @@
                 <w:rFonts w:ascii="Arial" w:eastAsia="Arial" w:hAnsi="Arial" w:cs="Arial"/>
               </w:rPr>
             </w:pPr>
-            <w:r>
-              <w:rPr>
-                <w:rFonts w:ascii="Arial" w:eastAsia="Arial" w:hAnsi="Arial" w:cs="Arial"/>
-              </w:rPr>
-              <w:t>Incomplete</w:t>
-            </w:r>
+            <w:hyperlink r:id="rId7" w:history="1">
+              <w:r>
+                <w:rPr>
+                  <w:rStyle w:val="Hyperlink"/>
+                  <w:rFonts w:ascii="Arial" w:eastAsia="Arial" w:hAnsi="Arial" w:cs="Arial"/>
+                </w:rPr>
+                <w:t>Complete</w:t>
+              </w:r>
+            </w:hyperlink>
           </w:p>
         </w:tc>
         <w:tc>
@@ -2226,6 +2211,12 @@
                 <w:rFonts w:ascii="Arial" w:eastAsia="Arial" w:hAnsi="Arial" w:cs="Arial"/>
               </w:rPr>
             </w:pPr>
+            <w:r>
+              <w:rPr>
+                <w:rFonts w:ascii="Arial" w:eastAsia="Arial" w:hAnsi="Arial" w:cs="Arial"/>
+              </w:rPr>
+              <w:t>15 Hours</w:t>
+            </w:r>
           </w:p>
         </w:tc>
         <w:tc>
@@ -2241,6 +2232,12 @@
                 <w:rFonts w:ascii="Arial" w:eastAsia="Arial" w:hAnsi="Arial" w:cs="Arial"/>
               </w:rPr>
             </w:pPr>
+            <w:r>
+              <w:rPr>
+                <w:rFonts w:ascii="Arial" w:eastAsia="Arial" w:hAnsi="Arial" w:cs="Arial"/>
+              </w:rPr>
+              <w:t>0</w:t>
+            </w:r>
           </w:p>
         </w:tc>
       </w:tr>
@@ -2608,21 +2605,13 @@
             </w:r>
             <w:proofErr w:type="spellEnd"/>
             <w:r>
-              <w:t xml:space="preserve"> to encrypt and </w:t>
-            </w:r>
-            <w:proofErr w:type="gramStart"/>
-            <w:r>
-              <w:t>Prote</w:t>
+              <w:t xml:space="preserve"> to encrypt and Prote</w:t>
             </w:r>
             <w:r>
               <w:t>c</w:t>
             </w:r>
             <w:r>
-              <w:t>t</w:t>
-            </w:r>
-            <w:proofErr w:type="gramEnd"/>
-            <w:r>
-              <w:t xml:space="preserve"> local SQLite Database</w:t>
+              <w:t>t local SQLite Database</w:t>
             </w:r>
           </w:p>
         </w:tc>
@@ -2652,49 +2641,22 @@
                 <w:rFonts w:ascii="Arial" w:eastAsia="Arial" w:hAnsi="Arial" w:cs="Arial"/>
               </w:rPr>
             </w:pPr>
-            <w:r>
-              <w:rPr>
-                <w:rFonts w:ascii="Arial" w:eastAsia="Arial" w:hAnsi="Arial" w:cs="Arial"/>
-              </w:rPr>
-              <w:fldChar w:fldCharType="begin"/>
-            </w:r>
-            <w:r>
-              <w:rPr>
-                <w:rFonts w:ascii="Arial" w:eastAsia="Arial" w:hAnsi="Arial" w:cs="Arial"/>
-              </w:rPr>
-              <w:instrText xml:space="preserve"> HYPERLINK "https://github.com/commet003/ITC303-9-Team1-Project/commit/4d861f0584b89f543fc9a7cbb0ec278a9b44696a" </w:instrText>
-            </w:r>
-            <w:r>
-              <w:rPr>
-                <w:rFonts w:ascii="Arial" w:eastAsia="Arial" w:hAnsi="Arial" w:cs="Arial"/>
-              </w:rPr>
-            </w:r>
-            <w:r>
-              <w:rPr>
-                <w:rFonts w:ascii="Arial" w:eastAsia="Arial" w:hAnsi="Arial" w:cs="Arial"/>
-              </w:rPr>
-              <w:fldChar w:fldCharType="separate"/>
-            </w:r>
-            <w:r>
-              <w:rPr>
-                <w:rStyle w:val="Hyperlink"/>
-                <w:rFonts w:ascii="Arial" w:eastAsia="Arial" w:hAnsi="Arial" w:cs="Arial"/>
-              </w:rPr>
-              <w:t>C</w:t>
-            </w:r>
-            <w:r>
-              <w:rPr>
-                <w:rStyle w:val="Hyperlink"/>
-                <w:rFonts w:ascii="Arial" w:eastAsia="Arial" w:hAnsi="Arial" w:cs="Arial"/>
-              </w:rPr>
-              <w:t>omplete</w:t>
-            </w:r>
-            <w:r>
-              <w:rPr>
-                <w:rFonts w:ascii="Arial" w:eastAsia="Arial" w:hAnsi="Arial" w:cs="Arial"/>
-              </w:rPr>
-              <w:fldChar w:fldCharType="end"/>
-            </w:r>
+            <w:hyperlink r:id="rId8" w:history="1">
+              <w:r>
+                <w:rPr>
+                  <w:rStyle w:val="Hyperlink"/>
+                  <w:rFonts w:ascii="Arial" w:eastAsia="Arial" w:hAnsi="Arial" w:cs="Arial"/>
+                </w:rPr>
+                <w:t>C</w:t>
+              </w:r>
+              <w:r>
+                <w:rPr>
+                  <w:rStyle w:val="Hyperlink"/>
+                  <w:rFonts w:ascii="Arial" w:eastAsia="Arial" w:hAnsi="Arial" w:cs="Arial"/>
+                </w:rPr>
+                <w:t>omplete</w:t>
+              </w:r>
+            </w:hyperlink>
           </w:p>
         </w:tc>
         <w:tc>
@@ -2814,15 +2776,7 @@
               <w:widowControl/>
             </w:pPr>
             <w:r>
-              <w:t xml:space="preserve">Develop </w:t>
-            </w:r>
-            <w:proofErr w:type="gramStart"/>
-            <w:r>
-              <w:t>FAT’s</w:t>
-            </w:r>
-            <w:proofErr w:type="gramEnd"/>
-            <w:r>
-              <w:t xml:space="preserve"> from previous Development</w:t>
+              <w:t>Develop FAT’s from previous Development</w:t>
             </w:r>
           </w:p>
         </w:tc>
@@ -3252,8 +3206,8 @@
       <w:pPr>
         <w:pStyle w:val="Heading1"/>
         <w:sectPr>
-          <w:headerReference w:type="default" r:id="rId7"/>
-          <w:footerReference w:type="default" r:id="rId8"/>
+          <w:headerReference w:type="default" r:id="rId9"/>
+          <w:footerReference w:type="default" r:id="rId10"/>
           <w:pgSz w:w="12240" w:h="15840"/>
           <w:pgMar w:top="1440" w:right="1440" w:bottom="1440" w:left="1440" w:header="720" w:footer="720" w:gutter="0"/>
           <w:pgNumType w:start="1"/>

</xml_diff>

<commit_message>
Added hours worked and completion updates to 4.1 and 5.1
</commit_message>
<xml_diff>
--- a/Iteration E-3/LCAMIterationPlan3.docx
+++ b/Iteration E-3/LCAMIterationPlan3.docx
@@ -1,6 +1,6 @@
 
 <file path=word/document.xml><?xml version="1.0" encoding="utf-8"?>
-<w:document xmlns:wpc="http://schemas.microsoft.com/office/word/2010/wordprocessingCanvas" xmlns:cx="http://schemas.microsoft.com/office/drawing/2014/chartex" xmlns:cx1="http://schemas.microsoft.com/office/drawing/2015/9/8/chartex" xmlns:cx2="http://schemas.microsoft.com/office/drawing/2015/10/21/chartex" xmlns:cx3="http://schemas.microsoft.com/office/drawing/2016/5/9/chartex" xmlns:cx4="http://schemas.microsoft.com/office/drawing/2016/5/10/chartex" xmlns:cx5="http://schemas.microsoft.com/office/drawing/2016/5/11/chartex" xmlns:cx6="http://schemas.microsoft.com/office/drawing/2016/5/12/chartex" xmlns:cx7="http://schemas.microsoft.com/office/drawing/2016/5/13/chartex" xmlns:cx8="http://schemas.microsoft.com/office/drawing/2016/5/14/chartex" xmlns:mc="http://schemas.openxmlformats.org/markup-compatibility/2006" xmlns:aink="http://schemas.microsoft.com/office/drawing/2016/ink" xmlns:am3d="http://schemas.microsoft.com/office/drawing/2017/model3d" xmlns:o="urn:schemas-microsoft-com:office:office" xmlns:oel="http://schemas.microsoft.com/office/2019/extlst" xmlns:r="http://schemas.openxmlformats.org/officeDocument/2006/relationships" xmlns:m="http://schemas.openxmlformats.org/officeDocument/2006/math" xmlns:v="urn:schemas-microsoft-com:vml" xmlns:wp14="http://schemas.microsoft.com/office/word/2010/wordprocessingDrawing" xmlns:wp="http://schemas.openxmlformats.org/drawingml/2006/wordprocessingDrawing" xmlns:w10="urn:schemas-microsoft-com:office:word" xmlns:w="http://schemas.openxmlformats.org/wordprocessingml/2006/main" xmlns:w14="http://schemas.microsoft.com/office/word/2010/wordml" xmlns:w15="http://schemas.microsoft.com/office/word/2012/wordml" xmlns:w16cex="http://schemas.microsoft.com/office/word/2018/wordml/cex" xmlns:w16cid="http://schemas.microsoft.com/office/word/2016/wordml/cid" xmlns:w16="http://schemas.microsoft.com/office/word/2018/wordml" xmlns:w16sdtdh="http://schemas.microsoft.com/office/word/2020/wordml/sdtdatahash" xmlns:w16se="http://schemas.microsoft.com/office/word/2015/wordml/symex" xmlns:wpg="http://schemas.microsoft.com/office/word/2010/wordprocessingGroup" xmlns:wpi="http://schemas.microsoft.com/office/word/2010/wordprocessingInk" xmlns:wne="http://schemas.microsoft.com/office/word/2006/wordml" xmlns:wps="http://schemas.microsoft.com/office/word/2010/wordprocessingShape" mc:Ignorable="w14 w15 w16se w16cid w16 w16cex w16sdtdh wp14">
+<w:document xmlns:wpc="http://schemas.microsoft.com/office/word/2010/wordprocessingCanvas" xmlns:cx="http://schemas.microsoft.com/office/drawing/2014/chartex" xmlns:cx1="http://schemas.microsoft.com/office/drawing/2015/9/8/chartex" xmlns:cx2="http://schemas.microsoft.com/office/drawing/2015/10/21/chartex" xmlns:cx3="http://schemas.microsoft.com/office/drawing/2016/5/9/chartex" xmlns:cx4="http://schemas.microsoft.com/office/drawing/2016/5/10/chartex" xmlns:cx5="http://schemas.microsoft.com/office/drawing/2016/5/11/chartex" xmlns:cx6="http://schemas.microsoft.com/office/drawing/2016/5/12/chartex" xmlns:cx7="http://schemas.microsoft.com/office/drawing/2016/5/13/chartex" xmlns:cx8="http://schemas.microsoft.com/office/drawing/2016/5/14/chartex" xmlns:mc="http://schemas.openxmlformats.org/markup-compatibility/2006" xmlns:aink="http://schemas.microsoft.com/office/drawing/2016/ink" xmlns:am3d="http://schemas.microsoft.com/office/drawing/2017/model3d" xmlns:o="urn:schemas-microsoft-com:office:office" xmlns:oel="http://schemas.microsoft.com/office/2019/extlst" xmlns:r="http://schemas.openxmlformats.org/officeDocument/2006/relationships" xmlns:m="http://schemas.openxmlformats.org/officeDocument/2006/math" xmlns:v="urn:schemas-microsoft-com:vml" xmlns:wp14="http://schemas.microsoft.com/office/word/2010/wordprocessingDrawing" xmlns:wp="http://schemas.openxmlformats.org/drawingml/2006/wordprocessingDrawing" xmlns:w10="urn:schemas-microsoft-com:office:word" xmlns:w="http://schemas.openxmlformats.org/wordprocessingml/2006/main" xmlns:w14="http://schemas.microsoft.com/office/word/2010/wordml" xmlns:w15="http://schemas.microsoft.com/office/word/2012/wordml" xmlns:w16cex="http://schemas.microsoft.com/office/word/2018/wordml/cex" xmlns:w16cid="http://schemas.microsoft.com/office/word/2016/wordml/cid" xmlns:w16="http://schemas.microsoft.com/office/word/2018/wordml" xmlns:w16du="http://schemas.microsoft.com/office/word/2023/wordml/word16du" xmlns:w16sdtdh="http://schemas.microsoft.com/office/word/2020/wordml/sdtdatahash" xmlns:w16se="http://schemas.microsoft.com/office/word/2015/wordml/symex" xmlns:wpg="http://schemas.microsoft.com/office/word/2010/wordprocessingGroup" xmlns:wpi="http://schemas.microsoft.com/office/word/2010/wordprocessingInk" xmlns:wne="http://schemas.microsoft.com/office/word/2006/wordml" xmlns:wps="http://schemas.microsoft.com/office/word/2010/wordprocessingShape" mc:Ignorable="w14 w15 w16se w16cid w16 w16cex w16sdtdh wp14">
   <w:body>
     <w:p>
       <w:pPr>
@@ -900,7 +900,6 @@
         <w:rPr>
           <w:b/>
         </w:rPr>
-        <w:lastRenderedPageBreak/>
         <w:t xml:space="preserve">Objective </w:t>
       </w:r>
       <w:r>
@@ -920,6 +919,9 @@
       </w:r>
       <w:r>
         <w:br/>
+      </w:r>
+      <w:r>
+        <w:lastRenderedPageBreak/>
         <w:t xml:space="preserve">            </w:t>
       </w:r>
       <w:r>
@@ -949,14 +951,12 @@
     </w:p>
     <w:p>
       <w:pPr>
+        <w:spacing w:after="120"/>
+      </w:pPr>
+    </w:p>
+    <w:p>
+      <w:pPr>
         <w:keepLines/>
-        <w:pBdr>
-          <w:top w:val="nil"/>
-          <w:left w:val="nil"/>
-          <w:bottom w:val="nil"/>
-          <w:right w:val="nil"/>
-          <w:between w:val="nil"/>
-        </w:pBdr>
         <w:spacing w:after="120"/>
         <w:ind w:left="360"/>
         <w:rPr>
@@ -976,13 +976,6 @@
     <w:p>
       <w:pPr>
         <w:keepLines/>
-        <w:pBdr>
-          <w:top w:val="nil"/>
-          <w:left w:val="nil"/>
-          <w:bottom w:val="nil"/>
-          <w:right w:val="nil"/>
-          <w:between w:val="nil"/>
-        </w:pBdr>
         <w:spacing w:after="120"/>
         <w:ind w:left="360"/>
         <w:rPr>
@@ -998,7 +991,6 @@
     </w:p>
     <w:tbl>
       <w:tblPr>
-        <w:tblStyle w:val="a0"/>
         <w:tblW w:w="10950" w:type="dxa"/>
         <w:tblInd w:w="-740" w:type="dxa"/>
         <w:tblBorders>
@@ -1010,14 +1002,14 @@
           <w:insideV w:val="single" w:sz="6" w:space="0" w:color="000000"/>
         </w:tblBorders>
         <w:tblLayout w:type="fixed"/>
-        <w:tblLook w:val="0000" w:firstRow="0" w:lastRow="0" w:firstColumn="0" w:lastColumn="0" w:noHBand="0" w:noVBand="0"/>
+        <w:tblLook w:val="04A0" w:firstRow="1" w:lastRow="0" w:firstColumn="1" w:lastColumn="0" w:noHBand="0" w:noVBand="1"/>
       </w:tblPr>
       <w:tblGrid>
         <w:gridCol w:w="705"/>
         <w:gridCol w:w="2370"/>
         <w:gridCol w:w="2505"/>
-        <w:gridCol w:w="1260"/>
-        <w:gridCol w:w="990"/>
+        <w:gridCol w:w="1534"/>
+        <w:gridCol w:w="716"/>
         <w:gridCol w:w="1080"/>
         <w:gridCol w:w="1039"/>
         <w:gridCol w:w="1001"/>
@@ -1029,7 +1021,14 @@
         <w:tc>
           <w:tcPr>
             <w:tcW w:w="705" w:type="dxa"/>
+            <w:tcBorders>
+              <w:top w:val="single" w:sz="4" w:space="0" w:color="000000"/>
+              <w:left w:val="single" w:sz="4" w:space="0" w:color="000000"/>
+              <w:bottom w:val="single" w:sz="6" w:space="0" w:color="000000"/>
+              <w:right w:val="single" w:sz="6" w:space="0" w:color="000000"/>
+            </w:tcBorders>
             <w:shd w:val="clear" w:color="auto" w:fill="D9D9D9"/>
+            <w:hideMark/>
           </w:tcPr>
           <w:p>
             <w:pPr>
@@ -1056,7 +1055,14 @@
         <w:tc>
           <w:tcPr>
             <w:tcW w:w="2370" w:type="dxa"/>
+            <w:tcBorders>
+              <w:top w:val="single" w:sz="4" w:space="0" w:color="000000"/>
+              <w:left w:val="single" w:sz="6" w:space="0" w:color="000000"/>
+              <w:bottom w:val="single" w:sz="6" w:space="0" w:color="000000"/>
+              <w:right w:val="single" w:sz="6" w:space="0" w:color="000000"/>
+            </w:tcBorders>
             <w:shd w:val="clear" w:color="auto" w:fill="D9D9D9"/>
+            <w:hideMark/>
           </w:tcPr>
           <w:p>
             <w:pPr>
@@ -1083,7 +1089,14 @@
         <w:tc>
           <w:tcPr>
             <w:tcW w:w="2505" w:type="dxa"/>
+            <w:tcBorders>
+              <w:top w:val="single" w:sz="4" w:space="0" w:color="000000"/>
+              <w:left w:val="single" w:sz="6" w:space="0" w:color="000000"/>
+              <w:bottom w:val="single" w:sz="6" w:space="0" w:color="000000"/>
+              <w:right w:val="single" w:sz="6" w:space="0" w:color="000000"/>
+            </w:tcBorders>
             <w:shd w:val="clear" w:color="auto" w:fill="D9D9D9"/>
+            <w:hideMark/>
           </w:tcPr>
           <w:p>
             <w:pPr>
@@ -1109,8 +1122,15 @@
         </w:tc>
         <w:tc>
           <w:tcPr>
-            <w:tcW w:w="1260" w:type="dxa"/>
+            <w:tcW w:w="1534" w:type="dxa"/>
+            <w:tcBorders>
+              <w:top w:val="single" w:sz="4" w:space="0" w:color="000000"/>
+              <w:left w:val="single" w:sz="6" w:space="0" w:color="000000"/>
+              <w:bottom w:val="single" w:sz="6" w:space="0" w:color="000000"/>
+              <w:right w:val="single" w:sz="6" w:space="0" w:color="000000"/>
+            </w:tcBorders>
             <w:shd w:val="clear" w:color="auto" w:fill="D9D9D9"/>
+            <w:hideMark/>
           </w:tcPr>
           <w:p>
             <w:pPr>
@@ -1136,8 +1156,15 @@
         </w:tc>
         <w:tc>
           <w:tcPr>
-            <w:tcW w:w="990" w:type="dxa"/>
+            <w:tcW w:w="716" w:type="dxa"/>
+            <w:tcBorders>
+              <w:top w:val="single" w:sz="4" w:space="0" w:color="000000"/>
+              <w:left w:val="single" w:sz="6" w:space="0" w:color="000000"/>
+              <w:bottom w:val="single" w:sz="6" w:space="0" w:color="000000"/>
+              <w:right w:val="single" w:sz="6" w:space="0" w:color="000000"/>
+            </w:tcBorders>
             <w:shd w:val="clear" w:color="auto" w:fill="D9D9D9"/>
+            <w:hideMark/>
           </w:tcPr>
           <w:p>
             <w:pPr>
@@ -1164,7 +1191,14 @@
         <w:tc>
           <w:tcPr>
             <w:tcW w:w="1080" w:type="dxa"/>
+            <w:tcBorders>
+              <w:top w:val="single" w:sz="4" w:space="0" w:color="000000"/>
+              <w:left w:val="single" w:sz="6" w:space="0" w:color="000000"/>
+              <w:bottom w:val="single" w:sz="6" w:space="0" w:color="000000"/>
+              <w:right w:val="single" w:sz="6" w:space="0" w:color="000000"/>
+            </w:tcBorders>
             <w:shd w:val="clear" w:color="auto" w:fill="D9D9D9"/>
+            <w:hideMark/>
           </w:tcPr>
           <w:p>
             <w:pPr>
@@ -1191,7 +1225,14 @@
         <w:tc>
           <w:tcPr>
             <w:tcW w:w="1039" w:type="dxa"/>
+            <w:tcBorders>
+              <w:top w:val="single" w:sz="4" w:space="0" w:color="000000"/>
+              <w:left w:val="single" w:sz="6" w:space="0" w:color="000000"/>
+              <w:bottom w:val="single" w:sz="6" w:space="0" w:color="000000"/>
+              <w:right w:val="single" w:sz="6" w:space="0" w:color="000000"/>
+            </w:tcBorders>
             <w:shd w:val="clear" w:color="auto" w:fill="D9D9D9"/>
+            <w:hideMark/>
           </w:tcPr>
           <w:p>
             <w:pPr>
@@ -1218,7 +1259,14 @@
         <w:tc>
           <w:tcPr>
             <w:tcW w:w="1001" w:type="dxa"/>
+            <w:tcBorders>
+              <w:top w:val="single" w:sz="4" w:space="0" w:color="000000"/>
+              <w:left w:val="single" w:sz="6" w:space="0" w:color="000000"/>
+              <w:bottom w:val="single" w:sz="6" w:space="0" w:color="000000"/>
+              <w:right w:val="single" w:sz="4" w:space="0" w:color="000000"/>
+            </w:tcBorders>
             <w:shd w:val="clear" w:color="auto" w:fill="D9D9D9"/>
+            <w:hideMark/>
           </w:tcPr>
           <w:p>
             <w:pPr>
@@ -1251,6 +1299,13 @@
           <w:tcPr>
             <w:tcW w:w="10950" w:type="dxa"/>
             <w:gridSpan w:val="8"/>
+            <w:tcBorders>
+              <w:top w:val="single" w:sz="6" w:space="0" w:color="000000"/>
+              <w:left w:val="single" w:sz="4" w:space="0" w:color="000000"/>
+              <w:bottom w:val="single" w:sz="6" w:space="0" w:color="000000"/>
+              <w:right w:val="single" w:sz="4" w:space="0" w:color="000000"/>
+            </w:tcBorders>
+            <w:hideMark/>
           </w:tcPr>
           <w:p>
             <w:pPr>
@@ -1275,6 +1330,13 @@
         <w:tc>
           <w:tcPr>
             <w:tcW w:w="705" w:type="dxa"/>
+            <w:tcBorders>
+              <w:top w:val="single" w:sz="6" w:space="0" w:color="000000"/>
+              <w:left w:val="single" w:sz="4" w:space="0" w:color="000000"/>
+              <w:bottom w:val="single" w:sz="6" w:space="0" w:color="000000"/>
+              <w:right w:val="single" w:sz="6" w:space="0" w:color="000000"/>
+            </w:tcBorders>
+            <w:hideMark/>
           </w:tcPr>
           <w:p>
             <w:pPr>
@@ -1294,8 +1356,14 @@
         <w:tc>
           <w:tcPr>
             <w:tcW w:w="2370" w:type="dxa"/>
-            <w:shd w:val="clear" w:color="auto" w:fill="auto"/>
-            <w:vAlign w:val="bottom"/>
+            <w:tcBorders>
+              <w:top w:val="single" w:sz="6" w:space="0" w:color="000000"/>
+              <w:left w:val="single" w:sz="6" w:space="0" w:color="000000"/>
+              <w:bottom w:val="single" w:sz="6" w:space="0" w:color="000000"/>
+              <w:right w:val="single" w:sz="6" w:space="0" w:color="000000"/>
+            </w:tcBorders>
+            <w:vAlign w:val="bottom"/>
+            <w:hideMark/>
           </w:tcPr>
           <w:p>
             <w:pPr>
@@ -1309,21 +1377,33 @@
         <w:tc>
           <w:tcPr>
             <w:tcW w:w="2505" w:type="dxa"/>
-          </w:tcPr>
-          <w:p>
-            <w:pPr>
-              <w:widowControl/>
-              <w:rPr>
-                <w:rFonts w:ascii="Arial" w:eastAsia="Arial" w:hAnsi="Arial" w:cs="Arial"/>
-              </w:rPr>
-            </w:pPr>
-          </w:p>
-        </w:tc>
-        <w:tc>
-          <w:tcPr>
-            <w:tcW w:w="1260" w:type="dxa"/>
-            <w:shd w:val="clear" w:color="auto" w:fill="auto"/>
-            <w:vAlign w:val="bottom"/>
+            <w:tcBorders>
+              <w:top w:val="single" w:sz="6" w:space="0" w:color="000000"/>
+              <w:left w:val="single" w:sz="6" w:space="0" w:color="000000"/>
+              <w:bottom w:val="single" w:sz="6" w:space="0" w:color="000000"/>
+              <w:right w:val="single" w:sz="6" w:space="0" w:color="000000"/>
+            </w:tcBorders>
+          </w:tcPr>
+          <w:p>
+            <w:pPr>
+              <w:widowControl/>
+              <w:rPr>
+                <w:rFonts w:ascii="Arial" w:eastAsia="Arial" w:hAnsi="Arial" w:cs="Arial"/>
+              </w:rPr>
+            </w:pPr>
+          </w:p>
+        </w:tc>
+        <w:tc>
+          <w:tcPr>
+            <w:tcW w:w="1534" w:type="dxa"/>
+            <w:tcBorders>
+              <w:top w:val="single" w:sz="6" w:space="0" w:color="000000"/>
+              <w:left w:val="single" w:sz="6" w:space="0" w:color="000000"/>
+              <w:bottom w:val="single" w:sz="6" w:space="0" w:color="000000"/>
+              <w:right w:val="single" w:sz="6" w:space="0" w:color="000000"/>
+            </w:tcBorders>
+            <w:vAlign w:val="bottom"/>
+            <w:hideMark/>
           </w:tcPr>
           <w:p>
             <w:pPr>
@@ -1342,9 +1422,15 @@
         </w:tc>
         <w:tc>
           <w:tcPr>
-            <w:tcW w:w="990" w:type="dxa"/>
-            <w:shd w:val="clear" w:color="auto" w:fill="auto"/>
-            <w:vAlign w:val="bottom"/>
+            <w:tcW w:w="716" w:type="dxa"/>
+            <w:tcBorders>
+              <w:top w:val="single" w:sz="6" w:space="0" w:color="000000"/>
+              <w:left w:val="single" w:sz="6" w:space="0" w:color="000000"/>
+              <w:bottom w:val="single" w:sz="6" w:space="0" w:color="000000"/>
+              <w:right w:val="single" w:sz="6" w:space="0" w:color="000000"/>
+            </w:tcBorders>
+            <w:vAlign w:val="bottom"/>
+            <w:hideMark/>
           </w:tcPr>
           <w:p>
             <w:pPr>
@@ -1364,6 +1450,13 @@
         <w:tc>
           <w:tcPr>
             <w:tcW w:w="1080" w:type="dxa"/>
+            <w:tcBorders>
+              <w:top w:val="single" w:sz="6" w:space="0" w:color="000000"/>
+              <w:left w:val="single" w:sz="6" w:space="0" w:color="000000"/>
+              <w:bottom w:val="single" w:sz="6" w:space="0" w:color="000000"/>
+              <w:right w:val="single" w:sz="6" w:space="0" w:color="000000"/>
+            </w:tcBorders>
+            <w:hideMark/>
           </w:tcPr>
           <w:p>
             <w:pPr>
@@ -1383,7 +1476,12 @@
         <w:tc>
           <w:tcPr>
             <w:tcW w:w="1039" w:type="dxa"/>
-            <w:shd w:val="clear" w:color="auto" w:fill="auto"/>
+            <w:tcBorders>
+              <w:top w:val="single" w:sz="6" w:space="0" w:color="000000"/>
+              <w:left w:val="single" w:sz="6" w:space="0" w:color="000000"/>
+              <w:bottom w:val="single" w:sz="6" w:space="0" w:color="000000"/>
+              <w:right w:val="single" w:sz="6" w:space="0" w:color="000000"/>
+            </w:tcBorders>
             <w:vAlign w:val="bottom"/>
           </w:tcPr>
           <w:p>
@@ -1398,7 +1496,12 @@
         <w:tc>
           <w:tcPr>
             <w:tcW w:w="1001" w:type="dxa"/>
-            <w:shd w:val="clear" w:color="auto" w:fill="auto"/>
+            <w:tcBorders>
+              <w:top w:val="single" w:sz="6" w:space="0" w:color="000000"/>
+              <w:left w:val="single" w:sz="6" w:space="0" w:color="000000"/>
+              <w:bottom w:val="single" w:sz="6" w:space="0" w:color="000000"/>
+              <w:right w:val="single" w:sz="4" w:space="0" w:color="000000"/>
+            </w:tcBorders>
             <w:vAlign w:val="bottom"/>
           </w:tcPr>
           <w:p>
@@ -1418,6 +1521,13 @@
         <w:tc>
           <w:tcPr>
             <w:tcW w:w="705" w:type="dxa"/>
+            <w:tcBorders>
+              <w:top w:val="single" w:sz="6" w:space="0" w:color="000000"/>
+              <w:left w:val="single" w:sz="4" w:space="0" w:color="000000"/>
+              <w:bottom w:val="single" w:sz="6" w:space="0" w:color="000000"/>
+              <w:right w:val="single" w:sz="6" w:space="0" w:color="000000"/>
+            </w:tcBorders>
+            <w:hideMark/>
           </w:tcPr>
           <w:p>
             <w:pPr>
@@ -1437,8 +1547,14 @@
         <w:tc>
           <w:tcPr>
             <w:tcW w:w="2370" w:type="dxa"/>
-            <w:shd w:val="clear" w:color="auto" w:fill="auto"/>
-            <w:vAlign w:val="bottom"/>
+            <w:tcBorders>
+              <w:top w:val="single" w:sz="6" w:space="0" w:color="000000"/>
+              <w:left w:val="single" w:sz="6" w:space="0" w:color="000000"/>
+              <w:bottom w:val="single" w:sz="6" w:space="0" w:color="000000"/>
+              <w:right w:val="single" w:sz="6" w:space="0" w:color="000000"/>
+            </w:tcBorders>
+            <w:vAlign w:val="bottom"/>
+            <w:hideMark/>
           </w:tcPr>
           <w:p>
             <w:pPr>
@@ -1459,35 +1575,55 @@
               <w:widowControl/>
               <w:numPr>
                 <w:ilvl w:val="0"/>
-                <w:numId w:val="5"/>
+                <w:numId w:val="6"/>
               </w:numPr>
             </w:pPr>
+            <w:proofErr w:type="gramStart"/>
             <w:r>
               <w:rPr>
                 <w:color w:val="00B050"/>
               </w:rPr>
-              <w:t xml:space="preserve">Last two, after group discussion, was deemed unnecessary.  </w:t>
+              <w:t>Last</w:t>
+            </w:r>
+            <w:proofErr w:type="gramEnd"/>
+            <w:r>
+              <w:rPr>
+                <w:color w:val="00B050"/>
+              </w:rPr>
+              <w:t xml:space="preserve"> two, after group discussion, was deemed unnecessary.  </w:t>
             </w:r>
           </w:p>
         </w:tc>
         <w:tc>
           <w:tcPr>
             <w:tcW w:w="2505" w:type="dxa"/>
-          </w:tcPr>
-          <w:p>
-            <w:pPr>
-              <w:widowControl/>
-              <w:rPr>
-                <w:rFonts w:ascii="Arial" w:eastAsia="Arial" w:hAnsi="Arial" w:cs="Arial"/>
-              </w:rPr>
-            </w:pPr>
-          </w:p>
-        </w:tc>
-        <w:tc>
-          <w:tcPr>
-            <w:tcW w:w="1260" w:type="dxa"/>
-            <w:shd w:val="clear" w:color="auto" w:fill="auto"/>
-            <w:vAlign w:val="bottom"/>
+            <w:tcBorders>
+              <w:top w:val="single" w:sz="6" w:space="0" w:color="000000"/>
+              <w:left w:val="single" w:sz="6" w:space="0" w:color="000000"/>
+              <w:bottom w:val="single" w:sz="6" w:space="0" w:color="000000"/>
+              <w:right w:val="single" w:sz="6" w:space="0" w:color="000000"/>
+            </w:tcBorders>
+          </w:tcPr>
+          <w:p>
+            <w:pPr>
+              <w:widowControl/>
+              <w:rPr>
+                <w:rFonts w:ascii="Arial" w:eastAsia="Arial" w:hAnsi="Arial" w:cs="Arial"/>
+              </w:rPr>
+            </w:pPr>
+          </w:p>
+        </w:tc>
+        <w:tc>
+          <w:tcPr>
+            <w:tcW w:w="1534" w:type="dxa"/>
+            <w:tcBorders>
+              <w:top w:val="single" w:sz="6" w:space="0" w:color="000000"/>
+              <w:left w:val="single" w:sz="6" w:space="0" w:color="000000"/>
+              <w:bottom w:val="single" w:sz="6" w:space="0" w:color="000000"/>
+              <w:right w:val="single" w:sz="6" w:space="0" w:color="000000"/>
+            </w:tcBorders>
+            <w:vAlign w:val="bottom"/>
+            <w:hideMark/>
           </w:tcPr>
           <w:p>
             <w:pPr>
@@ -1509,9 +1645,15 @@
         </w:tc>
         <w:tc>
           <w:tcPr>
-            <w:tcW w:w="990" w:type="dxa"/>
-            <w:shd w:val="clear" w:color="auto" w:fill="auto"/>
-            <w:vAlign w:val="bottom"/>
+            <w:tcW w:w="716" w:type="dxa"/>
+            <w:tcBorders>
+              <w:top w:val="single" w:sz="6" w:space="0" w:color="000000"/>
+              <w:left w:val="single" w:sz="6" w:space="0" w:color="000000"/>
+              <w:bottom w:val="single" w:sz="6" w:space="0" w:color="000000"/>
+              <w:right w:val="single" w:sz="6" w:space="0" w:color="000000"/>
+            </w:tcBorders>
+            <w:vAlign w:val="bottom"/>
+            <w:hideMark/>
           </w:tcPr>
           <w:p>
             <w:pPr>
@@ -1531,6 +1673,13 @@
         <w:tc>
           <w:tcPr>
             <w:tcW w:w="1080" w:type="dxa"/>
+            <w:tcBorders>
+              <w:top w:val="single" w:sz="6" w:space="0" w:color="000000"/>
+              <w:left w:val="single" w:sz="6" w:space="0" w:color="000000"/>
+              <w:bottom w:val="single" w:sz="6" w:space="0" w:color="000000"/>
+              <w:right w:val="single" w:sz="6" w:space="0" w:color="000000"/>
+            </w:tcBorders>
+            <w:hideMark/>
           </w:tcPr>
           <w:p>
             <w:pPr>
@@ -1550,8 +1699,14 @@
         <w:tc>
           <w:tcPr>
             <w:tcW w:w="1039" w:type="dxa"/>
-            <w:shd w:val="clear" w:color="auto" w:fill="auto"/>
-            <w:vAlign w:val="bottom"/>
+            <w:tcBorders>
+              <w:top w:val="single" w:sz="6" w:space="0" w:color="000000"/>
+              <w:left w:val="single" w:sz="6" w:space="0" w:color="000000"/>
+              <w:bottom w:val="single" w:sz="6" w:space="0" w:color="000000"/>
+              <w:right w:val="single" w:sz="6" w:space="0" w:color="000000"/>
+            </w:tcBorders>
+            <w:vAlign w:val="bottom"/>
+            <w:hideMark/>
           </w:tcPr>
           <w:p>
             <w:pPr>
@@ -1571,7 +1726,12 @@
         <w:tc>
           <w:tcPr>
             <w:tcW w:w="1001" w:type="dxa"/>
-            <w:shd w:val="clear" w:color="auto" w:fill="auto"/>
+            <w:tcBorders>
+              <w:top w:val="single" w:sz="6" w:space="0" w:color="000000"/>
+              <w:left w:val="single" w:sz="6" w:space="0" w:color="000000"/>
+              <w:bottom w:val="single" w:sz="6" w:space="0" w:color="000000"/>
+              <w:right w:val="single" w:sz="4" w:space="0" w:color="000000"/>
+            </w:tcBorders>
             <w:vAlign w:val="bottom"/>
           </w:tcPr>
           <w:p>
@@ -1591,6 +1751,13 @@
         <w:tc>
           <w:tcPr>
             <w:tcW w:w="705" w:type="dxa"/>
+            <w:tcBorders>
+              <w:top w:val="single" w:sz="6" w:space="0" w:color="000000"/>
+              <w:left w:val="single" w:sz="4" w:space="0" w:color="000000"/>
+              <w:bottom w:val="single" w:sz="6" w:space="0" w:color="000000"/>
+              <w:right w:val="single" w:sz="6" w:space="0" w:color="000000"/>
+            </w:tcBorders>
+            <w:hideMark/>
           </w:tcPr>
           <w:p>
             <w:pPr>
@@ -1610,8 +1777,14 @@
         <w:tc>
           <w:tcPr>
             <w:tcW w:w="2370" w:type="dxa"/>
-            <w:shd w:val="clear" w:color="auto" w:fill="auto"/>
-            <w:vAlign w:val="bottom"/>
+            <w:tcBorders>
+              <w:top w:val="single" w:sz="6" w:space="0" w:color="000000"/>
+              <w:left w:val="single" w:sz="6" w:space="0" w:color="000000"/>
+              <w:bottom w:val="single" w:sz="6" w:space="0" w:color="000000"/>
+              <w:right w:val="single" w:sz="6" w:space="0" w:color="000000"/>
+            </w:tcBorders>
+            <w:vAlign w:val="bottom"/>
+            <w:hideMark/>
           </w:tcPr>
           <w:p>
             <w:pPr>
@@ -1625,21 +1798,33 @@
         <w:tc>
           <w:tcPr>
             <w:tcW w:w="2505" w:type="dxa"/>
-          </w:tcPr>
-          <w:p>
-            <w:pPr>
-              <w:widowControl/>
-              <w:rPr>
-                <w:rFonts w:ascii="Arial" w:eastAsia="Arial" w:hAnsi="Arial" w:cs="Arial"/>
-              </w:rPr>
-            </w:pPr>
-          </w:p>
-        </w:tc>
-        <w:tc>
-          <w:tcPr>
-            <w:tcW w:w="1260" w:type="dxa"/>
-            <w:shd w:val="clear" w:color="auto" w:fill="auto"/>
-            <w:vAlign w:val="bottom"/>
+            <w:tcBorders>
+              <w:top w:val="single" w:sz="6" w:space="0" w:color="000000"/>
+              <w:left w:val="single" w:sz="6" w:space="0" w:color="000000"/>
+              <w:bottom w:val="single" w:sz="6" w:space="0" w:color="000000"/>
+              <w:right w:val="single" w:sz="6" w:space="0" w:color="000000"/>
+            </w:tcBorders>
+          </w:tcPr>
+          <w:p>
+            <w:pPr>
+              <w:widowControl/>
+              <w:rPr>
+                <w:rFonts w:ascii="Arial" w:eastAsia="Arial" w:hAnsi="Arial" w:cs="Arial"/>
+              </w:rPr>
+            </w:pPr>
+          </w:p>
+        </w:tc>
+        <w:tc>
+          <w:tcPr>
+            <w:tcW w:w="1534" w:type="dxa"/>
+            <w:tcBorders>
+              <w:top w:val="single" w:sz="6" w:space="0" w:color="000000"/>
+              <w:left w:val="single" w:sz="6" w:space="0" w:color="000000"/>
+              <w:bottom w:val="single" w:sz="6" w:space="0" w:color="000000"/>
+              <w:right w:val="single" w:sz="6" w:space="0" w:color="000000"/>
+            </w:tcBorders>
+            <w:vAlign w:val="bottom"/>
+            <w:hideMark/>
           </w:tcPr>
           <w:p>
             <w:pPr>
@@ -1658,9 +1843,15 @@
         </w:tc>
         <w:tc>
           <w:tcPr>
-            <w:tcW w:w="990" w:type="dxa"/>
-            <w:shd w:val="clear" w:color="auto" w:fill="auto"/>
-            <w:vAlign w:val="bottom"/>
+            <w:tcW w:w="716" w:type="dxa"/>
+            <w:tcBorders>
+              <w:top w:val="single" w:sz="6" w:space="0" w:color="000000"/>
+              <w:left w:val="single" w:sz="6" w:space="0" w:color="000000"/>
+              <w:bottom w:val="single" w:sz="6" w:space="0" w:color="000000"/>
+              <w:right w:val="single" w:sz="6" w:space="0" w:color="000000"/>
+            </w:tcBorders>
+            <w:vAlign w:val="bottom"/>
+            <w:hideMark/>
           </w:tcPr>
           <w:p>
             <w:pPr>
@@ -1680,6 +1871,13 @@
         <w:tc>
           <w:tcPr>
             <w:tcW w:w="1080" w:type="dxa"/>
+            <w:tcBorders>
+              <w:top w:val="single" w:sz="6" w:space="0" w:color="000000"/>
+              <w:left w:val="single" w:sz="6" w:space="0" w:color="000000"/>
+              <w:bottom w:val="single" w:sz="6" w:space="0" w:color="000000"/>
+              <w:right w:val="single" w:sz="6" w:space="0" w:color="000000"/>
+            </w:tcBorders>
+            <w:hideMark/>
           </w:tcPr>
           <w:p>
             <w:pPr>
@@ -1699,7 +1897,12 @@
         <w:tc>
           <w:tcPr>
             <w:tcW w:w="1039" w:type="dxa"/>
-            <w:shd w:val="clear" w:color="auto" w:fill="auto"/>
+            <w:tcBorders>
+              <w:top w:val="single" w:sz="6" w:space="0" w:color="000000"/>
+              <w:left w:val="single" w:sz="6" w:space="0" w:color="000000"/>
+              <w:bottom w:val="single" w:sz="6" w:space="0" w:color="000000"/>
+              <w:right w:val="single" w:sz="6" w:space="0" w:color="000000"/>
+            </w:tcBorders>
             <w:vAlign w:val="bottom"/>
           </w:tcPr>
           <w:p>
@@ -1714,7 +1917,12 @@
         <w:tc>
           <w:tcPr>
             <w:tcW w:w="1001" w:type="dxa"/>
-            <w:shd w:val="clear" w:color="auto" w:fill="auto"/>
+            <w:tcBorders>
+              <w:top w:val="single" w:sz="6" w:space="0" w:color="000000"/>
+              <w:left w:val="single" w:sz="6" w:space="0" w:color="000000"/>
+              <w:bottom w:val="single" w:sz="6" w:space="0" w:color="000000"/>
+              <w:right w:val="single" w:sz="4" w:space="0" w:color="000000"/>
+            </w:tcBorders>
             <w:vAlign w:val="bottom"/>
           </w:tcPr>
           <w:p>
@@ -1735,6 +1943,13 @@
           <w:tcPr>
             <w:tcW w:w="10950" w:type="dxa"/>
             <w:gridSpan w:val="8"/>
+            <w:tcBorders>
+              <w:top w:val="single" w:sz="6" w:space="0" w:color="000000"/>
+              <w:left w:val="single" w:sz="4" w:space="0" w:color="000000"/>
+              <w:bottom w:val="single" w:sz="6" w:space="0" w:color="000000"/>
+              <w:right w:val="single" w:sz="4" w:space="0" w:color="000000"/>
+            </w:tcBorders>
+            <w:hideMark/>
           </w:tcPr>
           <w:p>
             <w:pPr>
@@ -1759,6 +1974,13 @@
         <w:tc>
           <w:tcPr>
             <w:tcW w:w="705" w:type="dxa"/>
+            <w:tcBorders>
+              <w:top w:val="single" w:sz="6" w:space="0" w:color="000000"/>
+              <w:left w:val="single" w:sz="4" w:space="0" w:color="000000"/>
+              <w:bottom w:val="single" w:sz="6" w:space="0" w:color="000000"/>
+              <w:right w:val="single" w:sz="6" w:space="0" w:color="000000"/>
+            </w:tcBorders>
+            <w:hideMark/>
           </w:tcPr>
           <w:p>
             <w:pPr>
@@ -1778,54 +2000,64 @@
         <w:tc>
           <w:tcPr>
             <w:tcW w:w="2370" w:type="dxa"/>
-            <w:shd w:val="clear" w:color="auto" w:fill="auto"/>
-            <w:vAlign w:val="bottom"/>
-          </w:tcPr>
-          <w:p>
-            <w:pPr>
-              <w:widowControl/>
-              <w:rPr>
-                <w:rFonts w:ascii="Arial" w:eastAsia="Arial" w:hAnsi="Arial" w:cs="Arial"/>
-              </w:rPr>
-            </w:pPr>
-            <w:r>
-              <w:t xml:space="preserve">Develop </w:t>
-            </w:r>
-            <w:r>
-              <w:t>Rewards Logic</w:t>
+            <w:tcBorders>
+              <w:top w:val="single" w:sz="6" w:space="0" w:color="000000"/>
+              <w:left w:val="single" w:sz="6" w:space="0" w:color="000000"/>
+              <w:bottom w:val="single" w:sz="6" w:space="0" w:color="000000"/>
+              <w:right w:val="single" w:sz="6" w:space="0" w:color="000000"/>
+            </w:tcBorders>
+            <w:vAlign w:val="bottom"/>
+            <w:hideMark/>
+          </w:tcPr>
+          <w:p>
+            <w:pPr>
+              <w:widowControl/>
+              <w:rPr>
+                <w:rFonts w:ascii="Arial" w:eastAsia="Arial" w:hAnsi="Arial" w:cs="Arial"/>
+              </w:rPr>
+            </w:pPr>
+            <w:r>
+              <w:t>Develop Rewards Logic</w:t>
             </w:r>
           </w:p>
         </w:tc>
         <w:tc>
           <w:tcPr>
             <w:tcW w:w="2505" w:type="dxa"/>
-          </w:tcPr>
-          <w:p>
-            <w:pPr>
-              <w:widowControl/>
-              <w:rPr>
-                <w:rFonts w:ascii="Arial" w:eastAsia="Arial" w:hAnsi="Arial" w:cs="Arial"/>
-              </w:rPr>
-            </w:pPr>
-            <w:r>
-              <w:rPr>
-                <w:rFonts w:ascii="Arial" w:eastAsia="Arial" w:hAnsi="Arial" w:cs="Arial"/>
-              </w:rPr>
-              <w:t xml:space="preserve">Reward System is implemented, code ready for review and </w:t>
-            </w:r>
-            <w:r>
-              <w:rPr>
-                <w:rFonts w:ascii="Arial" w:eastAsia="Arial" w:hAnsi="Arial" w:cs="Arial"/>
-              </w:rPr>
-              <w:t>iteration plan updates</w:t>
-            </w:r>
-          </w:p>
-        </w:tc>
-        <w:tc>
-          <w:tcPr>
-            <w:tcW w:w="1260" w:type="dxa"/>
-            <w:shd w:val="clear" w:color="auto" w:fill="auto"/>
-            <w:vAlign w:val="bottom"/>
+            <w:tcBorders>
+              <w:top w:val="single" w:sz="6" w:space="0" w:color="000000"/>
+              <w:left w:val="single" w:sz="6" w:space="0" w:color="000000"/>
+              <w:bottom w:val="single" w:sz="6" w:space="0" w:color="000000"/>
+              <w:right w:val="single" w:sz="6" w:space="0" w:color="000000"/>
+            </w:tcBorders>
+            <w:hideMark/>
+          </w:tcPr>
+          <w:p>
+            <w:pPr>
+              <w:widowControl/>
+              <w:rPr>
+                <w:rFonts w:ascii="Arial" w:eastAsia="Arial" w:hAnsi="Arial" w:cs="Arial"/>
+              </w:rPr>
+            </w:pPr>
+            <w:r>
+              <w:rPr>
+                <w:rFonts w:ascii="Arial" w:eastAsia="Arial" w:hAnsi="Arial" w:cs="Arial"/>
+              </w:rPr>
+              <w:t>Reward System is implemented, code ready for review and iteration plan updates</w:t>
+            </w:r>
+          </w:p>
+        </w:tc>
+        <w:tc>
+          <w:tcPr>
+            <w:tcW w:w="1534" w:type="dxa"/>
+            <w:tcBorders>
+              <w:top w:val="single" w:sz="6" w:space="0" w:color="000000"/>
+              <w:left w:val="single" w:sz="6" w:space="0" w:color="000000"/>
+              <w:bottom w:val="single" w:sz="6" w:space="0" w:color="000000"/>
+              <w:right w:val="single" w:sz="6" w:space="0" w:color="000000"/>
+            </w:tcBorders>
+            <w:vAlign w:val="bottom"/>
+            <w:hideMark/>
           </w:tcPr>
           <w:p>
             <w:pPr>
@@ -1840,44 +2072,22 @@
                   <w:rStyle w:val="Hyperlink"/>
                   <w:rFonts w:ascii="Arial" w:eastAsia="Arial" w:hAnsi="Arial" w:cs="Arial"/>
                 </w:rPr>
-                <w:t>C</w:t>
-              </w:r>
-              <w:r>
-                <w:rPr>
-                  <w:rStyle w:val="Hyperlink"/>
-                  <w:rFonts w:ascii="Arial" w:eastAsia="Arial" w:hAnsi="Arial" w:cs="Arial"/>
-                </w:rPr>
-                <w:t>o</w:t>
-              </w:r>
-              <w:r>
-                <w:rPr>
-                  <w:rStyle w:val="Hyperlink"/>
-                  <w:rFonts w:ascii="Arial" w:eastAsia="Arial" w:hAnsi="Arial" w:cs="Arial"/>
-                </w:rPr>
-                <w:t>m</w:t>
-              </w:r>
-              <w:r>
-                <w:rPr>
-                  <w:rStyle w:val="Hyperlink"/>
-                  <w:rFonts w:ascii="Arial" w:eastAsia="Arial" w:hAnsi="Arial" w:cs="Arial"/>
-                </w:rPr>
-                <w:t>p</w:t>
-              </w:r>
-              <w:r>
-                <w:rPr>
-                  <w:rStyle w:val="Hyperlink"/>
-                  <w:rFonts w:ascii="Arial" w:eastAsia="Arial" w:hAnsi="Arial" w:cs="Arial"/>
-                </w:rPr>
-                <w:t>lete</w:t>
+                <w:t>Complete</w:t>
               </w:r>
             </w:hyperlink>
           </w:p>
         </w:tc>
         <w:tc>
           <w:tcPr>
-            <w:tcW w:w="990" w:type="dxa"/>
-            <w:shd w:val="clear" w:color="auto" w:fill="auto"/>
-            <w:vAlign w:val="bottom"/>
+            <w:tcW w:w="716" w:type="dxa"/>
+            <w:tcBorders>
+              <w:top w:val="single" w:sz="6" w:space="0" w:color="000000"/>
+              <w:left w:val="single" w:sz="6" w:space="0" w:color="000000"/>
+              <w:bottom w:val="single" w:sz="6" w:space="0" w:color="000000"/>
+              <w:right w:val="single" w:sz="6" w:space="0" w:color="000000"/>
+            </w:tcBorders>
+            <w:vAlign w:val="bottom"/>
+            <w:hideMark/>
           </w:tcPr>
           <w:p>
             <w:pPr>
@@ -1897,33 +2107,40 @@
         <w:tc>
           <w:tcPr>
             <w:tcW w:w="1080" w:type="dxa"/>
-          </w:tcPr>
-          <w:p>
-            <w:pPr>
-              <w:widowControl/>
-              <w:rPr>
-                <w:rFonts w:ascii="Arial" w:eastAsia="Arial" w:hAnsi="Arial" w:cs="Arial"/>
-              </w:rPr>
-            </w:pPr>
-            <w:r>
-              <w:rPr>
-                <w:rFonts w:ascii="Arial" w:eastAsia="Arial" w:hAnsi="Arial" w:cs="Arial"/>
-              </w:rPr>
-              <w:t>3</w:t>
-            </w:r>
-            <w:r>
-              <w:rPr>
-                <w:rFonts w:ascii="Arial" w:eastAsia="Arial" w:hAnsi="Arial" w:cs="Arial"/>
-              </w:rPr>
-              <w:t xml:space="preserve"> hours</w:t>
+            <w:tcBorders>
+              <w:top w:val="single" w:sz="6" w:space="0" w:color="000000"/>
+              <w:left w:val="single" w:sz="6" w:space="0" w:color="000000"/>
+              <w:bottom w:val="single" w:sz="6" w:space="0" w:color="000000"/>
+              <w:right w:val="single" w:sz="6" w:space="0" w:color="000000"/>
+            </w:tcBorders>
+            <w:hideMark/>
+          </w:tcPr>
+          <w:p>
+            <w:pPr>
+              <w:widowControl/>
+              <w:rPr>
+                <w:rFonts w:ascii="Arial" w:eastAsia="Arial" w:hAnsi="Arial" w:cs="Arial"/>
+              </w:rPr>
+            </w:pPr>
+            <w:r>
+              <w:rPr>
+                <w:rFonts w:ascii="Arial" w:eastAsia="Arial" w:hAnsi="Arial" w:cs="Arial"/>
+              </w:rPr>
+              <w:t>3 hours</w:t>
             </w:r>
           </w:p>
         </w:tc>
         <w:tc>
           <w:tcPr>
             <w:tcW w:w="1039" w:type="dxa"/>
-            <w:shd w:val="clear" w:color="auto" w:fill="auto"/>
-            <w:vAlign w:val="bottom"/>
+            <w:tcBorders>
+              <w:top w:val="single" w:sz="6" w:space="0" w:color="000000"/>
+              <w:left w:val="single" w:sz="6" w:space="0" w:color="000000"/>
+              <w:bottom w:val="single" w:sz="6" w:space="0" w:color="000000"/>
+              <w:right w:val="single" w:sz="6" w:space="0" w:color="000000"/>
+            </w:tcBorders>
+            <w:vAlign w:val="bottom"/>
+            <w:hideMark/>
           </w:tcPr>
           <w:p>
             <w:pPr>
@@ -1943,7 +2160,12 @@
         <w:tc>
           <w:tcPr>
             <w:tcW w:w="1001" w:type="dxa"/>
-            <w:shd w:val="clear" w:color="auto" w:fill="auto"/>
+            <w:tcBorders>
+              <w:top w:val="single" w:sz="6" w:space="0" w:color="000000"/>
+              <w:left w:val="single" w:sz="6" w:space="0" w:color="000000"/>
+              <w:bottom w:val="single" w:sz="6" w:space="0" w:color="000000"/>
+              <w:right w:val="single" w:sz="4" w:space="0" w:color="000000"/>
+            </w:tcBorders>
             <w:vAlign w:val="bottom"/>
           </w:tcPr>
           <w:p>
@@ -1963,6 +2185,13 @@
         <w:tc>
           <w:tcPr>
             <w:tcW w:w="705" w:type="dxa"/>
+            <w:tcBorders>
+              <w:top w:val="single" w:sz="6" w:space="0" w:color="000000"/>
+              <w:left w:val="single" w:sz="4" w:space="0" w:color="000000"/>
+              <w:bottom w:val="single" w:sz="6" w:space="0" w:color="000000"/>
+              <w:right w:val="single" w:sz="6" w:space="0" w:color="000000"/>
+            </w:tcBorders>
+            <w:hideMark/>
           </w:tcPr>
           <w:p>
             <w:pPr>
@@ -1982,8 +2211,14 @@
         <w:tc>
           <w:tcPr>
             <w:tcW w:w="2370" w:type="dxa"/>
-            <w:shd w:val="clear" w:color="auto" w:fill="auto"/>
-            <w:vAlign w:val="bottom"/>
+            <w:tcBorders>
+              <w:top w:val="single" w:sz="6" w:space="0" w:color="000000"/>
+              <w:left w:val="single" w:sz="6" w:space="0" w:color="000000"/>
+              <w:bottom w:val="single" w:sz="6" w:space="0" w:color="000000"/>
+              <w:right w:val="single" w:sz="6" w:space="0" w:color="000000"/>
+            </w:tcBorders>
+            <w:vAlign w:val="bottom"/>
+            <w:hideMark/>
           </w:tcPr>
           <w:p>
             <w:pPr>
@@ -1997,6 +2232,13 @@
         <w:tc>
           <w:tcPr>
             <w:tcW w:w="2505" w:type="dxa"/>
+            <w:tcBorders>
+              <w:top w:val="single" w:sz="6" w:space="0" w:color="000000"/>
+              <w:left w:val="single" w:sz="6" w:space="0" w:color="000000"/>
+              <w:bottom w:val="single" w:sz="6" w:space="0" w:color="000000"/>
+              <w:right w:val="single" w:sz="6" w:space="0" w:color="000000"/>
+            </w:tcBorders>
+            <w:hideMark/>
           </w:tcPr>
           <w:p>
             <w:pPr>
@@ -2015,42 +2257,42 @@
         </w:tc>
         <w:tc>
           <w:tcPr>
-            <w:tcW w:w="1260" w:type="dxa"/>
-            <w:shd w:val="clear" w:color="auto" w:fill="auto"/>
-            <w:vAlign w:val="bottom"/>
-          </w:tcPr>
-          <w:p>
-            <w:pPr>
-              <w:widowControl/>
-              <w:rPr>
-                <w:rFonts w:ascii="Arial" w:eastAsia="Arial" w:hAnsi="Arial" w:cs="Arial"/>
-              </w:rPr>
-            </w:pPr>
-            <w:r>
-              <w:rPr>
-                <w:rFonts w:ascii="Arial" w:eastAsia="Arial" w:hAnsi="Arial" w:cs="Arial"/>
-              </w:rPr>
-              <w:t>I</w:t>
-            </w:r>
-            <w:r>
-              <w:rPr>
-                <w:rFonts w:ascii="Arial" w:eastAsia="Arial" w:hAnsi="Arial" w:cs="Arial"/>
-              </w:rPr>
-              <w:t>ncompl</w:t>
-            </w:r>
-            <w:r>
-              <w:rPr>
-                <w:rFonts w:ascii="Arial" w:eastAsia="Arial" w:hAnsi="Arial" w:cs="Arial"/>
-              </w:rPr>
-              <w:t>ete</w:t>
-            </w:r>
-          </w:p>
-        </w:tc>
-        <w:tc>
-          <w:tcPr>
-            <w:tcW w:w="990" w:type="dxa"/>
-            <w:shd w:val="clear" w:color="auto" w:fill="auto"/>
-            <w:vAlign w:val="bottom"/>
+            <w:tcW w:w="1534" w:type="dxa"/>
+            <w:tcBorders>
+              <w:top w:val="single" w:sz="6" w:space="0" w:color="000000"/>
+              <w:left w:val="single" w:sz="6" w:space="0" w:color="000000"/>
+              <w:bottom w:val="single" w:sz="6" w:space="0" w:color="000000"/>
+              <w:right w:val="single" w:sz="6" w:space="0" w:color="000000"/>
+            </w:tcBorders>
+            <w:vAlign w:val="bottom"/>
+            <w:hideMark/>
+          </w:tcPr>
+          <w:p>
+            <w:pPr>
+              <w:widowControl/>
+              <w:rPr>
+                <w:rFonts w:ascii="Arial" w:eastAsia="Arial" w:hAnsi="Arial" w:cs="Arial"/>
+              </w:rPr>
+            </w:pPr>
+            <w:r>
+              <w:rPr>
+                <w:rFonts w:ascii="Arial" w:eastAsia="Arial" w:hAnsi="Arial" w:cs="Arial"/>
+              </w:rPr>
+              <w:t>Incomplete</w:t>
+            </w:r>
+          </w:p>
+        </w:tc>
+        <w:tc>
+          <w:tcPr>
+            <w:tcW w:w="716" w:type="dxa"/>
+            <w:tcBorders>
+              <w:top w:val="single" w:sz="6" w:space="0" w:color="000000"/>
+              <w:left w:val="single" w:sz="6" w:space="0" w:color="000000"/>
+              <w:bottom w:val="single" w:sz="6" w:space="0" w:color="000000"/>
+              <w:right w:val="single" w:sz="6" w:space="0" w:color="000000"/>
+            </w:tcBorders>
+            <w:vAlign w:val="bottom"/>
+            <w:hideMark/>
           </w:tcPr>
           <w:p>
             <w:pPr>
@@ -2070,32 +2312,38 @@
         <w:tc>
           <w:tcPr>
             <w:tcW w:w="1080" w:type="dxa"/>
-          </w:tcPr>
-          <w:p>
-            <w:pPr>
-              <w:widowControl/>
-              <w:rPr>
-                <w:rFonts w:ascii="Arial" w:eastAsia="Arial" w:hAnsi="Arial" w:cs="Arial"/>
-              </w:rPr>
-            </w:pPr>
-            <w:r>
-              <w:rPr>
-                <w:rFonts w:ascii="Arial" w:eastAsia="Arial" w:hAnsi="Arial" w:cs="Arial"/>
-              </w:rPr>
-              <w:t>2</w:t>
-            </w:r>
-            <w:r>
-              <w:rPr>
-                <w:rFonts w:ascii="Arial" w:eastAsia="Arial" w:hAnsi="Arial" w:cs="Arial"/>
-              </w:rPr>
-              <w:t xml:space="preserve"> Hour</w:t>
+            <w:tcBorders>
+              <w:top w:val="single" w:sz="6" w:space="0" w:color="000000"/>
+              <w:left w:val="single" w:sz="6" w:space="0" w:color="000000"/>
+              <w:bottom w:val="single" w:sz="6" w:space="0" w:color="000000"/>
+              <w:right w:val="single" w:sz="6" w:space="0" w:color="000000"/>
+            </w:tcBorders>
+            <w:hideMark/>
+          </w:tcPr>
+          <w:p>
+            <w:pPr>
+              <w:widowControl/>
+              <w:rPr>
+                <w:rFonts w:ascii="Arial" w:eastAsia="Arial" w:hAnsi="Arial" w:cs="Arial"/>
+              </w:rPr>
+            </w:pPr>
+            <w:r>
+              <w:rPr>
+                <w:rFonts w:ascii="Arial" w:eastAsia="Arial" w:hAnsi="Arial" w:cs="Arial"/>
+              </w:rPr>
+              <w:t>2 Hour</w:t>
             </w:r>
           </w:p>
         </w:tc>
         <w:tc>
           <w:tcPr>
             <w:tcW w:w="1039" w:type="dxa"/>
-            <w:shd w:val="clear" w:color="auto" w:fill="auto"/>
+            <w:tcBorders>
+              <w:top w:val="single" w:sz="6" w:space="0" w:color="000000"/>
+              <w:left w:val="single" w:sz="6" w:space="0" w:color="000000"/>
+              <w:bottom w:val="single" w:sz="6" w:space="0" w:color="000000"/>
+              <w:right w:val="single" w:sz="6" w:space="0" w:color="000000"/>
+            </w:tcBorders>
             <w:vAlign w:val="bottom"/>
           </w:tcPr>
           <w:p>
@@ -2110,7 +2358,12 @@
         <w:tc>
           <w:tcPr>
             <w:tcW w:w="1001" w:type="dxa"/>
-            <w:shd w:val="clear" w:color="auto" w:fill="auto"/>
+            <w:tcBorders>
+              <w:top w:val="single" w:sz="6" w:space="0" w:color="000000"/>
+              <w:left w:val="single" w:sz="6" w:space="0" w:color="000000"/>
+              <w:bottom w:val="single" w:sz="6" w:space="0" w:color="000000"/>
+              <w:right w:val="single" w:sz="4" w:space="0" w:color="000000"/>
+            </w:tcBorders>
             <w:vAlign w:val="bottom"/>
           </w:tcPr>
           <w:p>
@@ -2130,33 +2383,40 @@
         <w:tc>
           <w:tcPr>
             <w:tcW w:w="705" w:type="dxa"/>
-          </w:tcPr>
-          <w:p>
-            <w:pPr>
-              <w:widowControl/>
-              <w:rPr>
-                <w:rFonts w:ascii="Arial" w:eastAsia="Arial" w:hAnsi="Arial" w:cs="Arial"/>
-              </w:rPr>
-            </w:pPr>
-            <w:r>
-              <w:rPr>
-                <w:rFonts w:ascii="Arial" w:eastAsia="Arial" w:hAnsi="Arial" w:cs="Arial"/>
-              </w:rPr>
-              <w:t>3.</w:t>
-            </w:r>
-            <w:r>
-              <w:rPr>
-                <w:rFonts w:ascii="Arial" w:eastAsia="Arial" w:hAnsi="Arial" w:cs="Arial"/>
-              </w:rPr>
-              <w:t>1</w:t>
+            <w:tcBorders>
+              <w:top w:val="single" w:sz="6" w:space="0" w:color="000000"/>
+              <w:left w:val="single" w:sz="4" w:space="0" w:color="000000"/>
+              <w:bottom w:val="single" w:sz="6" w:space="0" w:color="000000"/>
+              <w:right w:val="single" w:sz="6" w:space="0" w:color="000000"/>
+            </w:tcBorders>
+            <w:hideMark/>
+          </w:tcPr>
+          <w:p>
+            <w:pPr>
+              <w:widowControl/>
+              <w:rPr>
+                <w:rFonts w:ascii="Arial" w:eastAsia="Arial" w:hAnsi="Arial" w:cs="Arial"/>
+              </w:rPr>
+            </w:pPr>
+            <w:r>
+              <w:rPr>
+                <w:rFonts w:ascii="Arial" w:eastAsia="Arial" w:hAnsi="Arial" w:cs="Arial"/>
+              </w:rPr>
+              <w:t>3.1</w:t>
             </w:r>
           </w:p>
         </w:tc>
         <w:tc>
           <w:tcPr>
             <w:tcW w:w="2370" w:type="dxa"/>
-            <w:shd w:val="clear" w:color="auto" w:fill="auto"/>
-            <w:vAlign w:val="bottom"/>
+            <w:tcBorders>
+              <w:top w:val="single" w:sz="6" w:space="0" w:color="000000"/>
+              <w:left w:val="single" w:sz="6" w:space="0" w:color="000000"/>
+              <w:bottom w:val="single" w:sz="6" w:space="0" w:color="000000"/>
+              <w:right w:val="single" w:sz="6" w:space="0" w:color="000000"/>
+            </w:tcBorders>
+            <w:vAlign w:val="bottom"/>
+            <w:hideMark/>
           </w:tcPr>
           <w:p>
             <w:pPr>
@@ -2170,6 +2430,13 @@
         <w:tc>
           <w:tcPr>
             <w:tcW w:w="2505" w:type="dxa"/>
+            <w:tcBorders>
+              <w:top w:val="single" w:sz="6" w:space="0" w:color="000000"/>
+              <w:left w:val="single" w:sz="6" w:space="0" w:color="000000"/>
+              <w:bottom w:val="single" w:sz="6" w:space="0" w:color="000000"/>
+              <w:right w:val="single" w:sz="6" w:space="0" w:color="000000"/>
+            </w:tcBorders>
+            <w:hideMark/>
           </w:tcPr>
           <w:p>
             <w:pPr>
@@ -2188,9 +2455,15 @@
         </w:tc>
         <w:tc>
           <w:tcPr>
-            <w:tcW w:w="1260" w:type="dxa"/>
-            <w:shd w:val="clear" w:color="auto" w:fill="auto"/>
-            <w:vAlign w:val="bottom"/>
+            <w:tcW w:w="1534" w:type="dxa"/>
+            <w:tcBorders>
+              <w:top w:val="single" w:sz="6" w:space="0" w:color="000000"/>
+              <w:left w:val="single" w:sz="6" w:space="0" w:color="000000"/>
+              <w:bottom w:val="single" w:sz="6" w:space="0" w:color="000000"/>
+              <w:right w:val="single" w:sz="6" w:space="0" w:color="000000"/>
+            </w:tcBorders>
+            <w:vAlign w:val="bottom"/>
+            <w:hideMark/>
           </w:tcPr>
           <w:p>
             <w:pPr>
@@ -2205,30 +2478,22 @@
                   <w:rStyle w:val="Hyperlink"/>
                   <w:rFonts w:ascii="Arial" w:eastAsia="Arial" w:hAnsi="Arial" w:cs="Arial"/>
                 </w:rPr>
-                <w:t>Comp</w:t>
-              </w:r>
-              <w:r>
-                <w:rPr>
-                  <w:rStyle w:val="Hyperlink"/>
-                  <w:rFonts w:ascii="Arial" w:eastAsia="Arial" w:hAnsi="Arial" w:cs="Arial"/>
-                </w:rPr>
-                <w:t>l</w:t>
-              </w:r>
-              <w:r>
-                <w:rPr>
-                  <w:rStyle w:val="Hyperlink"/>
-                  <w:rFonts w:ascii="Arial" w:eastAsia="Arial" w:hAnsi="Arial" w:cs="Arial"/>
-                </w:rPr>
-                <w:t>ete</w:t>
+                <w:t>Complete</w:t>
               </w:r>
             </w:hyperlink>
           </w:p>
         </w:tc>
         <w:tc>
           <w:tcPr>
-            <w:tcW w:w="990" w:type="dxa"/>
-            <w:shd w:val="clear" w:color="auto" w:fill="auto"/>
-            <w:vAlign w:val="bottom"/>
+            <w:tcW w:w="716" w:type="dxa"/>
+            <w:tcBorders>
+              <w:top w:val="single" w:sz="6" w:space="0" w:color="000000"/>
+              <w:left w:val="single" w:sz="6" w:space="0" w:color="000000"/>
+              <w:bottom w:val="single" w:sz="6" w:space="0" w:color="000000"/>
+              <w:right w:val="single" w:sz="6" w:space="0" w:color="000000"/>
+            </w:tcBorders>
+            <w:vAlign w:val="bottom"/>
+            <w:hideMark/>
           </w:tcPr>
           <w:p>
             <w:pPr>
@@ -2248,33 +2513,40 @@
         <w:tc>
           <w:tcPr>
             <w:tcW w:w="1080" w:type="dxa"/>
-          </w:tcPr>
-          <w:p>
-            <w:pPr>
-              <w:widowControl/>
-              <w:rPr>
-                <w:rFonts w:ascii="Arial" w:eastAsia="Arial" w:hAnsi="Arial" w:cs="Arial"/>
-              </w:rPr>
-            </w:pPr>
-            <w:r>
-              <w:rPr>
-                <w:rFonts w:ascii="Arial" w:eastAsia="Arial" w:hAnsi="Arial" w:cs="Arial"/>
-              </w:rPr>
-              <w:t xml:space="preserve">3 </w:t>
-            </w:r>
-            <w:r>
-              <w:rPr>
-                <w:rFonts w:ascii="Arial" w:eastAsia="Arial" w:hAnsi="Arial" w:cs="Arial"/>
-              </w:rPr>
-              <w:t>Hour</w:t>
+            <w:tcBorders>
+              <w:top w:val="single" w:sz="6" w:space="0" w:color="000000"/>
+              <w:left w:val="single" w:sz="6" w:space="0" w:color="000000"/>
+              <w:bottom w:val="single" w:sz="6" w:space="0" w:color="000000"/>
+              <w:right w:val="single" w:sz="6" w:space="0" w:color="000000"/>
+            </w:tcBorders>
+            <w:hideMark/>
+          </w:tcPr>
+          <w:p>
+            <w:pPr>
+              <w:widowControl/>
+              <w:rPr>
+                <w:rFonts w:ascii="Arial" w:eastAsia="Arial" w:hAnsi="Arial" w:cs="Arial"/>
+              </w:rPr>
+            </w:pPr>
+            <w:r>
+              <w:rPr>
+                <w:rFonts w:ascii="Arial" w:eastAsia="Arial" w:hAnsi="Arial" w:cs="Arial"/>
+              </w:rPr>
+              <w:t>3 Hour</w:t>
             </w:r>
           </w:p>
         </w:tc>
         <w:tc>
           <w:tcPr>
             <w:tcW w:w="1039" w:type="dxa"/>
-            <w:shd w:val="clear" w:color="auto" w:fill="auto"/>
-            <w:vAlign w:val="bottom"/>
+            <w:tcBorders>
+              <w:top w:val="single" w:sz="6" w:space="0" w:color="000000"/>
+              <w:left w:val="single" w:sz="6" w:space="0" w:color="000000"/>
+              <w:bottom w:val="single" w:sz="6" w:space="0" w:color="000000"/>
+              <w:right w:val="single" w:sz="6" w:space="0" w:color="000000"/>
+            </w:tcBorders>
+            <w:vAlign w:val="bottom"/>
+            <w:hideMark/>
           </w:tcPr>
           <w:p>
             <w:pPr>
@@ -2294,8 +2566,14 @@
         <w:tc>
           <w:tcPr>
             <w:tcW w:w="1001" w:type="dxa"/>
-            <w:shd w:val="clear" w:color="auto" w:fill="auto"/>
-            <w:vAlign w:val="bottom"/>
+            <w:tcBorders>
+              <w:top w:val="single" w:sz="6" w:space="0" w:color="000000"/>
+              <w:left w:val="single" w:sz="6" w:space="0" w:color="000000"/>
+              <w:bottom w:val="single" w:sz="6" w:space="0" w:color="000000"/>
+              <w:right w:val="single" w:sz="4" w:space="0" w:color="000000"/>
+            </w:tcBorders>
+            <w:vAlign w:val="bottom"/>
+            <w:hideMark/>
           </w:tcPr>
           <w:p>
             <w:pPr>
@@ -2320,6 +2598,13 @@
         <w:tc>
           <w:tcPr>
             <w:tcW w:w="705" w:type="dxa"/>
+            <w:tcBorders>
+              <w:top w:val="single" w:sz="6" w:space="0" w:color="000000"/>
+              <w:left w:val="single" w:sz="4" w:space="0" w:color="000000"/>
+              <w:bottom w:val="single" w:sz="6" w:space="0" w:color="000000"/>
+              <w:right w:val="single" w:sz="6" w:space="0" w:color="000000"/>
+            </w:tcBorders>
+            <w:hideMark/>
           </w:tcPr>
           <w:p>
             <w:pPr>
@@ -2339,8 +2624,14 @@
         <w:tc>
           <w:tcPr>
             <w:tcW w:w="2370" w:type="dxa"/>
-            <w:shd w:val="clear" w:color="auto" w:fill="auto"/>
-            <w:vAlign w:val="bottom"/>
+            <w:tcBorders>
+              <w:top w:val="single" w:sz="6" w:space="0" w:color="000000"/>
+              <w:left w:val="single" w:sz="6" w:space="0" w:color="000000"/>
+              <w:bottom w:val="single" w:sz="6" w:space="0" w:color="000000"/>
+              <w:right w:val="single" w:sz="6" w:space="0" w:color="000000"/>
+            </w:tcBorders>
+            <w:vAlign w:val="bottom"/>
+            <w:hideMark/>
           </w:tcPr>
           <w:p>
             <w:pPr>
@@ -2362,60 +2653,101 @@
         <w:tc>
           <w:tcPr>
             <w:tcW w:w="2505" w:type="dxa"/>
-          </w:tcPr>
-          <w:p>
-            <w:pPr>
-              <w:widowControl/>
-              <w:rPr>
-                <w:rFonts w:ascii="Arial" w:eastAsia="Arial" w:hAnsi="Arial" w:cs="Arial"/>
-              </w:rPr>
-            </w:pPr>
-            <w:r>
-              <w:rPr>
-                <w:rFonts w:ascii="Arial" w:eastAsia="Arial" w:hAnsi="Arial" w:cs="Arial"/>
-              </w:rPr>
-              <w:t>Settings screen updated with Leaderboard settings. Code ready for review, iteration plan updated</w:t>
-            </w:r>
-          </w:p>
-        </w:tc>
-        <w:tc>
-          <w:tcPr>
-            <w:tcW w:w="1260" w:type="dxa"/>
-            <w:shd w:val="clear" w:color="auto" w:fill="auto"/>
-            <w:vAlign w:val="bottom"/>
-          </w:tcPr>
-          <w:p>
-            <w:pPr>
-              <w:widowControl/>
-              <w:rPr>
-                <w:rFonts w:ascii="Arial" w:eastAsia="Arial" w:hAnsi="Arial" w:cs="Arial"/>
-              </w:rPr>
-            </w:pPr>
-            <w:r>
-              <w:rPr>
-                <w:rFonts w:ascii="Arial" w:eastAsia="Arial" w:hAnsi="Arial" w:cs="Arial"/>
-              </w:rPr>
-              <w:t>Incomplete</w:t>
-            </w:r>
-          </w:p>
-        </w:tc>
-        <w:tc>
-          <w:tcPr>
-            <w:tcW w:w="990" w:type="dxa"/>
-            <w:shd w:val="clear" w:color="auto" w:fill="auto"/>
-            <w:vAlign w:val="bottom"/>
-          </w:tcPr>
-          <w:p>
-            <w:pPr>
-              <w:widowControl/>
-              <w:rPr>
-                <w:rFonts w:ascii="Arial" w:eastAsia="Arial" w:hAnsi="Arial" w:cs="Arial"/>
-              </w:rPr>
-            </w:pPr>
-            <w:r>
-              <w:rPr>
-                <w:rFonts w:ascii="Arial" w:eastAsia="Arial" w:hAnsi="Arial" w:cs="Arial"/>
-              </w:rPr>
+            <w:tcBorders>
+              <w:top w:val="single" w:sz="6" w:space="0" w:color="000000"/>
+              <w:left w:val="single" w:sz="6" w:space="0" w:color="000000"/>
+              <w:bottom w:val="single" w:sz="6" w:space="0" w:color="000000"/>
+              <w:right w:val="single" w:sz="6" w:space="0" w:color="000000"/>
+            </w:tcBorders>
+          </w:tcPr>
+          <w:p>
+            <w:pPr>
+              <w:widowControl/>
+              <w:rPr>
+                <w:rFonts w:ascii="Arial" w:eastAsia="Arial" w:hAnsi="Arial" w:cs="Arial"/>
+              </w:rPr>
+            </w:pPr>
+            <w:r>
+              <w:rPr>
+                <w:rFonts w:ascii="Arial" w:eastAsia="Arial" w:hAnsi="Arial" w:cs="Arial"/>
+              </w:rPr>
+              <w:t>Settings screen updated with Leaderboard settings. Code ready for review, iteration plan updated –User button is ready to be initiated, awaiting leaderboard configurations to be ready for implementation.</w:t>
+            </w:r>
+          </w:p>
+          <w:p>
+            <w:pPr>
+              <w:widowControl/>
+              <w:rPr>
+                <w:rFonts w:ascii="Arial" w:eastAsia="Arial" w:hAnsi="Arial" w:cs="Arial"/>
+              </w:rPr>
+            </w:pPr>
+          </w:p>
+        </w:tc>
+        <w:tc>
+          <w:tcPr>
+            <w:tcW w:w="1534" w:type="dxa"/>
+            <w:tcBorders>
+              <w:top w:val="single" w:sz="6" w:space="0" w:color="000000"/>
+              <w:left w:val="single" w:sz="6" w:space="0" w:color="000000"/>
+              <w:bottom w:val="single" w:sz="6" w:space="0" w:color="000000"/>
+              <w:right w:val="single" w:sz="6" w:space="0" w:color="000000"/>
+            </w:tcBorders>
+            <w:vAlign w:val="bottom"/>
+          </w:tcPr>
+          <w:p>
+            <w:pPr>
+              <w:widowControl/>
+              <w:rPr>
+                <w:rFonts w:ascii="Arial" w:eastAsia="Arial" w:hAnsi="Arial" w:cs="Arial"/>
+              </w:rPr>
+            </w:pPr>
+            <w:r>
+              <w:rPr>
+                <w:rFonts w:ascii="Arial" w:eastAsia="Arial" w:hAnsi="Arial" w:cs="Arial"/>
+              </w:rPr>
+              <w:t xml:space="preserve">Partial complete- User button is ready to be initiated, awaiting leaderboard configurations to be ready for </w:t>
+            </w:r>
+            <w:r>
+              <w:rPr>
+                <w:rFonts w:ascii="Arial" w:eastAsia="Arial" w:hAnsi="Arial" w:cs="Arial"/>
+              </w:rPr>
+              <w:lastRenderedPageBreak/>
+              <w:t>implementation.</w:t>
+            </w:r>
+          </w:p>
+          <w:p>
+            <w:pPr>
+              <w:widowControl/>
+              <w:rPr>
+                <w:rFonts w:ascii="Arial" w:eastAsia="Arial" w:hAnsi="Arial" w:cs="Arial"/>
+              </w:rPr>
+            </w:pPr>
+          </w:p>
+        </w:tc>
+        <w:tc>
+          <w:tcPr>
+            <w:tcW w:w="716" w:type="dxa"/>
+            <w:tcBorders>
+              <w:top w:val="single" w:sz="6" w:space="0" w:color="000000"/>
+              <w:left w:val="single" w:sz="6" w:space="0" w:color="000000"/>
+              <w:bottom w:val="single" w:sz="6" w:space="0" w:color="000000"/>
+              <w:right w:val="single" w:sz="6" w:space="0" w:color="000000"/>
+            </w:tcBorders>
+            <w:vAlign w:val="bottom"/>
+            <w:hideMark/>
+          </w:tcPr>
+          <w:p>
+            <w:pPr>
+              <w:widowControl/>
+              <w:rPr>
+                <w:rFonts w:ascii="Arial" w:eastAsia="Arial" w:hAnsi="Arial" w:cs="Arial"/>
+              </w:rPr>
+            </w:pPr>
+            <w:r>
+              <w:rPr>
+                <w:rFonts w:ascii="Arial" w:eastAsia="Arial" w:hAnsi="Arial" w:cs="Arial"/>
+              </w:rPr>
+              <w:lastRenderedPageBreak/>
               <w:t>Sam</w:t>
             </w:r>
           </w:p>
@@ -2423,62 +2755,81 @@
         <w:tc>
           <w:tcPr>
             <w:tcW w:w="1080" w:type="dxa"/>
-          </w:tcPr>
-          <w:p>
-            <w:pPr>
-              <w:widowControl/>
-              <w:rPr>
-                <w:rFonts w:ascii="Arial" w:eastAsia="Arial" w:hAnsi="Arial" w:cs="Arial"/>
-              </w:rPr>
-            </w:pPr>
-            <w:r>
-              <w:rPr>
-                <w:rFonts w:ascii="Arial" w:eastAsia="Arial" w:hAnsi="Arial" w:cs="Arial"/>
-              </w:rPr>
-              <w:t>2</w:t>
-            </w:r>
-            <w:r>
-              <w:rPr>
-                <w:rFonts w:ascii="Arial" w:eastAsia="Arial" w:hAnsi="Arial" w:cs="Arial"/>
-              </w:rPr>
-              <w:t xml:space="preserve"> Hour</w:t>
-            </w:r>
-            <w:r>
-              <w:rPr>
-                <w:rFonts w:ascii="Arial" w:eastAsia="Arial" w:hAnsi="Arial" w:cs="Arial"/>
-              </w:rPr>
-              <w:t>s</w:t>
+            <w:tcBorders>
+              <w:top w:val="single" w:sz="6" w:space="0" w:color="000000"/>
+              <w:left w:val="single" w:sz="6" w:space="0" w:color="000000"/>
+              <w:bottom w:val="single" w:sz="6" w:space="0" w:color="000000"/>
+              <w:right w:val="single" w:sz="6" w:space="0" w:color="000000"/>
+            </w:tcBorders>
+            <w:hideMark/>
+          </w:tcPr>
+          <w:p>
+            <w:pPr>
+              <w:widowControl/>
+              <w:rPr>
+                <w:rFonts w:ascii="Arial" w:eastAsia="Arial" w:hAnsi="Arial" w:cs="Arial"/>
+              </w:rPr>
+            </w:pPr>
+            <w:r>
+              <w:rPr>
+                <w:rFonts w:ascii="Arial" w:eastAsia="Arial" w:hAnsi="Arial" w:cs="Arial"/>
+              </w:rPr>
+              <w:t>2 Hours</w:t>
             </w:r>
           </w:p>
         </w:tc>
         <w:tc>
           <w:tcPr>
             <w:tcW w:w="1039" w:type="dxa"/>
-            <w:shd w:val="clear" w:color="auto" w:fill="auto"/>
-            <w:vAlign w:val="bottom"/>
-          </w:tcPr>
-          <w:p>
-            <w:pPr>
-              <w:widowControl/>
-              <w:rPr>
-                <w:rFonts w:ascii="Arial" w:eastAsia="Arial" w:hAnsi="Arial" w:cs="Arial"/>
-              </w:rPr>
-            </w:pPr>
+            <w:tcBorders>
+              <w:top w:val="single" w:sz="6" w:space="0" w:color="000000"/>
+              <w:left w:val="single" w:sz="6" w:space="0" w:color="000000"/>
+              <w:bottom w:val="single" w:sz="6" w:space="0" w:color="000000"/>
+              <w:right w:val="single" w:sz="6" w:space="0" w:color="000000"/>
+            </w:tcBorders>
+            <w:vAlign w:val="bottom"/>
+            <w:hideMark/>
+          </w:tcPr>
+          <w:p>
+            <w:pPr>
+              <w:widowControl/>
+              <w:rPr>
+                <w:rFonts w:ascii="Arial" w:eastAsia="Arial" w:hAnsi="Arial" w:cs="Arial"/>
+              </w:rPr>
+            </w:pPr>
+            <w:r>
+              <w:rPr>
+                <w:rFonts w:ascii="Arial" w:eastAsia="Arial" w:hAnsi="Arial" w:cs="Arial"/>
+              </w:rPr>
+              <w:t>1 Hour</w:t>
+            </w:r>
           </w:p>
         </w:tc>
         <w:tc>
           <w:tcPr>
             <w:tcW w:w="1001" w:type="dxa"/>
-            <w:shd w:val="clear" w:color="auto" w:fill="auto"/>
-            <w:vAlign w:val="bottom"/>
-          </w:tcPr>
-          <w:p>
-            <w:pPr>
-              <w:widowControl/>
-              <w:rPr>
-                <w:rFonts w:ascii="Arial" w:eastAsia="Arial" w:hAnsi="Arial" w:cs="Arial"/>
-              </w:rPr>
-            </w:pPr>
+            <w:tcBorders>
+              <w:top w:val="single" w:sz="6" w:space="0" w:color="000000"/>
+              <w:left w:val="single" w:sz="6" w:space="0" w:color="000000"/>
+              <w:bottom w:val="single" w:sz="6" w:space="0" w:color="000000"/>
+              <w:right w:val="single" w:sz="4" w:space="0" w:color="000000"/>
+            </w:tcBorders>
+            <w:vAlign w:val="bottom"/>
+            <w:hideMark/>
+          </w:tcPr>
+          <w:p>
+            <w:pPr>
+              <w:widowControl/>
+              <w:rPr>
+                <w:rFonts w:ascii="Arial" w:eastAsia="Arial" w:hAnsi="Arial" w:cs="Arial"/>
+              </w:rPr>
+            </w:pPr>
+            <w:r>
+              <w:rPr>
+                <w:rFonts w:ascii="Arial" w:eastAsia="Arial" w:hAnsi="Arial" w:cs="Arial"/>
+              </w:rPr>
+              <w:t>2 Hour</w:t>
+            </w:r>
           </w:p>
         </w:tc>
       </w:tr>
@@ -2489,6 +2840,13 @@
         <w:tc>
           <w:tcPr>
             <w:tcW w:w="705" w:type="dxa"/>
+            <w:tcBorders>
+              <w:top w:val="single" w:sz="6" w:space="0" w:color="000000"/>
+              <w:left w:val="single" w:sz="4" w:space="0" w:color="000000"/>
+              <w:bottom w:val="single" w:sz="6" w:space="0" w:color="000000"/>
+              <w:right w:val="single" w:sz="6" w:space="0" w:color="000000"/>
+            </w:tcBorders>
+            <w:hideMark/>
           </w:tcPr>
           <w:p>
             <w:pPr>
@@ -2508,211 +2866,63 @@
         <w:tc>
           <w:tcPr>
             <w:tcW w:w="2370" w:type="dxa"/>
-            <w:shd w:val="clear" w:color="auto" w:fill="auto"/>
-            <w:vAlign w:val="bottom"/>
-          </w:tcPr>
-          <w:p>
-            <w:pPr>
-              <w:widowControl/>
-            </w:pPr>
-            <w:r>
-              <w:t>Develop push notification</w:t>
-            </w:r>
-            <w:r>
-              <w:t xml:space="preserve"> Settings</w:t>
+            <w:tcBorders>
+              <w:top w:val="single" w:sz="6" w:space="0" w:color="000000"/>
+              <w:left w:val="single" w:sz="6" w:space="0" w:color="000000"/>
+              <w:bottom w:val="single" w:sz="6" w:space="0" w:color="000000"/>
+              <w:right w:val="single" w:sz="6" w:space="0" w:color="000000"/>
+            </w:tcBorders>
+            <w:vAlign w:val="bottom"/>
+            <w:hideMark/>
+          </w:tcPr>
+          <w:p>
+            <w:pPr>
+              <w:widowControl/>
+            </w:pPr>
+            <w:r>
+              <w:t>Develop push notification Settings</w:t>
             </w:r>
           </w:p>
         </w:tc>
         <w:tc>
           <w:tcPr>
             <w:tcW w:w="2505" w:type="dxa"/>
-          </w:tcPr>
-          <w:p>
-            <w:pPr>
-              <w:widowControl/>
-            </w:pPr>
-            <w:r>
-              <w:t>Settings Screen Updated with Notification Setting options. Code ready for review, updated Iteration</w:t>
-            </w:r>
-          </w:p>
-        </w:tc>
-        <w:tc>
-          <w:tcPr>
-            <w:tcW w:w="1260" w:type="dxa"/>
-            <w:shd w:val="clear" w:color="auto" w:fill="auto"/>
-            <w:vAlign w:val="bottom"/>
-          </w:tcPr>
-          <w:p>
-            <w:pPr>
-              <w:widowControl/>
-              <w:rPr>
-                <w:rFonts w:ascii="Arial" w:eastAsia="Arial" w:hAnsi="Arial" w:cs="Arial"/>
-              </w:rPr>
-            </w:pPr>
-            <w:r>
-              <w:rPr>
-                <w:rFonts w:ascii="Arial" w:eastAsia="Arial" w:hAnsi="Arial" w:cs="Arial"/>
-              </w:rPr>
-              <w:t>Incomplete</w:t>
-            </w:r>
-          </w:p>
-        </w:tc>
-        <w:tc>
-          <w:tcPr>
-            <w:tcW w:w="990" w:type="dxa"/>
-            <w:shd w:val="clear" w:color="auto" w:fill="auto"/>
-            <w:vAlign w:val="bottom"/>
-          </w:tcPr>
-          <w:p>
-            <w:pPr>
-              <w:widowControl/>
-              <w:rPr>
-                <w:rFonts w:ascii="Arial" w:eastAsia="Arial" w:hAnsi="Arial" w:cs="Arial"/>
-              </w:rPr>
-            </w:pPr>
-            <w:r>
-              <w:rPr>
-                <w:rFonts w:ascii="Arial" w:eastAsia="Arial" w:hAnsi="Arial" w:cs="Arial"/>
-              </w:rPr>
-              <w:t>Sam</w:t>
-            </w:r>
-          </w:p>
-        </w:tc>
-        <w:tc>
-          <w:tcPr>
-            <w:tcW w:w="1080" w:type="dxa"/>
-          </w:tcPr>
-          <w:p>
-            <w:pPr>
-              <w:widowControl/>
-              <w:rPr>
-                <w:rFonts w:ascii="Arial" w:eastAsia="Arial" w:hAnsi="Arial" w:cs="Arial"/>
-              </w:rPr>
-            </w:pPr>
-            <w:r>
-              <w:rPr>
-                <w:rFonts w:ascii="Arial" w:eastAsia="Arial" w:hAnsi="Arial" w:cs="Arial"/>
-              </w:rPr>
-              <w:t>2</w:t>
-            </w:r>
-            <w:r>
-              <w:rPr>
-                <w:rFonts w:ascii="Arial" w:eastAsia="Arial" w:hAnsi="Arial" w:cs="Arial"/>
-              </w:rPr>
-              <w:t xml:space="preserve"> Hours</w:t>
-            </w:r>
-          </w:p>
-        </w:tc>
-        <w:tc>
-          <w:tcPr>
-            <w:tcW w:w="1039" w:type="dxa"/>
-            <w:shd w:val="clear" w:color="auto" w:fill="auto"/>
-            <w:vAlign w:val="bottom"/>
-          </w:tcPr>
-          <w:p>
-            <w:pPr>
-              <w:widowControl/>
-              <w:rPr>
-                <w:rFonts w:ascii="Arial" w:eastAsia="Arial" w:hAnsi="Arial" w:cs="Arial"/>
-              </w:rPr>
-            </w:pPr>
-          </w:p>
-        </w:tc>
-        <w:tc>
-          <w:tcPr>
-            <w:tcW w:w="1001" w:type="dxa"/>
-            <w:shd w:val="clear" w:color="auto" w:fill="auto"/>
-            <w:vAlign w:val="bottom"/>
-          </w:tcPr>
-          <w:p>
-            <w:pPr>
-              <w:widowControl/>
-              <w:rPr>
-                <w:rFonts w:ascii="Arial" w:eastAsia="Arial" w:hAnsi="Arial" w:cs="Arial"/>
-              </w:rPr>
-            </w:pPr>
-          </w:p>
-        </w:tc>
-      </w:tr>
-      <w:tr>
-        <w:trPr>
-          <w:trHeight w:val="255"/>
-        </w:trPr>
-        <w:tc>
-          <w:tcPr>
-            <w:tcW w:w="705" w:type="dxa"/>
-          </w:tcPr>
-          <w:p>
-            <w:pPr>
-              <w:widowControl/>
-              <w:rPr>
-                <w:rFonts w:ascii="Arial" w:eastAsia="Arial" w:hAnsi="Arial" w:cs="Arial"/>
-              </w:rPr>
-            </w:pPr>
-            <w:r>
-              <w:rPr>
-                <w:rFonts w:ascii="Arial" w:eastAsia="Arial" w:hAnsi="Arial" w:cs="Arial"/>
-              </w:rPr>
-              <w:lastRenderedPageBreak/>
-              <w:t>6.1</w:t>
-            </w:r>
-          </w:p>
-        </w:tc>
-        <w:tc>
-          <w:tcPr>
-            <w:tcW w:w="2370" w:type="dxa"/>
-            <w:shd w:val="clear" w:color="auto" w:fill="auto"/>
-            <w:vAlign w:val="bottom"/>
-          </w:tcPr>
-          <w:p>
-            <w:pPr>
-              <w:widowControl/>
-            </w:pPr>
-            <w:r>
-              <w:t xml:space="preserve">Integrate </w:t>
-            </w:r>
-            <w:proofErr w:type="spellStart"/>
-            <w:r>
-              <w:t>SQLCipher</w:t>
-            </w:r>
-            <w:proofErr w:type="spellEnd"/>
-            <w:r>
-              <w:t xml:space="preserve"> to encrypt and </w:t>
-            </w:r>
-            <w:proofErr w:type="gramStart"/>
-            <w:r>
-              <w:t>Prote</w:t>
-            </w:r>
-            <w:r>
-              <w:t>c</w:t>
-            </w:r>
-            <w:r>
-              <w:t>t</w:t>
-            </w:r>
-            <w:proofErr w:type="gramEnd"/>
-            <w:r>
-              <w:t xml:space="preserve"> local SQLite Database</w:t>
-            </w:r>
-          </w:p>
-        </w:tc>
-        <w:tc>
-          <w:tcPr>
-            <w:tcW w:w="2505" w:type="dxa"/>
-          </w:tcPr>
-          <w:p>
-            <w:pPr>
-              <w:widowControl/>
-            </w:pPr>
-            <w:r>
-              <w:t>The local Room SQLite database is now encrypted.</w:t>
-            </w:r>
-          </w:p>
-        </w:tc>
-        <w:tc>
-          <w:tcPr>
-            <w:tcW w:w="1260" w:type="dxa"/>
-            <w:shd w:val="clear" w:color="auto" w:fill="auto"/>
-            <w:vAlign w:val="bottom"/>
+            <w:tcBorders>
+              <w:top w:val="single" w:sz="6" w:space="0" w:color="000000"/>
+              <w:left w:val="single" w:sz="6" w:space="0" w:color="000000"/>
+              <w:bottom w:val="single" w:sz="6" w:space="0" w:color="000000"/>
+              <w:right w:val="single" w:sz="6" w:space="0" w:color="000000"/>
+            </w:tcBorders>
+            <w:hideMark/>
+          </w:tcPr>
+          <w:p>
+            <w:pPr>
+              <w:widowControl/>
+            </w:pPr>
+            <w:r>
+              <w:t xml:space="preserve">-Settings Screen Updated with Notification Setting options. Code ready for review, updated Iteration – Local notifications has been achieved.as well as a turn off setting- Would like to initiate firebase for notifications upon closing of app. </w:t>
+            </w:r>
+          </w:p>
+          <w:p>
+            <w:pPr>
+              <w:widowControl/>
+            </w:pPr>
+            <w:r>
+              <w:t>- Both 4.1 and 5.1 have been compared and merged from current testing into appropriate branch.</w:t>
+            </w:r>
+          </w:p>
+        </w:tc>
+        <w:tc>
+          <w:tcPr>
+            <w:tcW w:w="1534" w:type="dxa"/>
+            <w:tcBorders>
+              <w:top w:val="single" w:sz="6" w:space="0" w:color="000000"/>
+              <w:left w:val="single" w:sz="6" w:space="0" w:color="000000"/>
+              <w:bottom w:val="single" w:sz="6" w:space="0" w:color="000000"/>
+              <w:right w:val="single" w:sz="6" w:space="0" w:color="000000"/>
+            </w:tcBorders>
+            <w:vAlign w:val="bottom"/>
+            <w:hideMark/>
           </w:tcPr>
           <w:p>
             <w:pPr>
@@ -2727,23 +2937,240 @@
                   <w:rStyle w:val="Hyperlink"/>
                   <w:rFonts w:ascii="Arial" w:eastAsia="Arial" w:hAnsi="Arial" w:cs="Arial"/>
                 </w:rPr>
-                <w:t>C</w:t>
+                <w:t>Complete</w:t>
               </w:r>
+            </w:hyperlink>
+          </w:p>
+        </w:tc>
+        <w:tc>
+          <w:tcPr>
+            <w:tcW w:w="716" w:type="dxa"/>
+            <w:tcBorders>
+              <w:top w:val="single" w:sz="6" w:space="0" w:color="000000"/>
+              <w:left w:val="single" w:sz="6" w:space="0" w:color="000000"/>
+              <w:bottom w:val="single" w:sz="6" w:space="0" w:color="000000"/>
+              <w:right w:val="single" w:sz="6" w:space="0" w:color="000000"/>
+            </w:tcBorders>
+            <w:vAlign w:val="bottom"/>
+            <w:hideMark/>
+          </w:tcPr>
+          <w:p>
+            <w:pPr>
+              <w:widowControl/>
+              <w:rPr>
+                <w:rFonts w:ascii="Arial" w:eastAsia="Arial" w:hAnsi="Arial" w:cs="Arial"/>
+              </w:rPr>
+            </w:pPr>
+            <w:r>
+              <w:rPr>
+                <w:rFonts w:ascii="Arial" w:eastAsia="Arial" w:hAnsi="Arial" w:cs="Arial"/>
+              </w:rPr>
+              <w:t>Sam</w:t>
+            </w:r>
+          </w:p>
+        </w:tc>
+        <w:tc>
+          <w:tcPr>
+            <w:tcW w:w="1080" w:type="dxa"/>
+            <w:tcBorders>
+              <w:top w:val="single" w:sz="6" w:space="0" w:color="000000"/>
+              <w:left w:val="single" w:sz="6" w:space="0" w:color="000000"/>
+              <w:bottom w:val="single" w:sz="6" w:space="0" w:color="000000"/>
+              <w:right w:val="single" w:sz="6" w:space="0" w:color="000000"/>
+            </w:tcBorders>
+            <w:hideMark/>
+          </w:tcPr>
+          <w:p>
+            <w:pPr>
+              <w:widowControl/>
+              <w:rPr>
+                <w:rFonts w:ascii="Arial" w:eastAsia="Arial" w:hAnsi="Arial" w:cs="Arial"/>
+              </w:rPr>
+            </w:pPr>
+            <w:r>
+              <w:rPr>
+                <w:rFonts w:ascii="Arial" w:eastAsia="Arial" w:hAnsi="Arial" w:cs="Arial"/>
+              </w:rPr>
+              <w:t>2 Hours</w:t>
+            </w:r>
+          </w:p>
+        </w:tc>
+        <w:tc>
+          <w:tcPr>
+            <w:tcW w:w="1039" w:type="dxa"/>
+            <w:tcBorders>
+              <w:top w:val="single" w:sz="6" w:space="0" w:color="000000"/>
+              <w:left w:val="single" w:sz="6" w:space="0" w:color="000000"/>
+              <w:bottom w:val="single" w:sz="6" w:space="0" w:color="000000"/>
+              <w:right w:val="single" w:sz="6" w:space="0" w:color="000000"/>
+            </w:tcBorders>
+            <w:vAlign w:val="bottom"/>
+            <w:hideMark/>
+          </w:tcPr>
+          <w:p>
+            <w:pPr>
+              <w:widowControl/>
+              <w:rPr>
+                <w:rFonts w:ascii="Arial" w:eastAsia="Arial" w:hAnsi="Arial" w:cs="Arial"/>
+              </w:rPr>
+            </w:pPr>
+            <w:r>
+              <w:rPr>
+                <w:rFonts w:ascii="Arial" w:eastAsia="Arial" w:hAnsi="Arial" w:cs="Arial"/>
+              </w:rPr>
+              <w:t>7 Hours</w:t>
+            </w:r>
+          </w:p>
+        </w:tc>
+        <w:tc>
+          <w:tcPr>
+            <w:tcW w:w="1001" w:type="dxa"/>
+            <w:tcBorders>
+              <w:top w:val="single" w:sz="6" w:space="0" w:color="000000"/>
+              <w:left w:val="single" w:sz="6" w:space="0" w:color="000000"/>
+              <w:bottom w:val="single" w:sz="6" w:space="0" w:color="000000"/>
+              <w:right w:val="single" w:sz="4" w:space="0" w:color="000000"/>
+            </w:tcBorders>
+            <w:vAlign w:val="bottom"/>
+          </w:tcPr>
+          <w:p>
+            <w:pPr>
+              <w:widowControl/>
+              <w:rPr>
+                <w:rFonts w:ascii="Arial" w:eastAsia="Arial" w:hAnsi="Arial" w:cs="Arial"/>
+              </w:rPr>
+            </w:pPr>
+          </w:p>
+        </w:tc>
+      </w:tr>
+      <w:tr>
+        <w:trPr>
+          <w:trHeight w:val="255"/>
+        </w:trPr>
+        <w:tc>
+          <w:tcPr>
+            <w:tcW w:w="705" w:type="dxa"/>
+            <w:tcBorders>
+              <w:top w:val="single" w:sz="6" w:space="0" w:color="000000"/>
+              <w:left w:val="single" w:sz="4" w:space="0" w:color="000000"/>
+              <w:bottom w:val="single" w:sz="6" w:space="0" w:color="000000"/>
+              <w:right w:val="single" w:sz="6" w:space="0" w:color="000000"/>
+            </w:tcBorders>
+            <w:hideMark/>
+          </w:tcPr>
+          <w:p>
+            <w:pPr>
+              <w:widowControl/>
+              <w:rPr>
+                <w:rFonts w:ascii="Arial" w:eastAsia="Arial" w:hAnsi="Arial" w:cs="Arial"/>
+              </w:rPr>
+            </w:pPr>
+            <w:r>
+              <w:rPr>
+                <w:rFonts w:ascii="Arial" w:eastAsia="Arial" w:hAnsi="Arial" w:cs="Arial"/>
+              </w:rPr>
+              <w:t>6.1</w:t>
+            </w:r>
+          </w:p>
+        </w:tc>
+        <w:tc>
+          <w:tcPr>
+            <w:tcW w:w="2370" w:type="dxa"/>
+            <w:tcBorders>
+              <w:top w:val="single" w:sz="6" w:space="0" w:color="000000"/>
+              <w:left w:val="single" w:sz="6" w:space="0" w:color="000000"/>
+              <w:bottom w:val="single" w:sz="6" w:space="0" w:color="000000"/>
+              <w:right w:val="single" w:sz="6" w:space="0" w:color="000000"/>
+            </w:tcBorders>
+            <w:vAlign w:val="bottom"/>
+            <w:hideMark/>
+          </w:tcPr>
+          <w:p>
+            <w:pPr>
+              <w:widowControl/>
+            </w:pPr>
+            <w:r>
+              <w:t xml:space="preserve">Integrate </w:t>
+            </w:r>
+            <w:proofErr w:type="spellStart"/>
+            <w:r>
+              <w:t>SQLCipher</w:t>
+            </w:r>
+            <w:proofErr w:type="spellEnd"/>
+            <w:r>
+              <w:t xml:space="preserve"> to encrypt and </w:t>
+            </w:r>
+            <w:proofErr w:type="gramStart"/>
+            <w:r>
+              <w:t>Protect</w:t>
+            </w:r>
+            <w:proofErr w:type="gramEnd"/>
+            <w:r>
+              <w:t xml:space="preserve"> local SQLite Database</w:t>
+            </w:r>
+          </w:p>
+        </w:tc>
+        <w:tc>
+          <w:tcPr>
+            <w:tcW w:w="2505" w:type="dxa"/>
+            <w:tcBorders>
+              <w:top w:val="single" w:sz="6" w:space="0" w:color="000000"/>
+              <w:left w:val="single" w:sz="6" w:space="0" w:color="000000"/>
+              <w:bottom w:val="single" w:sz="6" w:space="0" w:color="000000"/>
+              <w:right w:val="single" w:sz="6" w:space="0" w:color="000000"/>
+            </w:tcBorders>
+            <w:hideMark/>
+          </w:tcPr>
+          <w:p>
+            <w:pPr>
+              <w:widowControl/>
+            </w:pPr>
+            <w:r>
+              <w:t>The local Room SQLite database is now encrypted.</w:t>
+            </w:r>
+          </w:p>
+        </w:tc>
+        <w:tc>
+          <w:tcPr>
+            <w:tcW w:w="1534" w:type="dxa"/>
+            <w:tcBorders>
+              <w:top w:val="single" w:sz="6" w:space="0" w:color="000000"/>
+              <w:left w:val="single" w:sz="6" w:space="0" w:color="000000"/>
+              <w:bottom w:val="single" w:sz="6" w:space="0" w:color="000000"/>
+              <w:right w:val="single" w:sz="6" w:space="0" w:color="000000"/>
+            </w:tcBorders>
+            <w:vAlign w:val="bottom"/>
+            <w:hideMark/>
+          </w:tcPr>
+          <w:p>
+            <w:pPr>
+              <w:widowControl/>
+              <w:rPr>
+                <w:rFonts w:ascii="Arial" w:eastAsia="Arial" w:hAnsi="Arial" w:cs="Arial"/>
+              </w:rPr>
+            </w:pPr>
+            <w:hyperlink r:id="rId11" w:history="1">
               <w:r>
                 <w:rPr>
                   <w:rStyle w:val="Hyperlink"/>
                   <w:rFonts w:ascii="Arial" w:eastAsia="Arial" w:hAnsi="Arial" w:cs="Arial"/>
                 </w:rPr>
-                <w:t>omplete</w:t>
+                <w:t>Complete</w:t>
               </w:r>
             </w:hyperlink>
           </w:p>
         </w:tc>
         <w:tc>
           <w:tcPr>
-            <w:tcW w:w="990" w:type="dxa"/>
-            <w:shd w:val="clear" w:color="auto" w:fill="auto"/>
-            <w:vAlign w:val="bottom"/>
+            <w:tcW w:w="716" w:type="dxa"/>
+            <w:tcBorders>
+              <w:top w:val="single" w:sz="6" w:space="0" w:color="000000"/>
+              <w:left w:val="single" w:sz="6" w:space="0" w:color="000000"/>
+              <w:bottom w:val="single" w:sz="6" w:space="0" w:color="000000"/>
+              <w:right w:val="single" w:sz="6" w:space="0" w:color="000000"/>
+            </w:tcBorders>
+            <w:vAlign w:val="bottom"/>
+            <w:hideMark/>
           </w:tcPr>
           <w:p>
             <w:pPr>
@@ -2763,6 +3190,13 @@
         <w:tc>
           <w:tcPr>
             <w:tcW w:w="1080" w:type="dxa"/>
+            <w:tcBorders>
+              <w:top w:val="single" w:sz="6" w:space="0" w:color="000000"/>
+              <w:left w:val="single" w:sz="6" w:space="0" w:color="000000"/>
+              <w:bottom w:val="single" w:sz="6" w:space="0" w:color="000000"/>
+              <w:right w:val="single" w:sz="6" w:space="0" w:color="000000"/>
+            </w:tcBorders>
+            <w:hideMark/>
           </w:tcPr>
           <w:p>
             <w:pPr>
@@ -2782,8 +3216,14 @@
         <w:tc>
           <w:tcPr>
             <w:tcW w:w="1039" w:type="dxa"/>
-            <w:shd w:val="clear" w:color="auto" w:fill="auto"/>
-            <w:vAlign w:val="bottom"/>
+            <w:tcBorders>
+              <w:top w:val="single" w:sz="6" w:space="0" w:color="000000"/>
+              <w:left w:val="single" w:sz="6" w:space="0" w:color="000000"/>
+              <w:bottom w:val="single" w:sz="6" w:space="0" w:color="000000"/>
+              <w:right w:val="single" w:sz="6" w:space="0" w:color="000000"/>
+            </w:tcBorders>
+            <w:vAlign w:val="bottom"/>
+            <w:hideMark/>
           </w:tcPr>
           <w:p>
             <w:pPr>
@@ -2803,8 +3243,14 @@
         <w:tc>
           <w:tcPr>
             <w:tcW w:w="1001" w:type="dxa"/>
-            <w:shd w:val="clear" w:color="auto" w:fill="auto"/>
-            <w:vAlign w:val="bottom"/>
+            <w:tcBorders>
+              <w:top w:val="single" w:sz="6" w:space="0" w:color="000000"/>
+              <w:left w:val="single" w:sz="6" w:space="0" w:color="000000"/>
+              <w:bottom w:val="single" w:sz="6" w:space="0" w:color="000000"/>
+              <w:right w:val="single" w:sz="4" w:space="0" w:color="000000"/>
+            </w:tcBorders>
+            <w:vAlign w:val="bottom"/>
+            <w:hideMark/>
           </w:tcPr>
           <w:p>
             <w:pPr>
@@ -2829,6 +3275,13 @@
         <w:tc>
           <w:tcPr>
             <w:tcW w:w="705" w:type="dxa"/>
+            <w:tcBorders>
+              <w:top w:val="single" w:sz="6" w:space="0" w:color="000000"/>
+              <w:left w:val="single" w:sz="4" w:space="0" w:color="000000"/>
+              <w:bottom w:val="single" w:sz="6" w:space="0" w:color="000000"/>
+              <w:right w:val="single" w:sz="6" w:space="0" w:color="000000"/>
+            </w:tcBorders>
+            <w:hideMark/>
           </w:tcPr>
           <w:p>
             <w:pPr>
@@ -2848,8 +3301,14 @@
         <w:tc>
           <w:tcPr>
             <w:tcW w:w="2370" w:type="dxa"/>
-            <w:shd w:val="clear" w:color="auto" w:fill="auto"/>
-            <w:vAlign w:val="bottom"/>
+            <w:tcBorders>
+              <w:top w:val="single" w:sz="6" w:space="0" w:color="000000"/>
+              <w:left w:val="single" w:sz="6" w:space="0" w:color="000000"/>
+              <w:bottom w:val="single" w:sz="6" w:space="0" w:color="000000"/>
+              <w:right w:val="single" w:sz="6" w:space="0" w:color="000000"/>
+            </w:tcBorders>
+            <w:vAlign w:val="bottom"/>
+            <w:hideMark/>
           </w:tcPr>
           <w:p>
             <w:pPr>
@@ -2871,21 +3330,42 @@
         <w:tc>
           <w:tcPr>
             <w:tcW w:w="2505" w:type="dxa"/>
-          </w:tcPr>
-          <w:p>
-            <w:pPr>
-              <w:widowControl/>
-            </w:pPr>
-            <w:r>
-              <w:t>Create and carry out Functional Acceptance Tests on code form previous iterations. Ready for Review, updated iteration plan</w:t>
-            </w:r>
-          </w:p>
-        </w:tc>
-        <w:tc>
-          <w:tcPr>
-            <w:tcW w:w="1260" w:type="dxa"/>
-            <w:shd w:val="clear" w:color="auto" w:fill="auto"/>
-            <w:vAlign w:val="bottom"/>
+            <w:tcBorders>
+              <w:top w:val="single" w:sz="6" w:space="0" w:color="000000"/>
+              <w:left w:val="single" w:sz="6" w:space="0" w:color="000000"/>
+              <w:bottom w:val="single" w:sz="6" w:space="0" w:color="000000"/>
+              <w:right w:val="single" w:sz="6" w:space="0" w:color="000000"/>
+            </w:tcBorders>
+            <w:hideMark/>
+          </w:tcPr>
+          <w:p>
+            <w:pPr>
+              <w:widowControl/>
+            </w:pPr>
+            <w:r>
+              <w:t xml:space="preserve">Create and carry out Functional Acceptance Tests on code </w:t>
+            </w:r>
+            <w:proofErr w:type="gramStart"/>
+            <w:r>
+              <w:t>form</w:t>
+            </w:r>
+            <w:proofErr w:type="gramEnd"/>
+            <w:r>
+              <w:t xml:space="preserve"> previous iterations. Ready for Review, updated iteration plan</w:t>
+            </w:r>
+          </w:p>
+        </w:tc>
+        <w:tc>
+          <w:tcPr>
+            <w:tcW w:w="1534" w:type="dxa"/>
+            <w:tcBorders>
+              <w:top w:val="single" w:sz="6" w:space="0" w:color="000000"/>
+              <w:left w:val="single" w:sz="6" w:space="0" w:color="000000"/>
+              <w:bottom w:val="single" w:sz="6" w:space="0" w:color="000000"/>
+              <w:right w:val="single" w:sz="6" w:space="0" w:color="000000"/>
+            </w:tcBorders>
+            <w:vAlign w:val="bottom"/>
+            <w:hideMark/>
           </w:tcPr>
           <w:p>
             <w:pPr>
@@ -2904,9 +3384,15 @@
         </w:tc>
         <w:tc>
           <w:tcPr>
-            <w:tcW w:w="990" w:type="dxa"/>
-            <w:shd w:val="clear" w:color="auto" w:fill="auto"/>
-            <w:vAlign w:val="bottom"/>
+            <w:tcW w:w="716" w:type="dxa"/>
+            <w:tcBorders>
+              <w:top w:val="single" w:sz="6" w:space="0" w:color="000000"/>
+              <w:left w:val="single" w:sz="6" w:space="0" w:color="000000"/>
+              <w:bottom w:val="single" w:sz="6" w:space="0" w:color="000000"/>
+              <w:right w:val="single" w:sz="6" w:space="0" w:color="000000"/>
+            </w:tcBorders>
+            <w:vAlign w:val="bottom"/>
+            <w:hideMark/>
           </w:tcPr>
           <w:p>
             <w:pPr>
@@ -2926,32 +3412,38 @@
         <w:tc>
           <w:tcPr>
             <w:tcW w:w="1080" w:type="dxa"/>
-          </w:tcPr>
-          <w:p>
-            <w:pPr>
-              <w:widowControl/>
-              <w:rPr>
-                <w:rFonts w:ascii="Arial" w:eastAsia="Arial" w:hAnsi="Arial" w:cs="Arial"/>
-              </w:rPr>
-            </w:pPr>
-            <w:r>
-              <w:rPr>
-                <w:rFonts w:ascii="Arial" w:eastAsia="Arial" w:hAnsi="Arial" w:cs="Arial"/>
-              </w:rPr>
-              <w:t>4</w:t>
-            </w:r>
-            <w:r>
-              <w:rPr>
-                <w:rFonts w:ascii="Arial" w:eastAsia="Arial" w:hAnsi="Arial" w:cs="Arial"/>
-              </w:rPr>
-              <w:t xml:space="preserve"> Hours</w:t>
+            <w:tcBorders>
+              <w:top w:val="single" w:sz="6" w:space="0" w:color="000000"/>
+              <w:left w:val="single" w:sz="6" w:space="0" w:color="000000"/>
+              <w:bottom w:val="single" w:sz="6" w:space="0" w:color="000000"/>
+              <w:right w:val="single" w:sz="6" w:space="0" w:color="000000"/>
+            </w:tcBorders>
+            <w:hideMark/>
+          </w:tcPr>
+          <w:p>
+            <w:pPr>
+              <w:widowControl/>
+              <w:rPr>
+                <w:rFonts w:ascii="Arial" w:eastAsia="Arial" w:hAnsi="Arial" w:cs="Arial"/>
+              </w:rPr>
+            </w:pPr>
+            <w:r>
+              <w:rPr>
+                <w:rFonts w:ascii="Arial" w:eastAsia="Arial" w:hAnsi="Arial" w:cs="Arial"/>
+              </w:rPr>
+              <w:t>4 Hours</w:t>
             </w:r>
           </w:p>
         </w:tc>
         <w:tc>
           <w:tcPr>
             <w:tcW w:w="1039" w:type="dxa"/>
-            <w:shd w:val="clear" w:color="auto" w:fill="auto"/>
+            <w:tcBorders>
+              <w:top w:val="single" w:sz="6" w:space="0" w:color="000000"/>
+              <w:left w:val="single" w:sz="6" w:space="0" w:color="000000"/>
+              <w:bottom w:val="single" w:sz="6" w:space="0" w:color="000000"/>
+              <w:right w:val="single" w:sz="6" w:space="0" w:color="000000"/>
+            </w:tcBorders>
             <w:vAlign w:val="bottom"/>
           </w:tcPr>
           <w:p>
@@ -2966,7 +3458,12 @@
         <w:tc>
           <w:tcPr>
             <w:tcW w:w="1001" w:type="dxa"/>
-            <w:shd w:val="clear" w:color="auto" w:fill="auto"/>
+            <w:tcBorders>
+              <w:top w:val="single" w:sz="6" w:space="0" w:color="000000"/>
+              <w:left w:val="single" w:sz="6" w:space="0" w:color="000000"/>
+              <w:bottom w:val="single" w:sz="6" w:space="0" w:color="000000"/>
+              <w:right w:val="single" w:sz="4" w:space="0" w:color="000000"/>
+            </w:tcBorders>
             <w:vAlign w:val="bottom"/>
           </w:tcPr>
           <w:p>
@@ -2986,33 +3483,40 @@
         <w:tc>
           <w:tcPr>
             <w:tcW w:w="705" w:type="dxa"/>
-          </w:tcPr>
-          <w:p>
-            <w:pPr>
-              <w:widowControl/>
-              <w:rPr>
-                <w:rFonts w:ascii="Arial" w:eastAsia="Arial" w:hAnsi="Arial" w:cs="Arial"/>
-              </w:rPr>
-            </w:pPr>
-            <w:r>
-              <w:rPr>
-                <w:rFonts w:ascii="Arial" w:eastAsia="Arial" w:hAnsi="Arial" w:cs="Arial"/>
-              </w:rPr>
-              <w:t>8</w:t>
-            </w:r>
-            <w:r>
-              <w:rPr>
-                <w:rFonts w:ascii="Arial" w:eastAsia="Arial" w:hAnsi="Arial" w:cs="Arial"/>
-              </w:rPr>
-              <w:t>.1</w:t>
+            <w:tcBorders>
+              <w:top w:val="single" w:sz="6" w:space="0" w:color="000000"/>
+              <w:left w:val="single" w:sz="4" w:space="0" w:color="000000"/>
+              <w:bottom w:val="single" w:sz="6" w:space="0" w:color="000000"/>
+              <w:right w:val="single" w:sz="6" w:space="0" w:color="000000"/>
+            </w:tcBorders>
+            <w:hideMark/>
+          </w:tcPr>
+          <w:p>
+            <w:pPr>
+              <w:widowControl/>
+              <w:rPr>
+                <w:rFonts w:ascii="Arial" w:eastAsia="Arial" w:hAnsi="Arial" w:cs="Arial"/>
+              </w:rPr>
+            </w:pPr>
+            <w:r>
+              <w:rPr>
+                <w:rFonts w:ascii="Arial" w:eastAsia="Arial" w:hAnsi="Arial" w:cs="Arial"/>
+              </w:rPr>
+              <w:t>8.1</w:t>
             </w:r>
           </w:p>
         </w:tc>
         <w:tc>
           <w:tcPr>
             <w:tcW w:w="2370" w:type="dxa"/>
-            <w:shd w:val="clear" w:color="auto" w:fill="auto"/>
-            <w:vAlign w:val="bottom"/>
+            <w:tcBorders>
+              <w:top w:val="single" w:sz="6" w:space="0" w:color="000000"/>
+              <w:left w:val="single" w:sz="6" w:space="0" w:color="000000"/>
+              <w:bottom w:val="single" w:sz="6" w:space="0" w:color="000000"/>
+              <w:right w:val="single" w:sz="6" w:space="0" w:color="000000"/>
+            </w:tcBorders>
+            <w:vAlign w:val="bottom"/>
+            <w:hideMark/>
           </w:tcPr>
           <w:p>
             <w:pPr>
@@ -3026,6 +3530,13 @@
         <w:tc>
           <w:tcPr>
             <w:tcW w:w="2505" w:type="dxa"/>
+            <w:tcBorders>
+              <w:top w:val="single" w:sz="6" w:space="0" w:color="000000"/>
+              <w:left w:val="single" w:sz="6" w:space="0" w:color="000000"/>
+              <w:bottom w:val="single" w:sz="6" w:space="0" w:color="000000"/>
+              <w:right w:val="single" w:sz="6" w:space="0" w:color="000000"/>
+            </w:tcBorders>
+            <w:hideMark/>
           </w:tcPr>
           <w:p>
             <w:pPr>
@@ -3038,9 +3549,15 @@
         </w:tc>
         <w:tc>
           <w:tcPr>
-            <w:tcW w:w="1260" w:type="dxa"/>
-            <w:shd w:val="clear" w:color="auto" w:fill="auto"/>
-            <w:vAlign w:val="bottom"/>
+            <w:tcW w:w="1534" w:type="dxa"/>
+            <w:tcBorders>
+              <w:top w:val="single" w:sz="6" w:space="0" w:color="000000"/>
+              <w:left w:val="single" w:sz="6" w:space="0" w:color="000000"/>
+              <w:bottom w:val="single" w:sz="6" w:space="0" w:color="000000"/>
+              <w:right w:val="single" w:sz="6" w:space="0" w:color="000000"/>
+            </w:tcBorders>
+            <w:vAlign w:val="bottom"/>
+            <w:hideMark/>
           </w:tcPr>
           <w:p>
             <w:pPr>
@@ -3059,9 +3576,15 @@
         </w:tc>
         <w:tc>
           <w:tcPr>
-            <w:tcW w:w="990" w:type="dxa"/>
-            <w:shd w:val="clear" w:color="auto" w:fill="auto"/>
-            <w:vAlign w:val="bottom"/>
+            <w:tcW w:w="716" w:type="dxa"/>
+            <w:tcBorders>
+              <w:top w:val="single" w:sz="6" w:space="0" w:color="000000"/>
+              <w:left w:val="single" w:sz="6" w:space="0" w:color="000000"/>
+              <w:bottom w:val="single" w:sz="6" w:space="0" w:color="000000"/>
+              <w:right w:val="single" w:sz="6" w:space="0" w:color="000000"/>
+            </w:tcBorders>
+            <w:vAlign w:val="bottom"/>
+            <w:hideMark/>
           </w:tcPr>
           <w:p>
             <w:pPr>
@@ -3081,32 +3604,38 @@
         <w:tc>
           <w:tcPr>
             <w:tcW w:w="1080" w:type="dxa"/>
-          </w:tcPr>
-          <w:p>
-            <w:pPr>
-              <w:widowControl/>
-              <w:rPr>
-                <w:rFonts w:ascii="Arial" w:eastAsia="Arial" w:hAnsi="Arial" w:cs="Arial"/>
-              </w:rPr>
-            </w:pPr>
-            <w:r>
-              <w:rPr>
-                <w:rFonts w:ascii="Arial" w:eastAsia="Arial" w:hAnsi="Arial" w:cs="Arial"/>
-              </w:rPr>
-              <w:t>1</w:t>
-            </w:r>
-            <w:r>
-              <w:rPr>
-                <w:rFonts w:ascii="Arial" w:eastAsia="Arial" w:hAnsi="Arial" w:cs="Arial"/>
-              </w:rPr>
-              <w:t xml:space="preserve"> Hours</w:t>
+            <w:tcBorders>
+              <w:top w:val="single" w:sz="6" w:space="0" w:color="000000"/>
+              <w:left w:val="single" w:sz="6" w:space="0" w:color="000000"/>
+              <w:bottom w:val="single" w:sz="6" w:space="0" w:color="000000"/>
+              <w:right w:val="single" w:sz="6" w:space="0" w:color="000000"/>
+            </w:tcBorders>
+            <w:hideMark/>
+          </w:tcPr>
+          <w:p>
+            <w:pPr>
+              <w:widowControl/>
+              <w:rPr>
+                <w:rFonts w:ascii="Arial" w:eastAsia="Arial" w:hAnsi="Arial" w:cs="Arial"/>
+              </w:rPr>
+            </w:pPr>
+            <w:r>
+              <w:rPr>
+                <w:rFonts w:ascii="Arial" w:eastAsia="Arial" w:hAnsi="Arial" w:cs="Arial"/>
+              </w:rPr>
+              <w:t>1 Hours</w:t>
             </w:r>
           </w:p>
         </w:tc>
         <w:tc>
           <w:tcPr>
             <w:tcW w:w="1039" w:type="dxa"/>
-            <w:shd w:val="clear" w:color="auto" w:fill="auto"/>
+            <w:tcBorders>
+              <w:top w:val="single" w:sz="6" w:space="0" w:color="000000"/>
+              <w:left w:val="single" w:sz="6" w:space="0" w:color="000000"/>
+              <w:bottom w:val="single" w:sz="6" w:space="0" w:color="000000"/>
+              <w:right w:val="single" w:sz="6" w:space="0" w:color="000000"/>
+            </w:tcBorders>
             <w:vAlign w:val="bottom"/>
           </w:tcPr>
           <w:p>
@@ -3121,7 +3650,12 @@
         <w:tc>
           <w:tcPr>
             <w:tcW w:w="1001" w:type="dxa"/>
-            <w:shd w:val="clear" w:color="auto" w:fill="auto"/>
+            <w:tcBorders>
+              <w:top w:val="single" w:sz="6" w:space="0" w:color="000000"/>
+              <w:left w:val="single" w:sz="6" w:space="0" w:color="000000"/>
+              <w:bottom w:val="single" w:sz="6" w:space="0" w:color="000000"/>
+              <w:right w:val="single" w:sz="4" w:space="0" w:color="000000"/>
+            </w:tcBorders>
             <w:vAlign w:val="bottom"/>
           </w:tcPr>
           <w:p>
@@ -3141,33 +3675,40 @@
         <w:tc>
           <w:tcPr>
             <w:tcW w:w="705" w:type="dxa"/>
-          </w:tcPr>
-          <w:p>
-            <w:pPr>
-              <w:widowControl/>
-              <w:rPr>
-                <w:rFonts w:ascii="Arial" w:eastAsia="Arial" w:hAnsi="Arial" w:cs="Arial"/>
-              </w:rPr>
-            </w:pPr>
-            <w:r>
-              <w:rPr>
-                <w:rFonts w:ascii="Arial" w:eastAsia="Arial" w:hAnsi="Arial" w:cs="Arial"/>
-              </w:rPr>
-              <w:t>9</w:t>
-            </w:r>
-            <w:r>
-              <w:rPr>
-                <w:rFonts w:ascii="Arial" w:eastAsia="Arial" w:hAnsi="Arial" w:cs="Arial"/>
-              </w:rPr>
-              <w:t xml:space="preserve">.1 </w:t>
+            <w:tcBorders>
+              <w:top w:val="single" w:sz="6" w:space="0" w:color="000000"/>
+              <w:left w:val="single" w:sz="4" w:space="0" w:color="000000"/>
+              <w:bottom w:val="single" w:sz="4" w:space="0" w:color="000000"/>
+              <w:right w:val="single" w:sz="6" w:space="0" w:color="000000"/>
+            </w:tcBorders>
+            <w:hideMark/>
+          </w:tcPr>
+          <w:p>
+            <w:pPr>
+              <w:widowControl/>
+              <w:rPr>
+                <w:rFonts w:ascii="Arial" w:eastAsia="Arial" w:hAnsi="Arial" w:cs="Arial"/>
+              </w:rPr>
+            </w:pPr>
+            <w:r>
+              <w:rPr>
+                <w:rFonts w:ascii="Arial" w:eastAsia="Arial" w:hAnsi="Arial" w:cs="Arial"/>
+              </w:rPr>
+              <w:t xml:space="preserve">9.1 </w:t>
             </w:r>
           </w:p>
         </w:tc>
         <w:tc>
           <w:tcPr>
             <w:tcW w:w="2370" w:type="dxa"/>
-            <w:shd w:val="clear" w:color="auto" w:fill="auto"/>
-            <w:vAlign w:val="bottom"/>
+            <w:tcBorders>
+              <w:top w:val="single" w:sz="6" w:space="0" w:color="000000"/>
+              <w:left w:val="single" w:sz="6" w:space="0" w:color="000000"/>
+              <w:bottom w:val="single" w:sz="4" w:space="0" w:color="000000"/>
+              <w:right w:val="single" w:sz="6" w:space="0" w:color="000000"/>
+            </w:tcBorders>
+            <w:vAlign w:val="bottom"/>
+            <w:hideMark/>
           </w:tcPr>
           <w:p>
             <w:pPr>
@@ -3187,21 +3728,33 @@
         <w:tc>
           <w:tcPr>
             <w:tcW w:w="2505" w:type="dxa"/>
-          </w:tcPr>
-          <w:p>
-            <w:pPr>
-              <w:widowControl/>
-              <w:rPr>
-                <w:rFonts w:ascii="Arial" w:eastAsia="Arial" w:hAnsi="Arial" w:cs="Arial"/>
-              </w:rPr>
-            </w:pPr>
-          </w:p>
-        </w:tc>
-        <w:tc>
-          <w:tcPr>
-            <w:tcW w:w="1260" w:type="dxa"/>
-            <w:shd w:val="clear" w:color="auto" w:fill="auto"/>
-            <w:vAlign w:val="bottom"/>
+            <w:tcBorders>
+              <w:top w:val="single" w:sz="6" w:space="0" w:color="000000"/>
+              <w:left w:val="single" w:sz="6" w:space="0" w:color="000000"/>
+              <w:bottom w:val="single" w:sz="4" w:space="0" w:color="000000"/>
+              <w:right w:val="single" w:sz="6" w:space="0" w:color="000000"/>
+            </w:tcBorders>
+          </w:tcPr>
+          <w:p>
+            <w:pPr>
+              <w:widowControl/>
+              <w:rPr>
+                <w:rFonts w:ascii="Arial" w:eastAsia="Arial" w:hAnsi="Arial" w:cs="Arial"/>
+              </w:rPr>
+            </w:pPr>
+          </w:p>
+        </w:tc>
+        <w:tc>
+          <w:tcPr>
+            <w:tcW w:w="1534" w:type="dxa"/>
+            <w:tcBorders>
+              <w:top w:val="single" w:sz="6" w:space="0" w:color="000000"/>
+              <w:left w:val="single" w:sz="6" w:space="0" w:color="000000"/>
+              <w:bottom w:val="single" w:sz="4" w:space="0" w:color="000000"/>
+              <w:right w:val="single" w:sz="6" w:space="0" w:color="000000"/>
+            </w:tcBorders>
+            <w:vAlign w:val="bottom"/>
+            <w:hideMark/>
           </w:tcPr>
           <w:p>
             <w:pPr>
@@ -3220,9 +3773,15 @@
         </w:tc>
         <w:tc>
           <w:tcPr>
-            <w:tcW w:w="990" w:type="dxa"/>
-            <w:shd w:val="clear" w:color="auto" w:fill="auto"/>
-            <w:vAlign w:val="bottom"/>
+            <w:tcW w:w="716" w:type="dxa"/>
+            <w:tcBorders>
+              <w:top w:val="single" w:sz="6" w:space="0" w:color="000000"/>
+              <w:left w:val="single" w:sz="6" w:space="0" w:color="000000"/>
+              <w:bottom w:val="single" w:sz="4" w:space="0" w:color="000000"/>
+              <w:right w:val="single" w:sz="6" w:space="0" w:color="000000"/>
+            </w:tcBorders>
+            <w:vAlign w:val="bottom"/>
+            <w:hideMark/>
           </w:tcPr>
           <w:p>
             <w:pPr>
@@ -3242,6 +3801,13 @@
         <w:tc>
           <w:tcPr>
             <w:tcW w:w="1080" w:type="dxa"/>
+            <w:tcBorders>
+              <w:top w:val="single" w:sz="6" w:space="0" w:color="000000"/>
+              <w:left w:val="single" w:sz="6" w:space="0" w:color="000000"/>
+              <w:bottom w:val="single" w:sz="4" w:space="0" w:color="000000"/>
+              <w:right w:val="single" w:sz="6" w:space="0" w:color="000000"/>
+            </w:tcBorders>
+            <w:hideMark/>
           </w:tcPr>
           <w:p>
             <w:pPr>
@@ -3261,7 +3827,12 @@
         <w:tc>
           <w:tcPr>
             <w:tcW w:w="1039" w:type="dxa"/>
-            <w:shd w:val="clear" w:color="auto" w:fill="auto"/>
+            <w:tcBorders>
+              <w:top w:val="single" w:sz="6" w:space="0" w:color="000000"/>
+              <w:left w:val="single" w:sz="6" w:space="0" w:color="000000"/>
+              <w:bottom w:val="single" w:sz="4" w:space="0" w:color="000000"/>
+              <w:right w:val="single" w:sz="6" w:space="0" w:color="000000"/>
+            </w:tcBorders>
             <w:vAlign w:val="bottom"/>
           </w:tcPr>
           <w:p>
@@ -3276,7 +3847,12 @@
         <w:tc>
           <w:tcPr>
             <w:tcW w:w="1001" w:type="dxa"/>
-            <w:shd w:val="clear" w:color="auto" w:fill="auto"/>
+            <w:tcBorders>
+              <w:top w:val="single" w:sz="6" w:space="0" w:color="000000"/>
+              <w:left w:val="single" w:sz="6" w:space="0" w:color="000000"/>
+              <w:bottom w:val="single" w:sz="4" w:space="0" w:color="000000"/>
+              <w:right w:val="single" w:sz="4" w:space="0" w:color="000000"/>
+            </w:tcBorders>
             <w:vAlign w:val="bottom"/>
           </w:tcPr>
           <w:p>
@@ -3292,10 +3868,14 @@
     </w:tbl>
     <w:p>
       <w:pPr>
-        <w:pStyle w:val="Heading1"/>
+        <w:widowControl/>
+        <w:rPr>
+          <w:rFonts w:ascii="Arial" w:eastAsia="Arial" w:hAnsi="Arial" w:cs="Arial"/>
+          <w:b/>
+          <w:sz w:val="24"/>
+          <w:szCs w:val="24"/>
+        </w:rPr>
         <w:sectPr>
-          <w:headerReference w:type="default" r:id="rId11"/>
-          <w:footerReference w:type="default" r:id="rId12"/>
           <w:pgSz w:w="12240" w:h="15840"/>
           <w:pgMar w:top="1440" w:right="1440" w:bottom="1440" w:left="1440" w:header="720" w:footer="720" w:gutter="0"/>
           <w:pgNumType w:start="1"/>
@@ -3303,6 +3883,15 @@
         </w:sectPr>
       </w:pPr>
     </w:p>
+    <w:p>
+      <w:pPr>
+        <w:spacing w:after="120"/>
+        <w:rPr>
+          <w:color w:val="000000"/>
+        </w:rPr>
+      </w:pPr>
+    </w:p>
+    <w:p/>
     <w:p>
       <w:pPr>
         <w:pBdr>
@@ -3319,6 +3908,8 @@
       </w:pPr>
     </w:p>
     <w:sectPr>
+      <w:headerReference w:type="default" r:id="rId12"/>
+      <w:footerReference w:type="default" r:id="rId13"/>
       <w:pgSz w:w="12240" w:h="15840"/>
       <w:pgMar w:top="1440" w:right="1440" w:bottom="1440" w:left="1440" w:header="720" w:footer="720" w:gutter="0"/>
       <w:cols w:space="720"/>
@@ -3328,7 +3919,7 @@
 </file>
 
 <file path=word/endnotes.xml><?xml version="1.0" encoding="utf-8"?>
-<w:endnotes xmlns:wpc="http://schemas.microsoft.com/office/word/2010/wordprocessingCanvas" xmlns:cx="http://schemas.microsoft.com/office/drawing/2014/chartex" xmlns:cx1="http://schemas.microsoft.com/office/drawing/2015/9/8/chartex" xmlns:cx2="http://schemas.microsoft.com/office/drawing/2015/10/21/chartex" xmlns:cx3="http://schemas.microsoft.com/office/drawing/2016/5/9/chartex" xmlns:cx4="http://schemas.microsoft.com/office/drawing/2016/5/10/chartex" xmlns:cx5="http://schemas.microsoft.com/office/drawing/2016/5/11/chartex" xmlns:cx6="http://schemas.microsoft.com/office/drawing/2016/5/12/chartex" xmlns:cx7="http://schemas.microsoft.com/office/drawing/2016/5/13/chartex" xmlns:cx8="http://schemas.microsoft.com/office/drawing/2016/5/14/chartex" xmlns:mc="http://schemas.openxmlformats.org/markup-compatibility/2006" xmlns:aink="http://schemas.microsoft.com/office/drawing/2016/ink" xmlns:am3d="http://schemas.microsoft.com/office/drawing/2017/model3d" xmlns:o="urn:schemas-microsoft-com:office:office" xmlns:oel="http://schemas.microsoft.com/office/2019/extlst" xmlns:r="http://schemas.openxmlformats.org/officeDocument/2006/relationships" xmlns:m="http://schemas.openxmlformats.org/officeDocument/2006/math" xmlns:v="urn:schemas-microsoft-com:vml" xmlns:wp14="http://schemas.microsoft.com/office/word/2010/wordprocessingDrawing" xmlns:wp="http://schemas.openxmlformats.org/drawingml/2006/wordprocessingDrawing" xmlns:w10="urn:schemas-microsoft-com:office:word" xmlns:w="http://schemas.openxmlformats.org/wordprocessingml/2006/main" xmlns:w14="http://schemas.microsoft.com/office/word/2010/wordml" xmlns:w15="http://schemas.microsoft.com/office/word/2012/wordml" xmlns:w16cex="http://schemas.microsoft.com/office/word/2018/wordml/cex" xmlns:w16cid="http://schemas.microsoft.com/office/word/2016/wordml/cid" xmlns:w16="http://schemas.microsoft.com/office/word/2018/wordml" xmlns:w16sdtdh="http://schemas.microsoft.com/office/word/2020/wordml/sdtdatahash" xmlns:w16se="http://schemas.microsoft.com/office/word/2015/wordml/symex" xmlns:wpg="http://schemas.microsoft.com/office/word/2010/wordprocessingGroup" xmlns:wpi="http://schemas.microsoft.com/office/word/2010/wordprocessingInk" xmlns:wne="http://schemas.microsoft.com/office/word/2006/wordml" xmlns:wps="http://schemas.microsoft.com/office/word/2010/wordprocessingShape" mc:Ignorable="w14 w15 w16se w16cid w16 w16cex w16sdtdh wp14">
+<w:endnotes xmlns:wpc="http://schemas.microsoft.com/office/word/2010/wordprocessingCanvas" xmlns:cx="http://schemas.microsoft.com/office/drawing/2014/chartex" xmlns:cx1="http://schemas.microsoft.com/office/drawing/2015/9/8/chartex" xmlns:cx2="http://schemas.microsoft.com/office/drawing/2015/10/21/chartex" xmlns:cx3="http://schemas.microsoft.com/office/drawing/2016/5/9/chartex" xmlns:cx4="http://schemas.microsoft.com/office/drawing/2016/5/10/chartex" xmlns:cx5="http://schemas.microsoft.com/office/drawing/2016/5/11/chartex" xmlns:cx6="http://schemas.microsoft.com/office/drawing/2016/5/12/chartex" xmlns:cx7="http://schemas.microsoft.com/office/drawing/2016/5/13/chartex" xmlns:cx8="http://schemas.microsoft.com/office/drawing/2016/5/14/chartex" xmlns:mc="http://schemas.openxmlformats.org/markup-compatibility/2006" xmlns:aink="http://schemas.microsoft.com/office/drawing/2016/ink" xmlns:am3d="http://schemas.microsoft.com/office/drawing/2017/model3d" xmlns:o="urn:schemas-microsoft-com:office:office" xmlns:oel="http://schemas.microsoft.com/office/2019/extlst" xmlns:r="http://schemas.openxmlformats.org/officeDocument/2006/relationships" xmlns:m="http://schemas.openxmlformats.org/officeDocument/2006/math" xmlns:v="urn:schemas-microsoft-com:vml" xmlns:wp14="http://schemas.microsoft.com/office/word/2010/wordprocessingDrawing" xmlns:wp="http://schemas.openxmlformats.org/drawingml/2006/wordprocessingDrawing" xmlns:w10="urn:schemas-microsoft-com:office:word" xmlns:w="http://schemas.openxmlformats.org/wordprocessingml/2006/main" xmlns:w14="http://schemas.microsoft.com/office/word/2010/wordml" xmlns:w15="http://schemas.microsoft.com/office/word/2012/wordml" xmlns:w16cex="http://schemas.microsoft.com/office/word/2018/wordml/cex" xmlns:w16cid="http://schemas.microsoft.com/office/word/2016/wordml/cid" xmlns:w16="http://schemas.microsoft.com/office/word/2018/wordml" xmlns:w16du="http://schemas.microsoft.com/office/word/2023/wordml/word16du" xmlns:w16sdtdh="http://schemas.microsoft.com/office/word/2020/wordml/sdtdatahash" xmlns:w16se="http://schemas.microsoft.com/office/word/2015/wordml/symex" xmlns:wpg="http://schemas.microsoft.com/office/word/2010/wordprocessingGroup" xmlns:wpi="http://schemas.microsoft.com/office/word/2010/wordprocessingInk" xmlns:wne="http://schemas.microsoft.com/office/word/2006/wordml" xmlns:wps="http://schemas.microsoft.com/office/word/2010/wordprocessingShape" mc:Ignorable="w14 w15 w16se w16cid w16 w16cex w16sdtdh wp14">
   <w:endnote w:type="separator" w:id="-1">
     <w:p>
       <w:r>
@@ -3347,7 +3938,7 @@
 </file>
 
 <file path=word/footer1.xml><?xml version="1.0" encoding="utf-8"?>
-<w:ftr xmlns:wpc="http://schemas.microsoft.com/office/word/2010/wordprocessingCanvas" xmlns:cx="http://schemas.microsoft.com/office/drawing/2014/chartex" xmlns:cx1="http://schemas.microsoft.com/office/drawing/2015/9/8/chartex" xmlns:cx2="http://schemas.microsoft.com/office/drawing/2015/10/21/chartex" xmlns:cx3="http://schemas.microsoft.com/office/drawing/2016/5/9/chartex" xmlns:cx4="http://schemas.microsoft.com/office/drawing/2016/5/10/chartex" xmlns:cx5="http://schemas.microsoft.com/office/drawing/2016/5/11/chartex" xmlns:cx6="http://schemas.microsoft.com/office/drawing/2016/5/12/chartex" xmlns:cx7="http://schemas.microsoft.com/office/drawing/2016/5/13/chartex" xmlns:cx8="http://schemas.microsoft.com/office/drawing/2016/5/14/chartex" xmlns:mc="http://schemas.openxmlformats.org/markup-compatibility/2006" xmlns:aink="http://schemas.microsoft.com/office/drawing/2016/ink" xmlns:am3d="http://schemas.microsoft.com/office/drawing/2017/model3d" xmlns:o="urn:schemas-microsoft-com:office:office" xmlns:oel="http://schemas.microsoft.com/office/2019/extlst" xmlns:r="http://schemas.openxmlformats.org/officeDocument/2006/relationships" xmlns:m="http://schemas.openxmlformats.org/officeDocument/2006/math" xmlns:v="urn:schemas-microsoft-com:vml" xmlns:wp14="http://schemas.microsoft.com/office/word/2010/wordprocessingDrawing" xmlns:wp="http://schemas.openxmlformats.org/drawingml/2006/wordprocessingDrawing" xmlns:w10="urn:schemas-microsoft-com:office:word" xmlns:w="http://schemas.openxmlformats.org/wordprocessingml/2006/main" xmlns:w14="http://schemas.microsoft.com/office/word/2010/wordml" xmlns:w15="http://schemas.microsoft.com/office/word/2012/wordml" xmlns:w16cex="http://schemas.microsoft.com/office/word/2018/wordml/cex" xmlns:w16cid="http://schemas.microsoft.com/office/word/2016/wordml/cid" xmlns:w16="http://schemas.microsoft.com/office/word/2018/wordml" xmlns:w16sdtdh="http://schemas.microsoft.com/office/word/2020/wordml/sdtdatahash" xmlns:w16se="http://schemas.microsoft.com/office/word/2015/wordml/symex" xmlns:wpg="http://schemas.microsoft.com/office/word/2010/wordprocessingGroup" xmlns:wpi="http://schemas.microsoft.com/office/word/2010/wordprocessingInk" xmlns:wne="http://schemas.microsoft.com/office/word/2006/wordml" xmlns:wps="http://schemas.microsoft.com/office/word/2010/wordprocessingShape" mc:Ignorable="w14 w15 w16se w16cid w16 w16cex w16sdtdh wp14">
+<w:ftr xmlns:wpc="http://schemas.microsoft.com/office/word/2010/wordprocessingCanvas" xmlns:cx="http://schemas.microsoft.com/office/drawing/2014/chartex" xmlns:cx1="http://schemas.microsoft.com/office/drawing/2015/9/8/chartex" xmlns:cx2="http://schemas.microsoft.com/office/drawing/2015/10/21/chartex" xmlns:cx3="http://schemas.microsoft.com/office/drawing/2016/5/9/chartex" xmlns:cx4="http://schemas.microsoft.com/office/drawing/2016/5/10/chartex" xmlns:cx5="http://schemas.microsoft.com/office/drawing/2016/5/11/chartex" xmlns:cx6="http://schemas.microsoft.com/office/drawing/2016/5/12/chartex" xmlns:cx7="http://schemas.microsoft.com/office/drawing/2016/5/13/chartex" xmlns:cx8="http://schemas.microsoft.com/office/drawing/2016/5/14/chartex" xmlns:mc="http://schemas.openxmlformats.org/markup-compatibility/2006" xmlns:aink="http://schemas.microsoft.com/office/drawing/2016/ink" xmlns:am3d="http://schemas.microsoft.com/office/drawing/2017/model3d" xmlns:o="urn:schemas-microsoft-com:office:office" xmlns:oel="http://schemas.microsoft.com/office/2019/extlst" xmlns:r="http://schemas.openxmlformats.org/officeDocument/2006/relationships" xmlns:m="http://schemas.openxmlformats.org/officeDocument/2006/math" xmlns:v="urn:schemas-microsoft-com:vml" xmlns:wp14="http://schemas.microsoft.com/office/word/2010/wordprocessingDrawing" xmlns:wp="http://schemas.openxmlformats.org/drawingml/2006/wordprocessingDrawing" xmlns:w10="urn:schemas-microsoft-com:office:word" xmlns:w="http://schemas.openxmlformats.org/wordprocessingml/2006/main" xmlns:w14="http://schemas.microsoft.com/office/word/2010/wordml" xmlns:w15="http://schemas.microsoft.com/office/word/2012/wordml" xmlns:w16cex="http://schemas.microsoft.com/office/word/2018/wordml/cex" xmlns:w16cid="http://schemas.microsoft.com/office/word/2016/wordml/cid" xmlns:w16="http://schemas.microsoft.com/office/word/2018/wordml" xmlns:w16du="http://schemas.microsoft.com/office/word/2023/wordml/word16du" xmlns:w16sdtdh="http://schemas.microsoft.com/office/word/2020/wordml/sdtdatahash" xmlns:w16se="http://schemas.microsoft.com/office/word/2015/wordml/symex" xmlns:wpg="http://schemas.microsoft.com/office/word/2010/wordprocessingGroup" xmlns:wpi="http://schemas.microsoft.com/office/word/2010/wordprocessingInk" xmlns:wne="http://schemas.microsoft.com/office/word/2006/wordml" xmlns:wps="http://schemas.microsoft.com/office/word/2010/wordprocessingShape" mc:Ignorable="w14 w15 w16se w16cid w16 w16cex w16sdtdh wp14">
   <w:p>
     <w:pPr>
       <w:pBdr>
@@ -3513,7 +4104,7 @@
 </file>
 
 <file path=word/footnotes.xml><?xml version="1.0" encoding="utf-8"?>
-<w:footnotes xmlns:wpc="http://schemas.microsoft.com/office/word/2010/wordprocessingCanvas" xmlns:cx="http://schemas.microsoft.com/office/drawing/2014/chartex" xmlns:cx1="http://schemas.microsoft.com/office/drawing/2015/9/8/chartex" xmlns:cx2="http://schemas.microsoft.com/office/drawing/2015/10/21/chartex" xmlns:cx3="http://schemas.microsoft.com/office/drawing/2016/5/9/chartex" xmlns:cx4="http://schemas.microsoft.com/office/drawing/2016/5/10/chartex" xmlns:cx5="http://schemas.microsoft.com/office/drawing/2016/5/11/chartex" xmlns:cx6="http://schemas.microsoft.com/office/drawing/2016/5/12/chartex" xmlns:cx7="http://schemas.microsoft.com/office/drawing/2016/5/13/chartex" xmlns:cx8="http://schemas.microsoft.com/office/drawing/2016/5/14/chartex" xmlns:mc="http://schemas.openxmlformats.org/markup-compatibility/2006" xmlns:aink="http://schemas.microsoft.com/office/drawing/2016/ink" xmlns:am3d="http://schemas.microsoft.com/office/drawing/2017/model3d" xmlns:o="urn:schemas-microsoft-com:office:office" xmlns:oel="http://schemas.microsoft.com/office/2019/extlst" xmlns:r="http://schemas.openxmlformats.org/officeDocument/2006/relationships" xmlns:m="http://schemas.openxmlformats.org/officeDocument/2006/math" xmlns:v="urn:schemas-microsoft-com:vml" xmlns:wp14="http://schemas.microsoft.com/office/word/2010/wordprocessingDrawing" xmlns:wp="http://schemas.openxmlformats.org/drawingml/2006/wordprocessingDrawing" xmlns:w10="urn:schemas-microsoft-com:office:word" xmlns:w="http://schemas.openxmlformats.org/wordprocessingml/2006/main" xmlns:w14="http://schemas.microsoft.com/office/word/2010/wordml" xmlns:w15="http://schemas.microsoft.com/office/word/2012/wordml" xmlns:w16cex="http://schemas.microsoft.com/office/word/2018/wordml/cex" xmlns:w16cid="http://schemas.microsoft.com/office/word/2016/wordml/cid" xmlns:w16="http://schemas.microsoft.com/office/word/2018/wordml" xmlns:w16sdtdh="http://schemas.microsoft.com/office/word/2020/wordml/sdtdatahash" xmlns:w16se="http://schemas.microsoft.com/office/word/2015/wordml/symex" xmlns:wpg="http://schemas.microsoft.com/office/word/2010/wordprocessingGroup" xmlns:wpi="http://schemas.microsoft.com/office/word/2010/wordprocessingInk" xmlns:wne="http://schemas.microsoft.com/office/word/2006/wordml" xmlns:wps="http://schemas.microsoft.com/office/word/2010/wordprocessingShape" mc:Ignorable="w14 w15 w16se w16cid w16 w16cex w16sdtdh wp14">
+<w:footnotes xmlns:wpc="http://schemas.microsoft.com/office/word/2010/wordprocessingCanvas" xmlns:cx="http://schemas.microsoft.com/office/drawing/2014/chartex" xmlns:cx1="http://schemas.microsoft.com/office/drawing/2015/9/8/chartex" xmlns:cx2="http://schemas.microsoft.com/office/drawing/2015/10/21/chartex" xmlns:cx3="http://schemas.microsoft.com/office/drawing/2016/5/9/chartex" xmlns:cx4="http://schemas.microsoft.com/office/drawing/2016/5/10/chartex" xmlns:cx5="http://schemas.microsoft.com/office/drawing/2016/5/11/chartex" xmlns:cx6="http://schemas.microsoft.com/office/drawing/2016/5/12/chartex" xmlns:cx7="http://schemas.microsoft.com/office/drawing/2016/5/13/chartex" xmlns:cx8="http://schemas.microsoft.com/office/drawing/2016/5/14/chartex" xmlns:mc="http://schemas.openxmlformats.org/markup-compatibility/2006" xmlns:aink="http://schemas.microsoft.com/office/drawing/2016/ink" xmlns:am3d="http://schemas.microsoft.com/office/drawing/2017/model3d" xmlns:o="urn:schemas-microsoft-com:office:office" xmlns:oel="http://schemas.microsoft.com/office/2019/extlst" xmlns:r="http://schemas.openxmlformats.org/officeDocument/2006/relationships" xmlns:m="http://schemas.openxmlformats.org/officeDocument/2006/math" xmlns:v="urn:schemas-microsoft-com:vml" xmlns:wp14="http://schemas.microsoft.com/office/word/2010/wordprocessingDrawing" xmlns:wp="http://schemas.openxmlformats.org/drawingml/2006/wordprocessingDrawing" xmlns:w10="urn:schemas-microsoft-com:office:word" xmlns:w="http://schemas.openxmlformats.org/wordprocessingml/2006/main" xmlns:w14="http://schemas.microsoft.com/office/word/2010/wordml" xmlns:w15="http://schemas.microsoft.com/office/word/2012/wordml" xmlns:w16cex="http://schemas.microsoft.com/office/word/2018/wordml/cex" xmlns:w16cid="http://schemas.microsoft.com/office/word/2016/wordml/cid" xmlns:w16="http://schemas.microsoft.com/office/word/2018/wordml" xmlns:w16du="http://schemas.microsoft.com/office/word/2023/wordml/word16du" xmlns:w16sdtdh="http://schemas.microsoft.com/office/word/2020/wordml/sdtdatahash" xmlns:w16se="http://schemas.microsoft.com/office/word/2015/wordml/symex" xmlns:wpg="http://schemas.microsoft.com/office/word/2010/wordprocessingGroup" xmlns:wpi="http://schemas.microsoft.com/office/word/2010/wordprocessingInk" xmlns:wne="http://schemas.microsoft.com/office/word/2006/wordml" xmlns:wps="http://schemas.microsoft.com/office/word/2010/wordprocessingShape" mc:Ignorable="w14 w15 w16se w16cid w16 w16cex w16sdtdh wp14">
   <w:footnote w:type="separator" w:id="-1">
     <w:p>
       <w:r>
@@ -3532,7 +4123,7 @@
 </file>
 
 <file path=word/header1.xml><?xml version="1.0" encoding="utf-8"?>
-<w:hdr xmlns:wpc="http://schemas.microsoft.com/office/word/2010/wordprocessingCanvas" xmlns:cx="http://schemas.microsoft.com/office/drawing/2014/chartex" xmlns:cx1="http://schemas.microsoft.com/office/drawing/2015/9/8/chartex" xmlns:cx2="http://schemas.microsoft.com/office/drawing/2015/10/21/chartex" xmlns:cx3="http://schemas.microsoft.com/office/drawing/2016/5/9/chartex" xmlns:cx4="http://schemas.microsoft.com/office/drawing/2016/5/10/chartex" xmlns:cx5="http://schemas.microsoft.com/office/drawing/2016/5/11/chartex" xmlns:cx6="http://schemas.microsoft.com/office/drawing/2016/5/12/chartex" xmlns:cx7="http://schemas.microsoft.com/office/drawing/2016/5/13/chartex" xmlns:cx8="http://schemas.microsoft.com/office/drawing/2016/5/14/chartex" xmlns:mc="http://schemas.openxmlformats.org/markup-compatibility/2006" xmlns:aink="http://schemas.microsoft.com/office/drawing/2016/ink" xmlns:am3d="http://schemas.microsoft.com/office/drawing/2017/model3d" xmlns:o="urn:schemas-microsoft-com:office:office" xmlns:oel="http://schemas.microsoft.com/office/2019/extlst" xmlns:r="http://schemas.openxmlformats.org/officeDocument/2006/relationships" xmlns:m="http://schemas.openxmlformats.org/officeDocument/2006/math" xmlns:v="urn:schemas-microsoft-com:vml" xmlns:wp14="http://schemas.microsoft.com/office/word/2010/wordprocessingDrawing" xmlns:wp="http://schemas.openxmlformats.org/drawingml/2006/wordprocessingDrawing" xmlns:w10="urn:schemas-microsoft-com:office:word" xmlns:w="http://schemas.openxmlformats.org/wordprocessingml/2006/main" xmlns:w14="http://schemas.microsoft.com/office/word/2010/wordml" xmlns:w15="http://schemas.microsoft.com/office/word/2012/wordml" xmlns:w16cex="http://schemas.microsoft.com/office/word/2018/wordml/cex" xmlns:w16cid="http://schemas.microsoft.com/office/word/2016/wordml/cid" xmlns:w16="http://schemas.microsoft.com/office/word/2018/wordml" xmlns:w16sdtdh="http://schemas.microsoft.com/office/word/2020/wordml/sdtdatahash" xmlns:w16se="http://schemas.microsoft.com/office/word/2015/wordml/symex" xmlns:wpg="http://schemas.microsoft.com/office/word/2010/wordprocessingGroup" xmlns:wpi="http://schemas.microsoft.com/office/word/2010/wordprocessingInk" xmlns:wne="http://schemas.microsoft.com/office/word/2006/wordml" xmlns:wps="http://schemas.microsoft.com/office/word/2010/wordprocessingShape" mc:Ignorable="w14 w15 w16se w16cid w16 w16cex w16sdtdh wp14">
+<w:hdr xmlns:wpc="http://schemas.microsoft.com/office/word/2010/wordprocessingCanvas" xmlns:cx="http://schemas.microsoft.com/office/drawing/2014/chartex" xmlns:cx1="http://schemas.microsoft.com/office/drawing/2015/9/8/chartex" xmlns:cx2="http://schemas.microsoft.com/office/drawing/2015/10/21/chartex" xmlns:cx3="http://schemas.microsoft.com/office/drawing/2016/5/9/chartex" xmlns:cx4="http://schemas.microsoft.com/office/drawing/2016/5/10/chartex" xmlns:cx5="http://schemas.microsoft.com/office/drawing/2016/5/11/chartex" xmlns:cx6="http://schemas.microsoft.com/office/drawing/2016/5/12/chartex" xmlns:cx7="http://schemas.microsoft.com/office/drawing/2016/5/13/chartex" xmlns:cx8="http://schemas.microsoft.com/office/drawing/2016/5/14/chartex" xmlns:mc="http://schemas.openxmlformats.org/markup-compatibility/2006" xmlns:aink="http://schemas.microsoft.com/office/drawing/2016/ink" xmlns:am3d="http://schemas.microsoft.com/office/drawing/2017/model3d" xmlns:o="urn:schemas-microsoft-com:office:office" xmlns:oel="http://schemas.microsoft.com/office/2019/extlst" xmlns:r="http://schemas.openxmlformats.org/officeDocument/2006/relationships" xmlns:m="http://schemas.openxmlformats.org/officeDocument/2006/math" xmlns:v="urn:schemas-microsoft-com:vml" xmlns:wp14="http://schemas.microsoft.com/office/word/2010/wordprocessingDrawing" xmlns:wp="http://schemas.openxmlformats.org/drawingml/2006/wordprocessingDrawing" xmlns:w10="urn:schemas-microsoft-com:office:word" xmlns:w="http://schemas.openxmlformats.org/wordprocessingml/2006/main" xmlns:w14="http://schemas.microsoft.com/office/word/2010/wordml" xmlns:w15="http://schemas.microsoft.com/office/word/2012/wordml" xmlns:w16cex="http://schemas.microsoft.com/office/word/2018/wordml/cex" xmlns:w16cid="http://schemas.microsoft.com/office/word/2016/wordml/cid" xmlns:w16="http://schemas.microsoft.com/office/word/2018/wordml" xmlns:w16du="http://schemas.microsoft.com/office/word/2023/wordml/word16du" xmlns:w16sdtdh="http://schemas.microsoft.com/office/word/2020/wordml/sdtdatahash" xmlns:w16se="http://schemas.microsoft.com/office/word/2015/wordml/symex" xmlns:wpg="http://schemas.microsoft.com/office/word/2010/wordprocessingGroup" xmlns:wpi="http://schemas.microsoft.com/office/word/2010/wordprocessingInk" xmlns:wne="http://schemas.microsoft.com/office/word/2006/wordml" xmlns:wps="http://schemas.microsoft.com/office/word/2010/wordprocessingShape" mc:Ignorable="w14 w15 w16se w16cid w16 w16cex w16sdtdh wp14">
   <w:p>
     <w:pPr>
       <w:pBdr>
@@ -3666,7 +4257,7 @@
 </file>
 
 <file path=word/numbering.xml><?xml version="1.0" encoding="utf-8"?>
-<w:numbering xmlns:wpc="http://schemas.microsoft.com/office/word/2010/wordprocessingCanvas" xmlns:cx="http://schemas.microsoft.com/office/drawing/2014/chartex" xmlns:cx1="http://schemas.microsoft.com/office/drawing/2015/9/8/chartex" xmlns:cx2="http://schemas.microsoft.com/office/drawing/2015/10/21/chartex" xmlns:cx3="http://schemas.microsoft.com/office/drawing/2016/5/9/chartex" xmlns:cx4="http://schemas.microsoft.com/office/drawing/2016/5/10/chartex" xmlns:cx5="http://schemas.microsoft.com/office/drawing/2016/5/11/chartex" xmlns:cx6="http://schemas.microsoft.com/office/drawing/2016/5/12/chartex" xmlns:cx7="http://schemas.microsoft.com/office/drawing/2016/5/13/chartex" xmlns:cx8="http://schemas.microsoft.com/office/drawing/2016/5/14/chartex" xmlns:mc="http://schemas.openxmlformats.org/markup-compatibility/2006" xmlns:aink="http://schemas.microsoft.com/office/drawing/2016/ink" xmlns:am3d="http://schemas.microsoft.com/office/drawing/2017/model3d" xmlns:o="urn:schemas-microsoft-com:office:office" xmlns:oel="http://schemas.microsoft.com/office/2019/extlst" xmlns:r="http://schemas.openxmlformats.org/officeDocument/2006/relationships" xmlns:m="http://schemas.openxmlformats.org/officeDocument/2006/math" xmlns:v="urn:schemas-microsoft-com:vml" xmlns:wp14="http://schemas.microsoft.com/office/word/2010/wordprocessingDrawing" xmlns:wp="http://schemas.openxmlformats.org/drawingml/2006/wordprocessingDrawing" xmlns:w10="urn:schemas-microsoft-com:office:word" xmlns:w="http://schemas.openxmlformats.org/wordprocessingml/2006/main" xmlns:w14="http://schemas.microsoft.com/office/word/2010/wordml" xmlns:w15="http://schemas.microsoft.com/office/word/2012/wordml" xmlns:w16cex="http://schemas.microsoft.com/office/word/2018/wordml/cex" xmlns:w16cid="http://schemas.microsoft.com/office/word/2016/wordml/cid" xmlns:w16="http://schemas.microsoft.com/office/word/2018/wordml" xmlns:w16sdtdh="http://schemas.microsoft.com/office/word/2020/wordml/sdtdatahash" xmlns:w16se="http://schemas.microsoft.com/office/word/2015/wordml/symex" xmlns:wpg="http://schemas.microsoft.com/office/word/2010/wordprocessingGroup" xmlns:wpi="http://schemas.microsoft.com/office/word/2010/wordprocessingInk" xmlns:wne="http://schemas.microsoft.com/office/word/2006/wordml" xmlns:wps="http://schemas.microsoft.com/office/word/2010/wordprocessingShape" mc:Ignorable="w14 w15 w16se w16cid w16 w16cex w16sdtdh wp14">
+<w:numbering xmlns:wpc="http://schemas.microsoft.com/office/word/2010/wordprocessingCanvas" xmlns:cx="http://schemas.microsoft.com/office/drawing/2014/chartex" xmlns:cx1="http://schemas.microsoft.com/office/drawing/2015/9/8/chartex" xmlns:cx2="http://schemas.microsoft.com/office/drawing/2015/10/21/chartex" xmlns:cx3="http://schemas.microsoft.com/office/drawing/2016/5/9/chartex" xmlns:cx4="http://schemas.microsoft.com/office/drawing/2016/5/10/chartex" xmlns:cx5="http://schemas.microsoft.com/office/drawing/2016/5/11/chartex" xmlns:cx6="http://schemas.microsoft.com/office/drawing/2016/5/12/chartex" xmlns:cx7="http://schemas.microsoft.com/office/drawing/2016/5/13/chartex" xmlns:cx8="http://schemas.microsoft.com/office/drawing/2016/5/14/chartex" xmlns:mc="http://schemas.openxmlformats.org/markup-compatibility/2006" xmlns:aink="http://schemas.microsoft.com/office/drawing/2016/ink" xmlns:am3d="http://schemas.microsoft.com/office/drawing/2017/model3d" xmlns:o="urn:schemas-microsoft-com:office:office" xmlns:oel="http://schemas.microsoft.com/office/2019/extlst" xmlns:r="http://schemas.openxmlformats.org/officeDocument/2006/relationships" xmlns:m="http://schemas.openxmlformats.org/officeDocument/2006/math" xmlns:v="urn:schemas-microsoft-com:vml" xmlns:wp14="http://schemas.microsoft.com/office/word/2010/wordprocessingDrawing" xmlns:wp="http://schemas.openxmlformats.org/drawingml/2006/wordprocessingDrawing" xmlns:w10="urn:schemas-microsoft-com:office:word" xmlns:w="http://schemas.openxmlformats.org/wordprocessingml/2006/main" xmlns:w14="http://schemas.microsoft.com/office/word/2010/wordml" xmlns:w15="http://schemas.microsoft.com/office/word/2012/wordml" xmlns:w16cex="http://schemas.microsoft.com/office/word/2018/wordml/cex" xmlns:w16cid="http://schemas.microsoft.com/office/word/2016/wordml/cid" xmlns:w16="http://schemas.microsoft.com/office/word/2018/wordml" xmlns:w16du="http://schemas.microsoft.com/office/word/2023/wordml/word16du" xmlns:w16sdtdh="http://schemas.microsoft.com/office/word/2020/wordml/sdtdatahash" xmlns:w16se="http://schemas.microsoft.com/office/word/2015/wordml/symex" xmlns:wpg="http://schemas.microsoft.com/office/word/2010/wordprocessingGroup" xmlns:wpi="http://schemas.microsoft.com/office/word/2010/wordprocessingInk" xmlns:wne="http://schemas.microsoft.com/office/word/2006/wordml" xmlns:wps="http://schemas.microsoft.com/office/word/2010/wordprocessingShape" mc:Ignorable="w14 w15 w16se w16cid w16 w16cex w16sdtdh wp14">
   <w:abstractNum w:abstractNumId="0" w15:restartNumberingAfterBreak="0">
     <w:nsid w:val="03B443A3"/>
     <w:multiLevelType w:val="multilevel"/>
@@ -4221,6 +4812,18 @@
   </w:num>
   <w:num w:numId="5" w16cid:durableId="2086143529">
     <w:abstractNumId w:val="1"/>
+  </w:num>
+  <w:num w:numId="6" w16cid:durableId="173224254">
+    <w:abstractNumId w:val="1"/>
+    <w:lvlOverride w:ilvl="0"/>
+    <w:lvlOverride w:ilvl="1"/>
+    <w:lvlOverride w:ilvl="2"/>
+    <w:lvlOverride w:ilvl="3"/>
+    <w:lvlOverride w:ilvl="4"/>
+    <w:lvlOverride w:ilvl="5"/>
+    <w:lvlOverride w:ilvl="6"/>
+    <w:lvlOverride w:ilvl="7"/>
+    <w:lvlOverride w:ilvl="8"/>
   </w:num>
 </w:numbering>
 </file>
@@ -4626,6 +5229,7 @@
     <w:name w:val="heading 1"/>
     <w:basedOn w:val="Normal"/>
     <w:next w:val="Normal"/>
+    <w:link w:val="Heading1Char"/>
     <w:uiPriority w:val="9"/>
     <w:qFormat/>
     <w:pPr>
@@ -4939,6 +5543,19 @@
       <w:ind w:left="720"/>
       <w:contextualSpacing/>
     </w:pPr>
+  </w:style>
+  <w:style w:type="character" w:customStyle="1" w:styleId="Heading1Char">
+    <w:name w:val="Heading 1 Char"/>
+    <w:basedOn w:val="DefaultParagraphFont"/>
+    <w:link w:val="Heading1"/>
+    <w:uiPriority w:val="9"/>
+    <w:rsid w:val="00390A70"/>
+    <w:rPr>
+      <w:rFonts w:ascii="Arial" w:eastAsia="Arial" w:hAnsi="Arial" w:cs="Arial"/>
+      <w:b/>
+      <w:sz w:val="24"/>
+      <w:szCs w:val="24"/>
+    </w:rPr>
   </w:style>
 </w:styles>
 </file>

</xml_diff>

<commit_message>
Matt: Added Reward Item wireframe and updated Iteration plan
</commit_message>
<xml_diff>
--- a/Iteration E-3/LCAMIterationPlan3.docx
+++ b/Iteration E-3/LCAMIterationPlan3.docx
@@ -253,15 +253,7 @@
           </w:tcPr>
           <w:p>
             <w:r>
-              <w:t xml:space="preserve">Develop </w:t>
-            </w:r>
-            <w:proofErr w:type="spellStart"/>
-            <w:r>
-              <w:t>Opt</w:t>
-            </w:r>
-            <w:proofErr w:type="spellEnd"/>
-            <w:r>
-              <w:t xml:space="preserve"> in/out of </w:t>
+              <w:t xml:space="preserve">Develop Opt in/out of </w:t>
             </w:r>
             <w:r>
               <w:t>L</w:t>
@@ -332,15 +324,7 @@
           </w:tcPr>
           <w:p>
             <w:r>
-              <w:t xml:space="preserve">Integrate </w:t>
-            </w:r>
-            <w:proofErr w:type="spellStart"/>
-            <w:r>
-              <w:t>SQLCipher</w:t>
-            </w:r>
-            <w:proofErr w:type="spellEnd"/>
-            <w:r>
-              <w:t xml:space="preserve"> to encrypt and protect local SQLite Database</w:t>
+              <w:t>Integrate SQLCipher to encrypt and protect local SQLite Database</w:t>
             </w:r>
           </w:p>
         </w:tc>
@@ -606,15 +590,7 @@
         <w:t xml:space="preserve"> </w:t>
       </w:r>
       <w:r>
-        <w:t xml:space="preserve">Created a </w:t>
-      </w:r>
-      <w:proofErr w:type="gramStart"/>
-      <w:r>
-        <w:t>User</w:t>
-      </w:r>
-      <w:proofErr w:type="gramEnd"/>
-      <w:r>
-        <w:t xml:space="preserve"> object. Authenticate user with username and password. Ensure the user can only see their data.</w:t>
+        <w:t>Created a User object. Authenticate user with username and password. Ensure the user can only see their data.</w:t>
       </w:r>
     </w:p>
     <w:p>
@@ -759,23 +735,7 @@
         <w:t xml:space="preserve"> </w:t>
       </w:r>
       <w:r>
-        <w:t xml:space="preserve">Integrate </w:t>
-      </w:r>
-      <w:proofErr w:type="spellStart"/>
-      <w:r>
-        <w:t>SQLCipher</w:t>
-      </w:r>
-      <w:proofErr w:type="spellEnd"/>
-      <w:r>
-        <w:t xml:space="preserve"> to encrypt and </w:t>
-      </w:r>
-      <w:proofErr w:type="spellStart"/>
-      <w:r>
-        <w:t>Protext</w:t>
-      </w:r>
-      <w:proofErr w:type="spellEnd"/>
-      <w:r>
-        <w:t xml:space="preserve"> local SQLite Database</w:t>
+        <w:t>Integrate SQLCipher to encrypt and Protext local SQLite Database</w:t>
       </w:r>
       <w:r>
         <w:br/>
@@ -813,13 +773,8 @@
       <w:r>
         <w:t xml:space="preserve">Develop </w:t>
       </w:r>
-      <w:proofErr w:type="gramStart"/>
-      <w:r>
-        <w:t>FAT’s</w:t>
-      </w:r>
-      <w:proofErr w:type="gramEnd"/>
-      <w:r>
-        <w:t xml:space="preserve"> for previous iteration’s </w:t>
+      <w:r>
+        <w:t xml:space="preserve">FAT’s for previous iteration’s </w:t>
       </w:r>
       <w:r>
         <w:br/>
@@ -1561,13 +1516,8 @@
               <w:widowControl/>
             </w:pPr>
             <w:r>
-              <w:t xml:space="preserve">Develop backend logic for tracking the number of task created / completed/ deleted without </w:t>
-            </w:r>
-            <w:proofErr w:type="gramStart"/>
-            <w:r>
-              <w:t>completing</w:t>
-            </w:r>
-            <w:proofErr w:type="gramEnd"/>
+              <w:t>Develop backend logic for tracking the number of task created / completed/ deleted without completing</w:t>
+            </w:r>
           </w:p>
           <w:p>
             <w:pPr>
@@ -1578,19 +1528,11 @@
                 <w:numId w:val="6"/>
               </w:numPr>
             </w:pPr>
-            <w:proofErr w:type="gramStart"/>
             <w:r>
               <w:rPr>
                 <w:color w:val="00B050"/>
               </w:rPr>
-              <w:t>Last</w:t>
-            </w:r>
-            <w:proofErr w:type="gramEnd"/>
-            <w:r>
-              <w:rPr>
-                <w:color w:val="00B050"/>
-              </w:rPr>
-              <w:t xml:space="preserve"> two, after group discussion, was deemed unnecessary.  </w:t>
+              <w:t xml:space="preserve">Last two, after group discussion, was deemed unnecessary.  </w:t>
             </w:r>
           </w:p>
         </w:tc>
@@ -2559,7 +2501,19 @@
               <w:rPr>
                 <w:rFonts w:ascii="Arial" w:eastAsia="Arial" w:hAnsi="Arial" w:cs="Arial"/>
               </w:rPr>
-              <w:t>15 Hours</w:t>
+              <w:t>1</w:t>
+            </w:r>
+            <w:r>
+              <w:rPr>
+                <w:rFonts w:ascii="Arial" w:eastAsia="Arial" w:hAnsi="Arial" w:cs="Arial"/>
+              </w:rPr>
+              <w:t>8</w:t>
+            </w:r>
+            <w:r>
+              <w:rPr>
+                <w:rFonts w:ascii="Arial" w:eastAsia="Arial" w:hAnsi="Arial" w:cs="Arial"/>
+              </w:rPr>
+              <w:t xml:space="preserve"> Hours</w:t>
             </w:r>
           </w:p>
         </w:tc>
@@ -2638,15 +2592,7 @@
               <w:widowControl/>
             </w:pPr>
             <w:r>
-              <w:t xml:space="preserve">Develop </w:t>
-            </w:r>
-            <w:proofErr w:type="spellStart"/>
-            <w:r>
-              <w:t>Opt</w:t>
-            </w:r>
-            <w:proofErr w:type="spellEnd"/>
-            <w:r>
-              <w:t xml:space="preserve"> in/out leaderboard Settings</w:t>
+              <w:t>Develop Opt in/out leaderboard Settings</w:t>
             </w:r>
           </w:p>
         </w:tc>
@@ -3090,23 +3036,7 @@
               <w:widowControl/>
             </w:pPr>
             <w:r>
-              <w:t xml:space="preserve">Integrate </w:t>
-            </w:r>
-            <w:proofErr w:type="spellStart"/>
-            <w:r>
-              <w:t>SQLCipher</w:t>
-            </w:r>
-            <w:proofErr w:type="spellEnd"/>
-            <w:r>
-              <w:t xml:space="preserve"> to encrypt and </w:t>
-            </w:r>
-            <w:proofErr w:type="gramStart"/>
-            <w:r>
-              <w:t>Protect</w:t>
-            </w:r>
-            <w:proofErr w:type="gramEnd"/>
-            <w:r>
-              <w:t xml:space="preserve"> local SQLite Database</w:t>
+              <w:t>Integrate SQLCipher to encrypt and Protect local SQLite Database</w:t>
             </w:r>
           </w:p>
         </w:tc>
@@ -3315,15 +3245,7 @@
               <w:widowControl/>
             </w:pPr>
             <w:r>
-              <w:t xml:space="preserve">Develop </w:t>
-            </w:r>
-            <w:proofErr w:type="gramStart"/>
-            <w:r>
-              <w:t>FAT’s</w:t>
-            </w:r>
-            <w:proofErr w:type="gramEnd"/>
-            <w:r>
-              <w:t xml:space="preserve"> from previous Development</w:t>
+              <w:t>Develop FAT’s from previous Development</w:t>
             </w:r>
           </w:p>
         </w:tc>
@@ -3343,15 +3265,7 @@
               <w:widowControl/>
             </w:pPr>
             <w:r>
-              <w:t xml:space="preserve">Create and carry out Functional Acceptance Tests on code </w:t>
-            </w:r>
-            <w:proofErr w:type="gramStart"/>
-            <w:r>
-              <w:t>form</w:t>
-            </w:r>
-            <w:proofErr w:type="gramEnd"/>
-            <w:r>
-              <w:t xml:space="preserve"> previous iterations. Ready for Review, updated iteration plan</w:t>
+              <w:t>Create and carry out Functional Acceptance Tests on code form previous iterations. Ready for Review, updated iteration plan</w:t>
             </w:r>
           </w:p>
         </w:tc>
@@ -3379,6 +3293,12 @@
                 <w:rFonts w:ascii="Arial" w:eastAsia="Arial" w:hAnsi="Arial" w:cs="Arial"/>
               </w:rPr>
               <w:t>Incomplete</w:t>
+            </w:r>
+            <w:r>
+              <w:rPr>
+                <w:rFonts w:ascii="Arial" w:eastAsia="Arial" w:hAnsi="Arial" w:cs="Arial"/>
+              </w:rPr>
+              <w:t>. Not all features implemented. Will review the project plan to ensure test plans and features will be ready for review and testing.</w:t>
             </w:r>
           </w:p>
         </w:tc>
@@ -4815,15 +4735,6 @@
   </w:num>
   <w:num w:numId="6" w16cid:durableId="173224254">
     <w:abstractNumId w:val="1"/>
-    <w:lvlOverride w:ilvl="0"/>
-    <w:lvlOverride w:ilvl="1"/>
-    <w:lvlOverride w:ilvl="2"/>
-    <w:lvlOverride w:ilvl="3"/>
-    <w:lvlOverride w:ilvl="4"/>
-    <w:lvlOverride w:ilvl="5"/>
-    <w:lvlOverride w:ilvl="6"/>
-    <w:lvlOverride w:ilvl="7"/>
-    <w:lvlOverride w:ilvl="8"/>
   </w:num>
 </w:numbering>
 </file>

</xml_diff>

<commit_message>
Movement of ElaborationPhaseStatus Assessment
</commit_message>
<xml_diff>
--- a/Iteration E-3/LCAMIterationPlan3.docx
+++ b/Iteration E-3/LCAMIterationPlan3.docx
@@ -1,6 +1,6 @@
 
 <file path=word/document.xml><?xml version="1.0" encoding="utf-8"?>
-<w:document xmlns:wpc="http://schemas.microsoft.com/office/word/2010/wordprocessingCanvas" xmlns:cx="http://schemas.microsoft.com/office/drawing/2014/chartex" xmlns:cx1="http://schemas.microsoft.com/office/drawing/2015/9/8/chartex" xmlns:cx2="http://schemas.microsoft.com/office/drawing/2015/10/21/chartex" xmlns:cx3="http://schemas.microsoft.com/office/drawing/2016/5/9/chartex" xmlns:cx4="http://schemas.microsoft.com/office/drawing/2016/5/10/chartex" xmlns:cx5="http://schemas.microsoft.com/office/drawing/2016/5/11/chartex" xmlns:cx6="http://schemas.microsoft.com/office/drawing/2016/5/12/chartex" xmlns:cx7="http://schemas.microsoft.com/office/drawing/2016/5/13/chartex" xmlns:cx8="http://schemas.microsoft.com/office/drawing/2016/5/14/chartex" xmlns:mc="http://schemas.openxmlformats.org/markup-compatibility/2006" xmlns:aink="http://schemas.microsoft.com/office/drawing/2016/ink" xmlns:am3d="http://schemas.microsoft.com/office/drawing/2017/model3d" xmlns:o="urn:schemas-microsoft-com:office:office" xmlns:oel="http://schemas.microsoft.com/office/2019/extlst" xmlns:r="http://schemas.openxmlformats.org/officeDocument/2006/relationships" xmlns:m="http://schemas.openxmlformats.org/officeDocument/2006/math" xmlns:v="urn:schemas-microsoft-com:vml" xmlns:wp14="http://schemas.microsoft.com/office/word/2010/wordprocessingDrawing" xmlns:wp="http://schemas.openxmlformats.org/drawingml/2006/wordprocessingDrawing" xmlns:w10="urn:schemas-microsoft-com:office:word" xmlns:w="http://schemas.openxmlformats.org/wordprocessingml/2006/main" xmlns:w14="http://schemas.microsoft.com/office/word/2010/wordml" xmlns:w15="http://schemas.microsoft.com/office/word/2012/wordml" xmlns:w16cex="http://schemas.microsoft.com/office/word/2018/wordml/cex" xmlns:w16cid="http://schemas.microsoft.com/office/word/2016/wordml/cid" xmlns:w16="http://schemas.microsoft.com/office/word/2018/wordml" xmlns:w16du="http://schemas.microsoft.com/office/word/2023/wordml/word16du" xmlns:w16sdtdh="http://schemas.microsoft.com/office/word/2020/wordml/sdtdatahash" xmlns:w16se="http://schemas.microsoft.com/office/word/2015/wordml/symex" xmlns:wpg="http://schemas.microsoft.com/office/word/2010/wordprocessingGroup" xmlns:wpi="http://schemas.microsoft.com/office/word/2010/wordprocessingInk" xmlns:wne="http://schemas.microsoft.com/office/word/2006/wordml" xmlns:wps="http://schemas.microsoft.com/office/word/2010/wordprocessingShape" mc:Ignorable="w14 w15 w16se w16cid w16 w16cex w16sdtdh wp14">
+<w:document xmlns:wpc="http://schemas.microsoft.com/office/word/2010/wordprocessingCanvas" xmlns:cx="http://schemas.microsoft.com/office/drawing/2014/chartex" xmlns:cx1="http://schemas.microsoft.com/office/drawing/2015/9/8/chartex" xmlns:cx2="http://schemas.microsoft.com/office/drawing/2015/10/21/chartex" xmlns:cx3="http://schemas.microsoft.com/office/drawing/2016/5/9/chartex" xmlns:cx4="http://schemas.microsoft.com/office/drawing/2016/5/10/chartex" xmlns:cx5="http://schemas.microsoft.com/office/drawing/2016/5/11/chartex" xmlns:cx6="http://schemas.microsoft.com/office/drawing/2016/5/12/chartex" xmlns:cx7="http://schemas.microsoft.com/office/drawing/2016/5/13/chartex" xmlns:cx8="http://schemas.microsoft.com/office/drawing/2016/5/14/chartex" xmlns:mc="http://schemas.openxmlformats.org/markup-compatibility/2006" xmlns:aink="http://schemas.microsoft.com/office/drawing/2016/ink" xmlns:am3d="http://schemas.microsoft.com/office/drawing/2017/model3d" xmlns:o="urn:schemas-microsoft-com:office:office" xmlns:oel="http://schemas.microsoft.com/office/2019/extlst" xmlns:r="http://schemas.openxmlformats.org/officeDocument/2006/relationships" xmlns:m="http://schemas.openxmlformats.org/officeDocument/2006/math" xmlns:v="urn:schemas-microsoft-com:vml" xmlns:wp14="http://schemas.microsoft.com/office/word/2010/wordprocessingDrawing" xmlns:wp="http://schemas.openxmlformats.org/drawingml/2006/wordprocessingDrawing" xmlns:w10="urn:schemas-microsoft-com:office:word" xmlns:w="http://schemas.openxmlformats.org/wordprocessingml/2006/main" xmlns:w14="http://schemas.microsoft.com/office/word/2010/wordml" xmlns:w15="http://schemas.microsoft.com/office/word/2012/wordml" xmlns:w16cex="http://schemas.microsoft.com/office/word/2018/wordml/cex" xmlns:w16cid="http://schemas.microsoft.com/office/word/2016/wordml/cid" xmlns:w16="http://schemas.microsoft.com/office/word/2018/wordml" xmlns:w16sdtdh="http://schemas.microsoft.com/office/word/2020/wordml/sdtdatahash" xmlns:w16se="http://schemas.microsoft.com/office/word/2015/wordml/symex" xmlns:wpg="http://schemas.microsoft.com/office/word/2010/wordprocessingGroup" xmlns:wpi="http://schemas.microsoft.com/office/word/2010/wordprocessingInk" xmlns:wne="http://schemas.microsoft.com/office/word/2006/wordml" xmlns:wps="http://schemas.microsoft.com/office/word/2010/wordprocessingShape" mc:Ignorable="w14 w15 w16se w16cid w16 w16cex w16sdtdh wp14">
   <w:body>
     <w:p>
       <w:pPr>
@@ -253,7 +253,15 @@
           </w:tcPr>
           <w:p>
             <w:r>
-              <w:t xml:space="preserve">Develop Opt in/out of </w:t>
+              <w:t xml:space="preserve">Develop </w:t>
+            </w:r>
+            <w:proofErr w:type="spellStart"/>
+            <w:r>
+              <w:t>Opt</w:t>
+            </w:r>
+            <w:proofErr w:type="spellEnd"/>
+            <w:r>
+              <w:t xml:space="preserve"> in/out of </w:t>
             </w:r>
             <w:r>
               <w:t>L</w:t>
@@ -324,7 +332,15 @@
           </w:tcPr>
           <w:p>
             <w:r>
-              <w:t>Integrate SQLCipher to encrypt and protect local SQLite Database</w:t>
+              <w:t xml:space="preserve">Integrate </w:t>
+            </w:r>
+            <w:proofErr w:type="spellStart"/>
+            <w:r>
+              <w:t>SQLCipher</w:t>
+            </w:r>
+            <w:proofErr w:type="spellEnd"/>
+            <w:r>
+              <w:t xml:space="preserve"> to encrypt and protect local SQLite Database</w:t>
             </w:r>
           </w:p>
         </w:tc>
@@ -590,7 +606,15 @@
         <w:t xml:space="preserve"> </w:t>
       </w:r>
       <w:r>
-        <w:t>Created a User object. Authenticate user with username and password. Ensure the user can only see their data.</w:t>
+        <w:t xml:space="preserve">Created a </w:t>
+      </w:r>
+      <w:proofErr w:type="gramStart"/>
+      <w:r>
+        <w:t>User</w:t>
+      </w:r>
+      <w:proofErr w:type="gramEnd"/>
+      <w:r>
+        <w:t xml:space="preserve"> object. Authenticate user with username and password. Ensure the user can only see their data.</w:t>
       </w:r>
     </w:p>
     <w:p>
@@ -670,7 +694,13 @@
         <w:rPr>
           <w:b/>
         </w:rPr>
-        <w:t>Criteria:</w:t>
+        <w:t>Cr</w:t>
+      </w:r>
+      <w:r>
+        <w:rPr>
+          <w:b/>
+        </w:rPr>
+        <w:t>iteria:</w:t>
       </w:r>
       <w:r>
         <w:t xml:space="preserve"> </w:t>
@@ -735,7 +765,23 @@
         <w:t xml:space="preserve"> </w:t>
       </w:r>
       <w:r>
-        <w:t>Integrate SQLCipher to encrypt and Protext local SQLite Database</w:t>
+        <w:t xml:space="preserve">Integrate </w:t>
+      </w:r>
+      <w:proofErr w:type="spellStart"/>
+      <w:r>
+        <w:t>SQLCipher</w:t>
+      </w:r>
+      <w:proofErr w:type="spellEnd"/>
+      <w:r>
+        <w:t xml:space="preserve"> to encrypt and </w:t>
+      </w:r>
+      <w:proofErr w:type="spellStart"/>
+      <w:r>
+        <w:t>Protext</w:t>
+      </w:r>
+      <w:proofErr w:type="spellEnd"/>
+      <w:r>
+        <w:t xml:space="preserve"> local SQLite Database</w:t>
       </w:r>
       <w:r>
         <w:br/>
@@ -773,8 +819,13 @@
       <w:r>
         <w:t xml:space="preserve">Develop </w:t>
       </w:r>
-      <w:r>
-        <w:t xml:space="preserve">FAT’s for previous iteration’s </w:t>
+      <w:proofErr w:type="gramStart"/>
+      <w:r>
+        <w:t>FAT’s</w:t>
+      </w:r>
+      <w:proofErr w:type="gramEnd"/>
+      <w:r>
+        <w:t xml:space="preserve"> for previous iteration’s </w:t>
       </w:r>
       <w:r>
         <w:br/>
@@ -874,9 +925,6 @@
       </w:r>
       <w:r>
         <w:br/>
-      </w:r>
-      <w:r>
-        <w:lastRenderedPageBreak/>
         <w:t xml:space="preserve">            </w:t>
       </w:r>
       <w:r>
@@ -1516,8 +1564,13 @@
               <w:widowControl/>
             </w:pPr>
             <w:r>
-              <w:t>Develop backend logic for tracking the number of task created / completed/ deleted without completing</w:t>
-            </w:r>
+              <w:t xml:space="preserve">Develop backend logic for tracking the number of task created / completed/ deleted without </w:t>
+            </w:r>
+            <w:proofErr w:type="gramStart"/>
+            <w:r>
+              <w:t>completing</w:t>
+            </w:r>
+            <w:proofErr w:type="gramEnd"/>
           </w:p>
           <w:p>
             <w:pPr>
@@ -1528,11 +1581,19 @@
                 <w:numId w:val="6"/>
               </w:numPr>
             </w:pPr>
+            <w:proofErr w:type="gramStart"/>
             <w:r>
               <w:rPr>
                 <w:color w:val="00B050"/>
               </w:rPr>
-              <w:t xml:space="preserve">Last two, after group discussion, was deemed unnecessary.  </w:t>
+              <w:t>Last</w:t>
+            </w:r>
+            <w:proofErr w:type="gramEnd"/>
+            <w:r>
+              <w:rPr>
+                <w:color w:val="00B050"/>
+              </w:rPr>
+              <w:t xml:space="preserve"> two, after group discussion, was deemed unnecessary.  </w:t>
             </w:r>
           </w:p>
         </w:tc>
@@ -2592,7 +2653,15 @@
               <w:widowControl/>
             </w:pPr>
             <w:r>
-              <w:t>Develop Opt in/out leaderboard Settings</w:t>
+              <w:t xml:space="preserve">Develop </w:t>
+            </w:r>
+            <w:proofErr w:type="spellStart"/>
+            <w:r>
+              <w:t>Opt</w:t>
+            </w:r>
+            <w:proofErr w:type="spellEnd"/>
+            <w:r>
+              <w:t xml:space="preserve"> in/out leaderboard Settings</w:t>
             </w:r>
           </w:p>
         </w:tc>
@@ -2639,236 +2708,6 @@
               <w:right w:val="single" w:sz="6" w:space="0" w:color="000000"/>
             </w:tcBorders>
             <w:vAlign w:val="bottom"/>
-          </w:tcPr>
-          <w:p>
-            <w:pPr>
-              <w:widowControl/>
-              <w:rPr>
-                <w:rFonts w:ascii="Arial" w:eastAsia="Arial" w:hAnsi="Arial" w:cs="Arial"/>
-              </w:rPr>
-            </w:pPr>
-            <w:r>
-              <w:rPr>
-                <w:rFonts w:ascii="Arial" w:eastAsia="Arial" w:hAnsi="Arial" w:cs="Arial"/>
-              </w:rPr>
-              <w:t xml:space="preserve">Partial complete- User button is ready to be initiated, awaiting leaderboard configurations to be ready for </w:t>
-            </w:r>
-            <w:r>
-              <w:rPr>
-                <w:rFonts w:ascii="Arial" w:eastAsia="Arial" w:hAnsi="Arial" w:cs="Arial"/>
-              </w:rPr>
-              <w:lastRenderedPageBreak/>
-              <w:t>implementation.</w:t>
-            </w:r>
-          </w:p>
-          <w:p>
-            <w:pPr>
-              <w:widowControl/>
-              <w:rPr>
-                <w:rFonts w:ascii="Arial" w:eastAsia="Arial" w:hAnsi="Arial" w:cs="Arial"/>
-              </w:rPr>
-            </w:pPr>
-          </w:p>
-        </w:tc>
-        <w:tc>
-          <w:tcPr>
-            <w:tcW w:w="716" w:type="dxa"/>
-            <w:tcBorders>
-              <w:top w:val="single" w:sz="6" w:space="0" w:color="000000"/>
-              <w:left w:val="single" w:sz="6" w:space="0" w:color="000000"/>
-              <w:bottom w:val="single" w:sz="6" w:space="0" w:color="000000"/>
-              <w:right w:val="single" w:sz="6" w:space="0" w:color="000000"/>
-            </w:tcBorders>
-            <w:vAlign w:val="bottom"/>
-            <w:hideMark/>
-          </w:tcPr>
-          <w:p>
-            <w:pPr>
-              <w:widowControl/>
-              <w:rPr>
-                <w:rFonts w:ascii="Arial" w:eastAsia="Arial" w:hAnsi="Arial" w:cs="Arial"/>
-              </w:rPr>
-            </w:pPr>
-            <w:r>
-              <w:rPr>
-                <w:rFonts w:ascii="Arial" w:eastAsia="Arial" w:hAnsi="Arial" w:cs="Arial"/>
-              </w:rPr>
-              <w:lastRenderedPageBreak/>
-              <w:t>Sam</w:t>
-            </w:r>
-          </w:p>
-        </w:tc>
-        <w:tc>
-          <w:tcPr>
-            <w:tcW w:w="1080" w:type="dxa"/>
-            <w:tcBorders>
-              <w:top w:val="single" w:sz="6" w:space="0" w:color="000000"/>
-              <w:left w:val="single" w:sz="6" w:space="0" w:color="000000"/>
-              <w:bottom w:val="single" w:sz="6" w:space="0" w:color="000000"/>
-              <w:right w:val="single" w:sz="6" w:space="0" w:color="000000"/>
-            </w:tcBorders>
-            <w:hideMark/>
-          </w:tcPr>
-          <w:p>
-            <w:pPr>
-              <w:widowControl/>
-              <w:rPr>
-                <w:rFonts w:ascii="Arial" w:eastAsia="Arial" w:hAnsi="Arial" w:cs="Arial"/>
-              </w:rPr>
-            </w:pPr>
-            <w:r>
-              <w:rPr>
-                <w:rFonts w:ascii="Arial" w:eastAsia="Arial" w:hAnsi="Arial" w:cs="Arial"/>
-              </w:rPr>
-              <w:t>2 Hours</w:t>
-            </w:r>
-          </w:p>
-        </w:tc>
-        <w:tc>
-          <w:tcPr>
-            <w:tcW w:w="1039" w:type="dxa"/>
-            <w:tcBorders>
-              <w:top w:val="single" w:sz="6" w:space="0" w:color="000000"/>
-              <w:left w:val="single" w:sz="6" w:space="0" w:color="000000"/>
-              <w:bottom w:val="single" w:sz="6" w:space="0" w:color="000000"/>
-              <w:right w:val="single" w:sz="6" w:space="0" w:color="000000"/>
-            </w:tcBorders>
-            <w:vAlign w:val="bottom"/>
-            <w:hideMark/>
-          </w:tcPr>
-          <w:p>
-            <w:pPr>
-              <w:widowControl/>
-              <w:rPr>
-                <w:rFonts w:ascii="Arial" w:eastAsia="Arial" w:hAnsi="Arial" w:cs="Arial"/>
-              </w:rPr>
-            </w:pPr>
-            <w:r>
-              <w:rPr>
-                <w:rFonts w:ascii="Arial" w:eastAsia="Arial" w:hAnsi="Arial" w:cs="Arial"/>
-              </w:rPr>
-              <w:t>1 Hour</w:t>
-            </w:r>
-          </w:p>
-        </w:tc>
-        <w:tc>
-          <w:tcPr>
-            <w:tcW w:w="1001" w:type="dxa"/>
-            <w:tcBorders>
-              <w:top w:val="single" w:sz="6" w:space="0" w:color="000000"/>
-              <w:left w:val="single" w:sz="6" w:space="0" w:color="000000"/>
-              <w:bottom w:val="single" w:sz="6" w:space="0" w:color="000000"/>
-              <w:right w:val="single" w:sz="4" w:space="0" w:color="000000"/>
-            </w:tcBorders>
-            <w:vAlign w:val="bottom"/>
-            <w:hideMark/>
-          </w:tcPr>
-          <w:p>
-            <w:pPr>
-              <w:widowControl/>
-              <w:rPr>
-                <w:rFonts w:ascii="Arial" w:eastAsia="Arial" w:hAnsi="Arial" w:cs="Arial"/>
-              </w:rPr>
-            </w:pPr>
-            <w:r>
-              <w:rPr>
-                <w:rFonts w:ascii="Arial" w:eastAsia="Arial" w:hAnsi="Arial" w:cs="Arial"/>
-              </w:rPr>
-              <w:t>2 Hour</w:t>
-            </w:r>
-          </w:p>
-        </w:tc>
-      </w:tr>
-      <w:tr>
-        <w:trPr>
-          <w:trHeight w:val="255"/>
-        </w:trPr>
-        <w:tc>
-          <w:tcPr>
-            <w:tcW w:w="705" w:type="dxa"/>
-            <w:tcBorders>
-              <w:top w:val="single" w:sz="6" w:space="0" w:color="000000"/>
-              <w:left w:val="single" w:sz="4" w:space="0" w:color="000000"/>
-              <w:bottom w:val="single" w:sz="6" w:space="0" w:color="000000"/>
-              <w:right w:val="single" w:sz="6" w:space="0" w:color="000000"/>
-            </w:tcBorders>
-            <w:hideMark/>
-          </w:tcPr>
-          <w:p>
-            <w:pPr>
-              <w:widowControl/>
-              <w:rPr>
-                <w:rFonts w:ascii="Arial" w:eastAsia="Arial" w:hAnsi="Arial" w:cs="Arial"/>
-              </w:rPr>
-            </w:pPr>
-            <w:r>
-              <w:rPr>
-                <w:rFonts w:ascii="Arial" w:eastAsia="Arial" w:hAnsi="Arial" w:cs="Arial"/>
-              </w:rPr>
-              <w:t>5.1</w:t>
-            </w:r>
-          </w:p>
-        </w:tc>
-        <w:tc>
-          <w:tcPr>
-            <w:tcW w:w="2370" w:type="dxa"/>
-            <w:tcBorders>
-              <w:top w:val="single" w:sz="6" w:space="0" w:color="000000"/>
-              <w:left w:val="single" w:sz="6" w:space="0" w:color="000000"/>
-              <w:bottom w:val="single" w:sz="6" w:space="0" w:color="000000"/>
-              <w:right w:val="single" w:sz="6" w:space="0" w:color="000000"/>
-            </w:tcBorders>
-            <w:vAlign w:val="bottom"/>
-            <w:hideMark/>
-          </w:tcPr>
-          <w:p>
-            <w:pPr>
-              <w:widowControl/>
-            </w:pPr>
-            <w:r>
-              <w:t>Develop push notification Settings</w:t>
-            </w:r>
-          </w:p>
-        </w:tc>
-        <w:tc>
-          <w:tcPr>
-            <w:tcW w:w="2505" w:type="dxa"/>
-            <w:tcBorders>
-              <w:top w:val="single" w:sz="6" w:space="0" w:color="000000"/>
-              <w:left w:val="single" w:sz="6" w:space="0" w:color="000000"/>
-              <w:bottom w:val="single" w:sz="6" w:space="0" w:color="000000"/>
-              <w:right w:val="single" w:sz="6" w:space="0" w:color="000000"/>
-            </w:tcBorders>
-            <w:hideMark/>
-          </w:tcPr>
-          <w:p>
-            <w:pPr>
-              <w:widowControl/>
-            </w:pPr>
-            <w:r>
-              <w:t xml:space="preserve">-Settings Screen Updated with Notification Setting options. Code ready for review, updated Iteration – Local notifications has been achieved.as well as a turn off setting- Would like to initiate firebase for notifications upon closing of app. </w:t>
-            </w:r>
-          </w:p>
-          <w:p>
-            <w:pPr>
-              <w:widowControl/>
-            </w:pPr>
-            <w:r>
-              <w:t>- Both 4.1 and 5.1 have been compared and merged from current testing into appropriate branch.</w:t>
-            </w:r>
-          </w:p>
-        </w:tc>
-        <w:tc>
-          <w:tcPr>
-            <w:tcW w:w="1534" w:type="dxa"/>
-            <w:tcBorders>
-              <w:top w:val="single" w:sz="6" w:space="0" w:color="000000"/>
-              <w:left w:val="single" w:sz="6" w:space="0" w:color="000000"/>
-              <w:bottom w:val="single" w:sz="6" w:space="0" w:color="000000"/>
-              <w:right w:val="single" w:sz="6" w:space="0" w:color="000000"/>
-            </w:tcBorders>
-            <w:vAlign w:val="bottom"/>
-            <w:hideMark/>
           </w:tcPr>
           <w:p>
             <w:pPr>
@@ -2883,9 +2722,35 @@
                   <w:rStyle w:val="Hyperlink"/>
                   <w:rFonts w:ascii="Arial" w:eastAsia="Arial" w:hAnsi="Arial" w:cs="Arial"/>
                 </w:rPr>
-                <w:t>Complete</w:t>
+                <w:t>Partial complete-</w:t>
               </w:r>
             </w:hyperlink>
+            <w:r>
+              <w:rPr>
+                <w:rFonts w:ascii="Arial" w:eastAsia="Arial" w:hAnsi="Arial" w:cs="Arial"/>
+              </w:rPr>
+              <w:t xml:space="preserve"> User button is ready to be initiated</w:t>
+            </w:r>
+            <w:r>
+              <w:rPr>
+                <w:rFonts w:ascii="Arial" w:eastAsia="Arial" w:hAnsi="Arial" w:cs="Arial"/>
+              </w:rPr>
+              <w:t xml:space="preserve"> in branch</w:t>
+            </w:r>
+            <w:r>
+              <w:rPr>
+                <w:rFonts w:ascii="Arial" w:eastAsia="Arial" w:hAnsi="Arial" w:cs="Arial"/>
+              </w:rPr>
+              <w:t>, awaiting leaderboard configurations to be ready for implementation.</w:t>
+            </w:r>
+          </w:p>
+          <w:p>
+            <w:pPr>
+              <w:widowControl/>
+              <w:rPr>
+                <w:rFonts w:ascii="Arial" w:eastAsia="Arial" w:hAnsi="Arial" w:cs="Arial"/>
+              </w:rPr>
+            </w:pPr>
           </w:p>
         </w:tc>
         <w:tc>
@@ -2964,7 +2829,7 @@
               <w:rPr>
                 <w:rFonts w:ascii="Arial" w:eastAsia="Arial" w:hAnsi="Arial" w:cs="Arial"/>
               </w:rPr>
-              <w:t>7 Hours</w:t>
+              <w:t>1 Hour</w:t>
             </w:r>
           </w:p>
         </w:tc>
@@ -2978,14 +2843,21 @@
               <w:right w:val="single" w:sz="4" w:space="0" w:color="000000"/>
             </w:tcBorders>
             <w:vAlign w:val="bottom"/>
-          </w:tcPr>
-          <w:p>
-            <w:pPr>
-              <w:widowControl/>
-              <w:rPr>
-                <w:rFonts w:ascii="Arial" w:eastAsia="Arial" w:hAnsi="Arial" w:cs="Arial"/>
-              </w:rPr>
-            </w:pPr>
+            <w:hideMark/>
+          </w:tcPr>
+          <w:p>
+            <w:pPr>
+              <w:widowControl/>
+              <w:rPr>
+                <w:rFonts w:ascii="Arial" w:eastAsia="Arial" w:hAnsi="Arial" w:cs="Arial"/>
+              </w:rPr>
+            </w:pPr>
+            <w:r>
+              <w:rPr>
+                <w:rFonts w:ascii="Arial" w:eastAsia="Arial" w:hAnsi="Arial" w:cs="Arial"/>
+              </w:rPr>
+              <w:t>2 Hour</w:t>
+            </w:r>
           </w:p>
         </w:tc>
       </w:tr>
@@ -3015,7 +2887,7 @@
               <w:rPr>
                 <w:rFonts w:ascii="Arial" w:eastAsia="Arial" w:hAnsi="Arial" w:cs="Arial"/>
               </w:rPr>
-              <w:t>6.1</w:t>
+              <w:t>5.1</w:t>
             </w:r>
           </w:p>
         </w:tc>
@@ -3036,7 +2908,7 @@
               <w:widowControl/>
             </w:pPr>
             <w:r>
-              <w:t>Integrate SQLCipher to encrypt and Protect local SQLite Database</w:t>
+              <w:t>Develop push notification Settings</w:t>
             </w:r>
           </w:p>
         </w:tc>
@@ -3056,7 +2928,15 @@
               <w:widowControl/>
             </w:pPr>
             <w:r>
-              <w:t>The local Room SQLite database is now encrypted.</w:t>
+              <w:t xml:space="preserve">-Settings Screen Updated with Notification Setting options. Code ready for review, updated Iteration – Local notifications has been achieved.as well as a turn off setting- Would like to initiate firebase for notifications upon closing of app. </w:t>
+            </w:r>
+          </w:p>
+          <w:p>
+            <w:pPr>
+              <w:widowControl/>
+            </w:pPr>
+            <w:r>
+              <w:t>- Both 4.1 and 5.1 have been compared and merged from current testing into appropriate branch.</w:t>
             </w:r>
           </w:p>
         </w:tc>
@@ -3113,7 +2993,7 @@
               <w:rPr>
                 <w:rFonts w:ascii="Arial" w:eastAsia="Arial" w:hAnsi="Arial" w:cs="Arial"/>
               </w:rPr>
-              <w:t>Corie</w:t>
+              <w:t>Sam</w:t>
             </w:r>
           </w:p>
         </w:tc>
@@ -3166,7 +3046,7 @@
               <w:rPr>
                 <w:rFonts w:ascii="Arial" w:eastAsia="Arial" w:hAnsi="Arial" w:cs="Arial"/>
               </w:rPr>
-              <w:t>1 ½ Hours</w:t>
+              <w:t>7 Hours</w:t>
             </w:r>
           </w:p>
         </w:tc>
@@ -3180,21 +3060,14 @@
               <w:right w:val="single" w:sz="4" w:space="0" w:color="000000"/>
             </w:tcBorders>
             <w:vAlign w:val="bottom"/>
-            <w:hideMark/>
-          </w:tcPr>
-          <w:p>
-            <w:pPr>
-              <w:widowControl/>
-              <w:rPr>
-                <w:rFonts w:ascii="Arial" w:eastAsia="Arial" w:hAnsi="Arial" w:cs="Arial"/>
-              </w:rPr>
-            </w:pPr>
-            <w:r>
-              <w:rPr>
-                <w:rFonts w:ascii="Arial" w:eastAsia="Arial" w:hAnsi="Arial" w:cs="Arial"/>
-              </w:rPr>
-              <w:t>½ Hour</w:t>
-            </w:r>
+          </w:tcPr>
+          <w:p>
+            <w:pPr>
+              <w:widowControl/>
+              <w:rPr>
+                <w:rFonts w:ascii="Arial" w:eastAsia="Arial" w:hAnsi="Arial" w:cs="Arial"/>
+              </w:rPr>
+            </w:pPr>
           </w:p>
         </w:tc>
       </w:tr>
@@ -3224,7 +3097,7 @@
               <w:rPr>
                 <w:rFonts w:ascii="Arial" w:eastAsia="Arial" w:hAnsi="Arial" w:cs="Arial"/>
               </w:rPr>
-              <w:t>7.1</w:t>
+              <w:t>6.1</w:t>
             </w:r>
           </w:p>
         </w:tc>
@@ -3245,7 +3118,23 @@
               <w:widowControl/>
             </w:pPr>
             <w:r>
-              <w:t>Develop FAT’s from previous Development</w:t>
+              <w:t xml:space="preserve">Integrate </w:t>
+            </w:r>
+            <w:proofErr w:type="spellStart"/>
+            <w:r>
+              <w:t>SQLCipher</w:t>
+            </w:r>
+            <w:proofErr w:type="spellEnd"/>
+            <w:r>
+              <w:t xml:space="preserve"> to encrypt and </w:t>
+            </w:r>
+            <w:proofErr w:type="gramStart"/>
+            <w:r>
+              <w:t>Protect</w:t>
+            </w:r>
+            <w:proofErr w:type="gramEnd"/>
+            <w:r>
+              <w:t xml:space="preserve"> local SQLite Database</w:t>
             </w:r>
           </w:p>
         </w:tc>
@@ -3265,7 +3154,7 @@
               <w:widowControl/>
             </w:pPr>
             <w:r>
-              <w:t>Create and carry out Functional Acceptance Tests on code form previous iterations. Ready for Review, updated iteration plan</w:t>
+              <w:t>The local Room SQLite database is now encrypted.</w:t>
             </w:r>
           </w:p>
         </w:tc>
@@ -3288,18 +3177,15 @@
                 <w:rFonts w:ascii="Arial" w:eastAsia="Arial" w:hAnsi="Arial" w:cs="Arial"/>
               </w:rPr>
             </w:pPr>
-            <w:r>
-              <w:rPr>
-                <w:rFonts w:ascii="Arial" w:eastAsia="Arial" w:hAnsi="Arial" w:cs="Arial"/>
-              </w:rPr>
-              <w:t>Incomplete</w:t>
-            </w:r>
-            <w:r>
-              <w:rPr>
-                <w:rFonts w:ascii="Arial" w:eastAsia="Arial" w:hAnsi="Arial" w:cs="Arial"/>
-              </w:rPr>
-              <w:t>. Not all features implemented. Will review the project plan to ensure test plans and features will be ready for review and testing.</w:t>
-            </w:r>
+            <w:hyperlink r:id="rId12" w:history="1">
+              <w:r>
+                <w:rPr>
+                  <w:rStyle w:val="Hyperlink"/>
+                  <w:rFonts w:ascii="Arial" w:eastAsia="Arial" w:hAnsi="Arial" w:cs="Arial"/>
+                </w:rPr>
+                <w:t>Complete</w:t>
+              </w:r>
+            </w:hyperlink>
           </w:p>
         </w:tc>
         <w:tc>
@@ -3325,7 +3211,7 @@
               <w:rPr>
                 <w:rFonts w:ascii="Arial" w:eastAsia="Arial" w:hAnsi="Arial" w:cs="Arial"/>
               </w:rPr>
-              <w:t>Matt</w:t>
+              <w:t>Corie</w:t>
             </w:r>
           </w:p>
         </w:tc>
@@ -3351,7 +3237,7 @@
               <w:rPr>
                 <w:rFonts w:ascii="Arial" w:eastAsia="Arial" w:hAnsi="Arial" w:cs="Arial"/>
               </w:rPr>
-              <w:t>4 Hours</w:t>
+              <w:t>2 Hours</w:t>
             </w:r>
           </w:p>
         </w:tc>
@@ -3365,14 +3251,21 @@
               <w:right w:val="single" w:sz="6" w:space="0" w:color="000000"/>
             </w:tcBorders>
             <w:vAlign w:val="bottom"/>
-          </w:tcPr>
-          <w:p>
-            <w:pPr>
-              <w:widowControl/>
-              <w:rPr>
-                <w:rFonts w:ascii="Arial" w:eastAsia="Arial" w:hAnsi="Arial" w:cs="Arial"/>
-              </w:rPr>
-            </w:pPr>
+            <w:hideMark/>
+          </w:tcPr>
+          <w:p>
+            <w:pPr>
+              <w:widowControl/>
+              <w:rPr>
+                <w:rFonts w:ascii="Arial" w:eastAsia="Arial" w:hAnsi="Arial" w:cs="Arial"/>
+              </w:rPr>
+            </w:pPr>
+            <w:r>
+              <w:rPr>
+                <w:rFonts w:ascii="Arial" w:eastAsia="Arial" w:hAnsi="Arial" w:cs="Arial"/>
+              </w:rPr>
+              <w:t>1 ½ Hours</w:t>
+            </w:r>
           </w:p>
         </w:tc>
         <w:tc>
@@ -3385,14 +3278,21 @@
               <w:right w:val="single" w:sz="4" w:space="0" w:color="000000"/>
             </w:tcBorders>
             <w:vAlign w:val="bottom"/>
-          </w:tcPr>
-          <w:p>
-            <w:pPr>
-              <w:widowControl/>
-              <w:rPr>
-                <w:rFonts w:ascii="Arial" w:eastAsia="Arial" w:hAnsi="Arial" w:cs="Arial"/>
-              </w:rPr>
-            </w:pPr>
+            <w:hideMark/>
+          </w:tcPr>
+          <w:p>
+            <w:pPr>
+              <w:widowControl/>
+              <w:rPr>
+                <w:rFonts w:ascii="Arial" w:eastAsia="Arial" w:hAnsi="Arial" w:cs="Arial"/>
+              </w:rPr>
+            </w:pPr>
+            <w:r>
+              <w:rPr>
+                <w:rFonts w:ascii="Arial" w:eastAsia="Arial" w:hAnsi="Arial" w:cs="Arial"/>
+              </w:rPr>
+              <w:t>½ Hour</w:t>
+            </w:r>
           </w:p>
         </w:tc>
       </w:tr>
@@ -3422,7 +3322,7 @@
               <w:rPr>
                 <w:rFonts w:ascii="Arial" w:eastAsia="Arial" w:hAnsi="Arial" w:cs="Arial"/>
               </w:rPr>
-              <w:t>8.1</w:t>
+              <w:t>7.1</w:t>
             </w:r>
           </w:p>
         </w:tc>
@@ -3443,7 +3343,15 @@
               <w:widowControl/>
             </w:pPr>
             <w:r>
-              <w:t>Fix bugs found during FAT</w:t>
+              <w:t xml:space="preserve">Develop </w:t>
+            </w:r>
+            <w:proofErr w:type="gramStart"/>
+            <w:r>
+              <w:t>FAT’s</w:t>
+            </w:r>
+            <w:proofErr w:type="gramEnd"/>
+            <w:r>
+              <w:t xml:space="preserve"> from previous Development</w:t>
             </w:r>
           </w:p>
         </w:tc>
@@ -3463,7 +3371,7 @@
               <w:widowControl/>
             </w:pPr>
             <w:r>
-              <w:t>Fixed bugs during Review, update code for further review, update iteration plan</w:t>
+              <w:t>Create and carry out Functional Acceptance Tests on code form previous iterations. Ready for Review, updated iteration plan</w:t>
             </w:r>
           </w:p>
         </w:tc>
@@ -3492,6 +3400,26 @@
               </w:rPr>
               <w:t>Incomplete</w:t>
             </w:r>
+            <w:r>
+              <w:rPr>
+                <w:rFonts w:ascii="Arial" w:eastAsia="Arial" w:hAnsi="Arial" w:cs="Arial"/>
+              </w:rPr>
+              <w:t xml:space="preserve">. Not all features </w:t>
+            </w:r>
+            <w:proofErr w:type="gramStart"/>
+            <w:r>
+              <w:rPr>
+                <w:rFonts w:ascii="Arial" w:eastAsia="Arial" w:hAnsi="Arial" w:cs="Arial"/>
+              </w:rPr>
+              <w:t>implemented</w:t>
+            </w:r>
+            <w:proofErr w:type="gramEnd"/>
+            <w:r>
+              <w:rPr>
+                <w:rFonts w:ascii="Arial" w:eastAsia="Arial" w:hAnsi="Arial" w:cs="Arial"/>
+              </w:rPr>
+              <w:t>. Will review the project plan to ensure test plans and features will be ready for review and testing.</w:t>
+            </w:r>
           </w:p>
         </w:tc>
         <w:tc>
@@ -3543,7 +3471,7 @@
               <w:rPr>
                 <w:rFonts w:ascii="Arial" w:eastAsia="Arial" w:hAnsi="Arial" w:cs="Arial"/>
               </w:rPr>
-              <w:t>1 Hours</w:t>
+              <w:t>4 Hours</w:t>
             </w:r>
           </w:p>
         </w:tc>
@@ -3598,6 +3526,198 @@
             <w:tcBorders>
               <w:top w:val="single" w:sz="6" w:space="0" w:color="000000"/>
               <w:left w:val="single" w:sz="4" w:space="0" w:color="000000"/>
+              <w:bottom w:val="single" w:sz="6" w:space="0" w:color="000000"/>
+              <w:right w:val="single" w:sz="6" w:space="0" w:color="000000"/>
+            </w:tcBorders>
+            <w:hideMark/>
+          </w:tcPr>
+          <w:p>
+            <w:pPr>
+              <w:widowControl/>
+              <w:rPr>
+                <w:rFonts w:ascii="Arial" w:eastAsia="Arial" w:hAnsi="Arial" w:cs="Arial"/>
+              </w:rPr>
+            </w:pPr>
+            <w:r>
+              <w:rPr>
+                <w:rFonts w:ascii="Arial" w:eastAsia="Arial" w:hAnsi="Arial" w:cs="Arial"/>
+              </w:rPr>
+              <w:t>8.1</w:t>
+            </w:r>
+          </w:p>
+        </w:tc>
+        <w:tc>
+          <w:tcPr>
+            <w:tcW w:w="2370" w:type="dxa"/>
+            <w:tcBorders>
+              <w:top w:val="single" w:sz="6" w:space="0" w:color="000000"/>
+              <w:left w:val="single" w:sz="6" w:space="0" w:color="000000"/>
+              <w:bottom w:val="single" w:sz="6" w:space="0" w:color="000000"/>
+              <w:right w:val="single" w:sz="6" w:space="0" w:color="000000"/>
+            </w:tcBorders>
+            <w:vAlign w:val="bottom"/>
+            <w:hideMark/>
+          </w:tcPr>
+          <w:p>
+            <w:pPr>
+              <w:widowControl/>
+            </w:pPr>
+            <w:r>
+              <w:t>Fix bugs found during FAT</w:t>
+            </w:r>
+          </w:p>
+        </w:tc>
+        <w:tc>
+          <w:tcPr>
+            <w:tcW w:w="2505" w:type="dxa"/>
+            <w:tcBorders>
+              <w:top w:val="single" w:sz="6" w:space="0" w:color="000000"/>
+              <w:left w:val="single" w:sz="6" w:space="0" w:color="000000"/>
+              <w:bottom w:val="single" w:sz="6" w:space="0" w:color="000000"/>
+              <w:right w:val="single" w:sz="6" w:space="0" w:color="000000"/>
+            </w:tcBorders>
+            <w:hideMark/>
+          </w:tcPr>
+          <w:p>
+            <w:pPr>
+              <w:widowControl/>
+            </w:pPr>
+            <w:r>
+              <w:t>Fixed bugs during Review, update code for further review, update iteration plan</w:t>
+            </w:r>
+          </w:p>
+        </w:tc>
+        <w:tc>
+          <w:tcPr>
+            <w:tcW w:w="1534" w:type="dxa"/>
+            <w:tcBorders>
+              <w:top w:val="single" w:sz="6" w:space="0" w:color="000000"/>
+              <w:left w:val="single" w:sz="6" w:space="0" w:color="000000"/>
+              <w:bottom w:val="single" w:sz="6" w:space="0" w:color="000000"/>
+              <w:right w:val="single" w:sz="6" w:space="0" w:color="000000"/>
+            </w:tcBorders>
+            <w:vAlign w:val="bottom"/>
+            <w:hideMark/>
+          </w:tcPr>
+          <w:p>
+            <w:pPr>
+              <w:widowControl/>
+              <w:rPr>
+                <w:rFonts w:ascii="Arial" w:eastAsia="Arial" w:hAnsi="Arial" w:cs="Arial"/>
+              </w:rPr>
+            </w:pPr>
+            <w:r>
+              <w:rPr>
+                <w:rFonts w:ascii="Arial" w:eastAsia="Arial" w:hAnsi="Arial" w:cs="Arial"/>
+              </w:rPr>
+              <w:t>Incomplete</w:t>
+            </w:r>
+          </w:p>
+        </w:tc>
+        <w:tc>
+          <w:tcPr>
+            <w:tcW w:w="716" w:type="dxa"/>
+            <w:tcBorders>
+              <w:top w:val="single" w:sz="6" w:space="0" w:color="000000"/>
+              <w:left w:val="single" w:sz="6" w:space="0" w:color="000000"/>
+              <w:bottom w:val="single" w:sz="6" w:space="0" w:color="000000"/>
+              <w:right w:val="single" w:sz="6" w:space="0" w:color="000000"/>
+            </w:tcBorders>
+            <w:vAlign w:val="bottom"/>
+            <w:hideMark/>
+          </w:tcPr>
+          <w:p>
+            <w:pPr>
+              <w:widowControl/>
+              <w:rPr>
+                <w:rFonts w:ascii="Arial" w:eastAsia="Arial" w:hAnsi="Arial" w:cs="Arial"/>
+              </w:rPr>
+            </w:pPr>
+            <w:r>
+              <w:rPr>
+                <w:rFonts w:ascii="Arial" w:eastAsia="Arial" w:hAnsi="Arial" w:cs="Arial"/>
+              </w:rPr>
+              <w:t>Matt</w:t>
+            </w:r>
+          </w:p>
+        </w:tc>
+        <w:tc>
+          <w:tcPr>
+            <w:tcW w:w="1080" w:type="dxa"/>
+            <w:tcBorders>
+              <w:top w:val="single" w:sz="6" w:space="0" w:color="000000"/>
+              <w:left w:val="single" w:sz="6" w:space="0" w:color="000000"/>
+              <w:bottom w:val="single" w:sz="6" w:space="0" w:color="000000"/>
+              <w:right w:val="single" w:sz="6" w:space="0" w:color="000000"/>
+            </w:tcBorders>
+            <w:hideMark/>
+          </w:tcPr>
+          <w:p>
+            <w:pPr>
+              <w:widowControl/>
+              <w:rPr>
+                <w:rFonts w:ascii="Arial" w:eastAsia="Arial" w:hAnsi="Arial" w:cs="Arial"/>
+              </w:rPr>
+            </w:pPr>
+            <w:r>
+              <w:rPr>
+                <w:rFonts w:ascii="Arial" w:eastAsia="Arial" w:hAnsi="Arial" w:cs="Arial"/>
+              </w:rPr>
+              <w:t>1 Hours</w:t>
+            </w:r>
+          </w:p>
+        </w:tc>
+        <w:tc>
+          <w:tcPr>
+            <w:tcW w:w="1039" w:type="dxa"/>
+            <w:tcBorders>
+              <w:top w:val="single" w:sz="6" w:space="0" w:color="000000"/>
+              <w:left w:val="single" w:sz="6" w:space="0" w:color="000000"/>
+              <w:bottom w:val="single" w:sz="6" w:space="0" w:color="000000"/>
+              <w:right w:val="single" w:sz="6" w:space="0" w:color="000000"/>
+            </w:tcBorders>
+            <w:vAlign w:val="bottom"/>
+          </w:tcPr>
+          <w:p>
+            <w:pPr>
+              <w:widowControl/>
+              <w:rPr>
+                <w:rFonts w:ascii="Arial" w:eastAsia="Arial" w:hAnsi="Arial" w:cs="Arial"/>
+              </w:rPr>
+            </w:pPr>
+          </w:p>
+        </w:tc>
+        <w:tc>
+          <w:tcPr>
+            <w:tcW w:w="1001" w:type="dxa"/>
+            <w:tcBorders>
+              <w:top w:val="single" w:sz="6" w:space="0" w:color="000000"/>
+              <w:left w:val="single" w:sz="6" w:space="0" w:color="000000"/>
+              <w:bottom w:val="single" w:sz="6" w:space="0" w:color="000000"/>
+              <w:right w:val="single" w:sz="4" w:space="0" w:color="000000"/>
+            </w:tcBorders>
+            <w:vAlign w:val="bottom"/>
+          </w:tcPr>
+          <w:p>
+            <w:pPr>
+              <w:widowControl/>
+              <w:rPr>
+                <w:rFonts w:ascii="Arial" w:eastAsia="Arial" w:hAnsi="Arial" w:cs="Arial"/>
+              </w:rPr>
+            </w:pPr>
+          </w:p>
+        </w:tc>
+      </w:tr>
+      <w:tr>
+        <w:trPr>
+          <w:trHeight w:val="255"/>
+        </w:trPr>
+        <w:tc>
+          <w:tcPr>
+            <w:tcW w:w="705" w:type="dxa"/>
+            <w:tcBorders>
+              <w:top w:val="single" w:sz="6" w:space="0" w:color="000000"/>
+              <w:left w:val="single" w:sz="4" w:space="0" w:color="000000"/>
               <w:bottom w:val="single" w:sz="4" w:space="0" w:color="000000"/>
               <w:right w:val="single" w:sz="6" w:space="0" w:color="000000"/>
             </w:tcBorders>
@@ -3687,7 +3807,7 @@
               <w:rPr>
                 <w:rFonts w:ascii="Arial" w:eastAsia="Arial" w:hAnsi="Arial" w:cs="Arial"/>
               </w:rPr>
-              <w:t>Incomplete</w:t>
+              <w:t>Complete</w:t>
             </w:r>
           </w:p>
         </w:tc>
@@ -3828,8 +3948,8 @@
       </w:pPr>
     </w:p>
     <w:sectPr>
-      <w:headerReference w:type="default" r:id="rId12"/>
-      <w:footerReference w:type="default" r:id="rId13"/>
+      <w:headerReference w:type="default" r:id="rId13"/>
+      <w:footerReference w:type="default" r:id="rId14"/>
       <w:pgSz w:w="12240" w:h="15840"/>
       <w:pgMar w:top="1440" w:right="1440" w:bottom="1440" w:left="1440" w:header="720" w:footer="720" w:gutter="0"/>
       <w:cols w:space="720"/>
@@ -3839,7 +3959,7 @@
 </file>
 
 <file path=word/endnotes.xml><?xml version="1.0" encoding="utf-8"?>
-<w:endnotes xmlns:wpc="http://schemas.microsoft.com/office/word/2010/wordprocessingCanvas" xmlns:cx="http://schemas.microsoft.com/office/drawing/2014/chartex" xmlns:cx1="http://schemas.microsoft.com/office/drawing/2015/9/8/chartex" xmlns:cx2="http://schemas.microsoft.com/office/drawing/2015/10/21/chartex" xmlns:cx3="http://schemas.microsoft.com/office/drawing/2016/5/9/chartex" xmlns:cx4="http://schemas.microsoft.com/office/drawing/2016/5/10/chartex" xmlns:cx5="http://schemas.microsoft.com/office/drawing/2016/5/11/chartex" xmlns:cx6="http://schemas.microsoft.com/office/drawing/2016/5/12/chartex" xmlns:cx7="http://schemas.microsoft.com/office/drawing/2016/5/13/chartex" xmlns:cx8="http://schemas.microsoft.com/office/drawing/2016/5/14/chartex" xmlns:mc="http://schemas.openxmlformats.org/markup-compatibility/2006" xmlns:aink="http://schemas.microsoft.com/office/drawing/2016/ink" xmlns:am3d="http://schemas.microsoft.com/office/drawing/2017/model3d" xmlns:o="urn:schemas-microsoft-com:office:office" xmlns:oel="http://schemas.microsoft.com/office/2019/extlst" xmlns:r="http://schemas.openxmlformats.org/officeDocument/2006/relationships" xmlns:m="http://schemas.openxmlformats.org/officeDocument/2006/math" xmlns:v="urn:schemas-microsoft-com:vml" xmlns:wp14="http://schemas.microsoft.com/office/word/2010/wordprocessingDrawing" xmlns:wp="http://schemas.openxmlformats.org/drawingml/2006/wordprocessingDrawing" xmlns:w10="urn:schemas-microsoft-com:office:word" xmlns:w="http://schemas.openxmlformats.org/wordprocessingml/2006/main" xmlns:w14="http://schemas.microsoft.com/office/word/2010/wordml" xmlns:w15="http://schemas.microsoft.com/office/word/2012/wordml" xmlns:w16cex="http://schemas.microsoft.com/office/word/2018/wordml/cex" xmlns:w16cid="http://schemas.microsoft.com/office/word/2016/wordml/cid" xmlns:w16="http://schemas.microsoft.com/office/word/2018/wordml" xmlns:w16du="http://schemas.microsoft.com/office/word/2023/wordml/word16du" xmlns:w16sdtdh="http://schemas.microsoft.com/office/word/2020/wordml/sdtdatahash" xmlns:w16se="http://schemas.microsoft.com/office/word/2015/wordml/symex" xmlns:wpg="http://schemas.microsoft.com/office/word/2010/wordprocessingGroup" xmlns:wpi="http://schemas.microsoft.com/office/word/2010/wordprocessingInk" xmlns:wne="http://schemas.microsoft.com/office/word/2006/wordml" xmlns:wps="http://schemas.microsoft.com/office/word/2010/wordprocessingShape" mc:Ignorable="w14 w15 w16se w16cid w16 w16cex w16sdtdh wp14">
+<w:endnotes xmlns:wpc="http://schemas.microsoft.com/office/word/2010/wordprocessingCanvas" xmlns:cx="http://schemas.microsoft.com/office/drawing/2014/chartex" xmlns:cx1="http://schemas.microsoft.com/office/drawing/2015/9/8/chartex" xmlns:cx2="http://schemas.microsoft.com/office/drawing/2015/10/21/chartex" xmlns:cx3="http://schemas.microsoft.com/office/drawing/2016/5/9/chartex" xmlns:cx4="http://schemas.microsoft.com/office/drawing/2016/5/10/chartex" xmlns:cx5="http://schemas.microsoft.com/office/drawing/2016/5/11/chartex" xmlns:cx6="http://schemas.microsoft.com/office/drawing/2016/5/12/chartex" xmlns:cx7="http://schemas.microsoft.com/office/drawing/2016/5/13/chartex" xmlns:cx8="http://schemas.microsoft.com/office/drawing/2016/5/14/chartex" xmlns:mc="http://schemas.openxmlformats.org/markup-compatibility/2006" xmlns:aink="http://schemas.microsoft.com/office/drawing/2016/ink" xmlns:am3d="http://schemas.microsoft.com/office/drawing/2017/model3d" xmlns:o="urn:schemas-microsoft-com:office:office" xmlns:oel="http://schemas.microsoft.com/office/2019/extlst" xmlns:r="http://schemas.openxmlformats.org/officeDocument/2006/relationships" xmlns:m="http://schemas.openxmlformats.org/officeDocument/2006/math" xmlns:v="urn:schemas-microsoft-com:vml" xmlns:wp14="http://schemas.microsoft.com/office/word/2010/wordprocessingDrawing" xmlns:wp="http://schemas.openxmlformats.org/drawingml/2006/wordprocessingDrawing" xmlns:w10="urn:schemas-microsoft-com:office:word" xmlns:w="http://schemas.openxmlformats.org/wordprocessingml/2006/main" xmlns:w14="http://schemas.microsoft.com/office/word/2010/wordml" xmlns:w15="http://schemas.microsoft.com/office/word/2012/wordml" xmlns:w16cex="http://schemas.microsoft.com/office/word/2018/wordml/cex" xmlns:w16cid="http://schemas.microsoft.com/office/word/2016/wordml/cid" xmlns:w16="http://schemas.microsoft.com/office/word/2018/wordml" xmlns:w16sdtdh="http://schemas.microsoft.com/office/word/2020/wordml/sdtdatahash" xmlns:w16se="http://schemas.microsoft.com/office/word/2015/wordml/symex" xmlns:wpg="http://schemas.microsoft.com/office/word/2010/wordprocessingGroup" xmlns:wpi="http://schemas.microsoft.com/office/word/2010/wordprocessingInk" xmlns:wne="http://schemas.microsoft.com/office/word/2006/wordml" xmlns:wps="http://schemas.microsoft.com/office/word/2010/wordprocessingShape" mc:Ignorable="w14 w15 w16se w16cid w16 w16cex w16sdtdh wp14">
   <w:endnote w:type="separator" w:id="-1">
     <w:p>
       <w:r>
@@ -3858,7 +3978,7 @@
 </file>
 
 <file path=word/footer1.xml><?xml version="1.0" encoding="utf-8"?>
-<w:ftr xmlns:wpc="http://schemas.microsoft.com/office/word/2010/wordprocessingCanvas" xmlns:cx="http://schemas.microsoft.com/office/drawing/2014/chartex" xmlns:cx1="http://schemas.microsoft.com/office/drawing/2015/9/8/chartex" xmlns:cx2="http://schemas.microsoft.com/office/drawing/2015/10/21/chartex" xmlns:cx3="http://schemas.microsoft.com/office/drawing/2016/5/9/chartex" xmlns:cx4="http://schemas.microsoft.com/office/drawing/2016/5/10/chartex" xmlns:cx5="http://schemas.microsoft.com/office/drawing/2016/5/11/chartex" xmlns:cx6="http://schemas.microsoft.com/office/drawing/2016/5/12/chartex" xmlns:cx7="http://schemas.microsoft.com/office/drawing/2016/5/13/chartex" xmlns:cx8="http://schemas.microsoft.com/office/drawing/2016/5/14/chartex" xmlns:mc="http://schemas.openxmlformats.org/markup-compatibility/2006" xmlns:aink="http://schemas.microsoft.com/office/drawing/2016/ink" xmlns:am3d="http://schemas.microsoft.com/office/drawing/2017/model3d" xmlns:o="urn:schemas-microsoft-com:office:office" xmlns:oel="http://schemas.microsoft.com/office/2019/extlst" xmlns:r="http://schemas.openxmlformats.org/officeDocument/2006/relationships" xmlns:m="http://schemas.openxmlformats.org/officeDocument/2006/math" xmlns:v="urn:schemas-microsoft-com:vml" xmlns:wp14="http://schemas.microsoft.com/office/word/2010/wordprocessingDrawing" xmlns:wp="http://schemas.openxmlformats.org/drawingml/2006/wordprocessingDrawing" xmlns:w10="urn:schemas-microsoft-com:office:word" xmlns:w="http://schemas.openxmlformats.org/wordprocessingml/2006/main" xmlns:w14="http://schemas.microsoft.com/office/word/2010/wordml" xmlns:w15="http://schemas.microsoft.com/office/word/2012/wordml" xmlns:w16cex="http://schemas.microsoft.com/office/word/2018/wordml/cex" xmlns:w16cid="http://schemas.microsoft.com/office/word/2016/wordml/cid" xmlns:w16="http://schemas.microsoft.com/office/word/2018/wordml" xmlns:w16du="http://schemas.microsoft.com/office/word/2023/wordml/word16du" xmlns:w16sdtdh="http://schemas.microsoft.com/office/word/2020/wordml/sdtdatahash" xmlns:w16se="http://schemas.microsoft.com/office/word/2015/wordml/symex" xmlns:wpg="http://schemas.microsoft.com/office/word/2010/wordprocessingGroup" xmlns:wpi="http://schemas.microsoft.com/office/word/2010/wordprocessingInk" xmlns:wne="http://schemas.microsoft.com/office/word/2006/wordml" xmlns:wps="http://schemas.microsoft.com/office/word/2010/wordprocessingShape" mc:Ignorable="w14 w15 w16se w16cid w16 w16cex w16sdtdh wp14">
+<w:ftr xmlns:wpc="http://schemas.microsoft.com/office/word/2010/wordprocessingCanvas" xmlns:cx="http://schemas.microsoft.com/office/drawing/2014/chartex" xmlns:cx1="http://schemas.microsoft.com/office/drawing/2015/9/8/chartex" xmlns:cx2="http://schemas.microsoft.com/office/drawing/2015/10/21/chartex" xmlns:cx3="http://schemas.microsoft.com/office/drawing/2016/5/9/chartex" xmlns:cx4="http://schemas.microsoft.com/office/drawing/2016/5/10/chartex" xmlns:cx5="http://schemas.microsoft.com/office/drawing/2016/5/11/chartex" xmlns:cx6="http://schemas.microsoft.com/office/drawing/2016/5/12/chartex" xmlns:cx7="http://schemas.microsoft.com/office/drawing/2016/5/13/chartex" xmlns:cx8="http://schemas.microsoft.com/office/drawing/2016/5/14/chartex" xmlns:mc="http://schemas.openxmlformats.org/markup-compatibility/2006" xmlns:aink="http://schemas.microsoft.com/office/drawing/2016/ink" xmlns:am3d="http://schemas.microsoft.com/office/drawing/2017/model3d" xmlns:o="urn:schemas-microsoft-com:office:office" xmlns:oel="http://schemas.microsoft.com/office/2019/extlst" xmlns:r="http://schemas.openxmlformats.org/officeDocument/2006/relationships" xmlns:m="http://schemas.openxmlformats.org/officeDocument/2006/math" xmlns:v="urn:schemas-microsoft-com:vml" xmlns:wp14="http://schemas.microsoft.com/office/word/2010/wordprocessingDrawing" xmlns:wp="http://schemas.openxmlformats.org/drawingml/2006/wordprocessingDrawing" xmlns:w10="urn:schemas-microsoft-com:office:word" xmlns:w="http://schemas.openxmlformats.org/wordprocessingml/2006/main" xmlns:w14="http://schemas.microsoft.com/office/word/2010/wordml" xmlns:w15="http://schemas.microsoft.com/office/word/2012/wordml" xmlns:w16cex="http://schemas.microsoft.com/office/word/2018/wordml/cex" xmlns:w16cid="http://schemas.microsoft.com/office/word/2016/wordml/cid" xmlns:w16="http://schemas.microsoft.com/office/word/2018/wordml" xmlns:w16sdtdh="http://schemas.microsoft.com/office/word/2020/wordml/sdtdatahash" xmlns:w16se="http://schemas.microsoft.com/office/word/2015/wordml/symex" xmlns:wpg="http://schemas.microsoft.com/office/word/2010/wordprocessingGroup" xmlns:wpi="http://schemas.microsoft.com/office/word/2010/wordprocessingInk" xmlns:wne="http://schemas.microsoft.com/office/word/2006/wordml" xmlns:wps="http://schemas.microsoft.com/office/word/2010/wordprocessingShape" mc:Ignorable="w14 w15 w16se w16cid w16 w16cex w16sdtdh wp14">
   <w:p>
     <w:pPr>
       <w:pBdr>
@@ -4024,7 +4144,7 @@
 </file>
 
 <file path=word/footnotes.xml><?xml version="1.0" encoding="utf-8"?>
-<w:footnotes xmlns:wpc="http://schemas.microsoft.com/office/word/2010/wordprocessingCanvas" xmlns:cx="http://schemas.microsoft.com/office/drawing/2014/chartex" xmlns:cx1="http://schemas.microsoft.com/office/drawing/2015/9/8/chartex" xmlns:cx2="http://schemas.microsoft.com/office/drawing/2015/10/21/chartex" xmlns:cx3="http://schemas.microsoft.com/office/drawing/2016/5/9/chartex" xmlns:cx4="http://schemas.microsoft.com/office/drawing/2016/5/10/chartex" xmlns:cx5="http://schemas.microsoft.com/office/drawing/2016/5/11/chartex" xmlns:cx6="http://schemas.microsoft.com/office/drawing/2016/5/12/chartex" xmlns:cx7="http://schemas.microsoft.com/office/drawing/2016/5/13/chartex" xmlns:cx8="http://schemas.microsoft.com/office/drawing/2016/5/14/chartex" xmlns:mc="http://schemas.openxmlformats.org/markup-compatibility/2006" xmlns:aink="http://schemas.microsoft.com/office/drawing/2016/ink" xmlns:am3d="http://schemas.microsoft.com/office/drawing/2017/model3d" xmlns:o="urn:schemas-microsoft-com:office:office" xmlns:oel="http://schemas.microsoft.com/office/2019/extlst" xmlns:r="http://schemas.openxmlformats.org/officeDocument/2006/relationships" xmlns:m="http://schemas.openxmlformats.org/officeDocument/2006/math" xmlns:v="urn:schemas-microsoft-com:vml" xmlns:wp14="http://schemas.microsoft.com/office/word/2010/wordprocessingDrawing" xmlns:wp="http://schemas.openxmlformats.org/drawingml/2006/wordprocessingDrawing" xmlns:w10="urn:schemas-microsoft-com:office:word" xmlns:w="http://schemas.openxmlformats.org/wordprocessingml/2006/main" xmlns:w14="http://schemas.microsoft.com/office/word/2010/wordml" xmlns:w15="http://schemas.microsoft.com/office/word/2012/wordml" xmlns:w16cex="http://schemas.microsoft.com/office/word/2018/wordml/cex" xmlns:w16cid="http://schemas.microsoft.com/office/word/2016/wordml/cid" xmlns:w16="http://schemas.microsoft.com/office/word/2018/wordml" xmlns:w16du="http://schemas.microsoft.com/office/word/2023/wordml/word16du" xmlns:w16sdtdh="http://schemas.microsoft.com/office/word/2020/wordml/sdtdatahash" xmlns:w16se="http://schemas.microsoft.com/office/word/2015/wordml/symex" xmlns:wpg="http://schemas.microsoft.com/office/word/2010/wordprocessingGroup" xmlns:wpi="http://schemas.microsoft.com/office/word/2010/wordprocessingInk" xmlns:wne="http://schemas.microsoft.com/office/word/2006/wordml" xmlns:wps="http://schemas.microsoft.com/office/word/2010/wordprocessingShape" mc:Ignorable="w14 w15 w16se w16cid w16 w16cex w16sdtdh wp14">
+<w:footnotes xmlns:wpc="http://schemas.microsoft.com/office/word/2010/wordprocessingCanvas" xmlns:cx="http://schemas.microsoft.com/office/drawing/2014/chartex" xmlns:cx1="http://schemas.microsoft.com/office/drawing/2015/9/8/chartex" xmlns:cx2="http://schemas.microsoft.com/office/drawing/2015/10/21/chartex" xmlns:cx3="http://schemas.microsoft.com/office/drawing/2016/5/9/chartex" xmlns:cx4="http://schemas.microsoft.com/office/drawing/2016/5/10/chartex" xmlns:cx5="http://schemas.microsoft.com/office/drawing/2016/5/11/chartex" xmlns:cx6="http://schemas.microsoft.com/office/drawing/2016/5/12/chartex" xmlns:cx7="http://schemas.microsoft.com/office/drawing/2016/5/13/chartex" xmlns:cx8="http://schemas.microsoft.com/office/drawing/2016/5/14/chartex" xmlns:mc="http://schemas.openxmlformats.org/markup-compatibility/2006" xmlns:aink="http://schemas.microsoft.com/office/drawing/2016/ink" xmlns:am3d="http://schemas.microsoft.com/office/drawing/2017/model3d" xmlns:o="urn:schemas-microsoft-com:office:office" xmlns:oel="http://schemas.microsoft.com/office/2019/extlst" xmlns:r="http://schemas.openxmlformats.org/officeDocument/2006/relationships" xmlns:m="http://schemas.openxmlformats.org/officeDocument/2006/math" xmlns:v="urn:schemas-microsoft-com:vml" xmlns:wp14="http://schemas.microsoft.com/office/word/2010/wordprocessingDrawing" xmlns:wp="http://schemas.openxmlformats.org/drawingml/2006/wordprocessingDrawing" xmlns:w10="urn:schemas-microsoft-com:office:word" xmlns:w="http://schemas.openxmlformats.org/wordprocessingml/2006/main" xmlns:w14="http://schemas.microsoft.com/office/word/2010/wordml" xmlns:w15="http://schemas.microsoft.com/office/word/2012/wordml" xmlns:w16cex="http://schemas.microsoft.com/office/word/2018/wordml/cex" xmlns:w16cid="http://schemas.microsoft.com/office/word/2016/wordml/cid" xmlns:w16="http://schemas.microsoft.com/office/word/2018/wordml" xmlns:w16sdtdh="http://schemas.microsoft.com/office/word/2020/wordml/sdtdatahash" xmlns:w16se="http://schemas.microsoft.com/office/word/2015/wordml/symex" xmlns:wpg="http://schemas.microsoft.com/office/word/2010/wordprocessingGroup" xmlns:wpi="http://schemas.microsoft.com/office/word/2010/wordprocessingInk" xmlns:wne="http://schemas.microsoft.com/office/word/2006/wordml" xmlns:wps="http://schemas.microsoft.com/office/word/2010/wordprocessingShape" mc:Ignorable="w14 w15 w16se w16cid w16 w16cex w16sdtdh wp14">
   <w:footnote w:type="separator" w:id="-1">
     <w:p>
       <w:r>
@@ -4043,7 +4163,7 @@
 </file>
 
 <file path=word/header1.xml><?xml version="1.0" encoding="utf-8"?>
-<w:hdr xmlns:wpc="http://schemas.microsoft.com/office/word/2010/wordprocessingCanvas" xmlns:cx="http://schemas.microsoft.com/office/drawing/2014/chartex" xmlns:cx1="http://schemas.microsoft.com/office/drawing/2015/9/8/chartex" xmlns:cx2="http://schemas.microsoft.com/office/drawing/2015/10/21/chartex" xmlns:cx3="http://schemas.microsoft.com/office/drawing/2016/5/9/chartex" xmlns:cx4="http://schemas.microsoft.com/office/drawing/2016/5/10/chartex" xmlns:cx5="http://schemas.microsoft.com/office/drawing/2016/5/11/chartex" xmlns:cx6="http://schemas.microsoft.com/office/drawing/2016/5/12/chartex" xmlns:cx7="http://schemas.microsoft.com/office/drawing/2016/5/13/chartex" xmlns:cx8="http://schemas.microsoft.com/office/drawing/2016/5/14/chartex" xmlns:mc="http://schemas.openxmlformats.org/markup-compatibility/2006" xmlns:aink="http://schemas.microsoft.com/office/drawing/2016/ink" xmlns:am3d="http://schemas.microsoft.com/office/drawing/2017/model3d" xmlns:o="urn:schemas-microsoft-com:office:office" xmlns:oel="http://schemas.microsoft.com/office/2019/extlst" xmlns:r="http://schemas.openxmlformats.org/officeDocument/2006/relationships" xmlns:m="http://schemas.openxmlformats.org/officeDocument/2006/math" xmlns:v="urn:schemas-microsoft-com:vml" xmlns:wp14="http://schemas.microsoft.com/office/word/2010/wordprocessingDrawing" xmlns:wp="http://schemas.openxmlformats.org/drawingml/2006/wordprocessingDrawing" xmlns:w10="urn:schemas-microsoft-com:office:word" xmlns:w="http://schemas.openxmlformats.org/wordprocessingml/2006/main" xmlns:w14="http://schemas.microsoft.com/office/word/2010/wordml" xmlns:w15="http://schemas.microsoft.com/office/word/2012/wordml" xmlns:w16cex="http://schemas.microsoft.com/office/word/2018/wordml/cex" xmlns:w16cid="http://schemas.microsoft.com/office/word/2016/wordml/cid" xmlns:w16="http://schemas.microsoft.com/office/word/2018/wordml" xmlns:w16du="http://schemas.microsoft.com/office/word/2023/wordml/word16du" xmlns:w16sdtdh="http://schemas.microsoft.com/office/word/2020/wordml/sdtdatahash" xmlns:w16se="http://schemas.microsoft.com/office/word/2015/wordml/symex" xmlns:wpg="http://schemas.microsoft.com/office/word/2010/wordprocessingGroup" xmlns:wpi="http://schemas.microsoft.com/office/word/2010/wordprocessingInk" xmlns:wne="http://schemas.microsoft.com/office/word/2006/wordml" xmlns:wps="http://schemas.microsoft.com/office/word/2010/wordprocessingShape" mc:Ignorable="w14 w15 w16se w16cid w16 w16cex w16sdtdh wp14">
+<w:hdr xmlns:wpc="http://schemas.microsoft.com/office/word/2010/wordprocessingCanvas" xmlns:cx="http://schemas.microsoft.com/office/drawing/2014/chartex" xmlns:cx1="http://schemas.microsoft.com/office/drawing/2015/9/8/chartex" xmlns:cx2="http://schemas.microsoft.com/office/drawing/2015/10/21/chartex" xmlns:cx3="http://schemas.microsoft.com/office/drawing/2016/5/9/chartex" xmlns:cx4="http://schemas.microsoft.com/office/drawing/2016/5/10/chartex" xmlns:cx5="http://schemas.microsoft.com/office/drawing/2016/5/11/chartex" xmlns:cx6="http://schemas.microsoft.com/office/drawing/2016/5/12/chartex" xmlns:cx7="http://schemas.microsoft.com/office/drawing/2016/5/13/chartex" xmlns:cx8="http://schemas.microsoft.com/office/drawing/2016/5/14/chartex" xmlns:mc="http://schemas.openxmlformats.org/markup-compatibility/2006" xmlns:aink="http://schemas.microsoft.com/office/drawing/2016/ink" xmlns:am3d="http://schemas.microsoft.com/office/drawing/2017/model3d" xmlns:o="urn:schemas-microsoft-com:office:office" xmlns:oel="http://schemas.microsoft.com/office/2019/extlst" xmlns:r="http://schemas.openxmlformats.org/officeDocument/2006/relationships" xmlns:m="http://schemas.openxmlformats.org/officeDocument/2006/math" xmlns:v="urn:schemas-microsoft-com:vml" xmlns:wp14="http://schemas.microsoft.com/office/word/2010/wordprocessingDrawing" xmlns:wp="http://schemas.openxmlformats.org/drawingml/2006/wordprocessingDrawing" xmlns:w10="urn:schemas-microsoft-com:office:word" xmlns:w="http://schemas.openxmlformats.org/wordprocessingml/2006/main" xmlns:w14="http://schemas.microsoft.com/office/word/2010/wordml" xmlns:w15="http://schemas.microsoft.com/office/word/2012/wordml" xmlns:w16cex="http://schemas.microsoft.com/office/word/2018/wordml/cex" xmlns:w16cid="http://schemas.microsoft.com/office/word/2016/wordml/cid" xmlns:w16="http://schemas.microsoft.com/office/word/2018/wordml" xmlns:w16sdtdh="http://schemas.microsoft.com/office/word/2020/wordml/sdtdatahash" xmlns:w16se="http://schemas.microsoft.com/office/word/2015/wordml/symex" xmlns:wpg="http://schemas.microsoft.com/office/word/2010/wordprocessingGroup" xmlns:wpi="http://schemas.microsoft.com/office/word/2010/wordprocessingInk" xmlns:wne="http://schemas.microsoft.com/office/word/2006/wordml" xmlns:wps="http://schemas.microsoft.com/office/word/2010/wordprocessingShape" mc:Ignorable="w14 w15 w16se w16cid w16 w16cex w16sdtdh wp14">
   <w:p>
     <w:pPr>
       <w:pBdr>
@@ -4177,7 +4297,7 @@
 </file>
 
 <file path=word/numbering.xml><?xml version="1.0" encoding="utf-8"?>
-<w:numbering xmlns:wpc="http://schemas.microsoft.com/office/word/2010/wordprocessingCanvas" xmlns:cx="http://schemas.microsoft.com/office/drawing/2014/chartex" xmlns:cx1="http://schemas.microsoft.com/office/drawing/2015/9/8/chartex" xmlns:cx2="http://schemas.microsoft.com/office/drawing/2015/10/21/chartex" xmlns:cx3="http://schemas.microsoft.com/office/drawing/2016/5/9/chartex" xmlns:cx4="http://schemas.microsoft.com/office/drawing/2016/5/10/chartex" xmlns:cx5="http://schemas.microsoft.com/office/drawing/2016/5/11/chartex" xmlns:cx6="http://schemas.microsoft.com/office/drawing/2016/5/12/chartex" xmlns:cx7="http://schemas.microsoft.com/office/drawing/2016/5/13/chartex" xmlns:cx8="http://schemas.microsoft.com/office/drawing/2016/5/14/chartex" xmlns:mc="http://schemas.openxmlformats.org/markup-compatibility/2006" xmlns:aink="http://schemas.microsoft.com/office/drawing/2016/ink" xmlns:am3d="http://schemas.microsoft.com/office/drawing/2017/model3d" xmlns:o="urn:schemas-microsoft-com:office:office" xmlns:oel="http://schemas.microsoft.com/office/2019/extlst" xmlns:r="http://schemas.openxmlformats.org/officeDocument/2006/relationships" xmlns:m="http://schemas.openxmlformats.org/officeDocument/2006/math" xmlns:v="urn:schemas-microsoft-com:vml" xmlns:wp14="http://schemas.microsoft.com/office/word/2010/wordprocessingDrawing" xmlns:wp="http://schemas.openxmlformats.org/drawingml/2006/wordprocessingDrawing" xmlns:w10="urn:schemas-microsoft-com:office:word" xmlns:w="http://schemas.openxmlformats.org/wordprocessingml/2006/main" xmlns:w14="http://schemas.microsoft.com/office/word/2010/wordml" xmlns:w15="http://schemas.microsoft.com/office/word/2012/wordml" xmlns:w16cex="http://schemas.microsoft.com/office/word/2018/wordml/cex" xmlns:w16cid="http://schemas.microsoft.com/office/word/2016/wordml/cid" xmlns:w16="http://schemas.microsoft.com/office/word/2018/wordml" xmlns:w16du="http://schemas.microsoft.com/office/word/2023/wordml/word16du" xmlns:w16sdtdh="http://schemas.microsoft.com/office/word/2020/wordml/sdtdatahash" xmlns:w16se="http://schemas.microsoft.com/office/word/2015/wordml/symex" xmlns:wpg="http://schemas.microsoft.com/office/word/2010/wordprocessingGroup" xmlns:wpi="http://schemas.microsoft.com/office/word/2010/wordprocessingInk" xmlns:wne="http://schemas.microsoft.com/office/word/2006/wordml" xmlns:wps="http://schemas.microsoft.com/office/word/2010/wordprocessingShape" mc:Ignorable="w14 w15 w16se w16cid w16 w16cex w16sdtdh wp14">
+<w:numbering xmlns:wpc="http://schemas.microsoft.com/office/word/2010/wordprocessingCanvas" xmlns:cx="http://schemas.microsoft.com/office/drawing/2014/chartex" xmlns:cx1="http://schemas.microsoft.com/office/drawing/2015/9/8/chartex" xmlns:cx2="http://schemas.microsoft.com/office/drawing/2015/10/21/chartex" xmlns:cx3="http://schemas.microsoft.com/office/drawing/2016/5/9/chartex" xmlns:cx4="http://schemas.microsoft.com/office/drawing/2016/5/10/chartex" xmlns:cx5="http://schemas.microsoft.com/office/drawing/2016/5/11/chartex" xmlns:cx6="http://schemas.microsoft.com/office/drawing/2016/5/12/chartex" xmlns:cx7="http://schemas.microsoft.com/office/drawing/2016/5/13/chartex" xmlns:cx8="http://schemas.microsoft.com/office/drawing/2016/5/14/chartex" xmlns:mc="http://schemas.openxmlformats.org/markup-compatibility/2006" xmlns:aink="http://schemas.microsoft.com/office/drawing/2016/ink" xmlns:am3d="http://schemas.microsoft.com/office/drawing/2017/model3d" xmlns:o="urn:schemas-microsoft-com:office:office" xmlns:oel="http://schemas.microsoft.com/office/2019/extlst" xmlns:r="http://schemas.openxmlformats.org/officeDocument/2006/relationships" xmlns:m="http://schemas.openxmlformats.org/officeDocument/2006/math" xmlns:v="urn:schemas-microsoft-com:vml" xmlns:wp14="http://schemas.microsoft.com/office/word/2010/wordprocessingDrawing" xmlns:wp="http://schemas.openxmlformats.org/drawingml/2006/wordprocessingDrawing" xmlns:w10="urn:schemas-microsoft-com:office:word" xmlns:w="http://schemas.openxmlformats.org/wordprocessingml/2006/main" xmlns:w14="http://schemas.microsoft.com/office/word/2010/wordml" xmlns:w15="http://schemas.microsoft.com/office/word/2012/wordml" xmlns:w16cex="http://schemas.microsoft.com/office/word/2018/wordml/cex" xmlns:w16cid="http://schemas.microsoft.com/office/word/2016/wordml/cid" xmlns:w16="http://schemas.microsoft.com/office/word/2018/wordml" xmlns:w16sdtdh="http://schemas.microsoft.com/office/word/2020/wordml/sdtdatahash" xmlns:w16se="http://schemas.microsoft.com/office/word/2015/wordml/symex" xmlns:wpg="http://schemas.microsoft.com/office/word/2010/wordprocessingGroup" xmlns:wpi="http://schemas.microsoft.com/office/word/2010/wordprocessingInk" xmlns:wne="http://schemas.microsoft.com/office/word/2006/wordml" xmlns:wps="http://schemas.microsoft.com/office/word/2010/wordprocessingShape" mc:Ignorable="w14 w15 w16se w16cid w16 w16cex w16sdtdh wp14">
   <w:abstractNum w:abstractNumId="0" w15:restartNumberingAfterBreak="0">
     <w:nsid w:val="03B443A3"/>
     <w:multiLevelType w:val="multilevel"/>

</xml_diff>

<commit_message>
-7.1 Update -4.0 Update
</commit_message>
<xml_diff>
--- a/Iteration E-3/LCAMIterationPlan3.docx
+++ b/Iteration E-3/LCAMIterationPlan3.docx
@@ -694,13 +694,7 @@
         <w:rPr>
           <w:b/>
         </w:rPr>
-        <w:t>Cr</w:t>
-      </w:r>
-      <w:r>
-        <w:rPr>
-          <w:b/>
-        </w:rPr>
-        <w:t>iteria:</w:t>
+        <w:t>Criteria:</w:t>
       </w:r>
       <w:r>
         <w:t xml:space="preserve"> </w:t>
@@ -1564,13 +1558,8 @@
               <w:widowControl/>
             </w:pPr>
             <w:r>
-              <w:t xml:space="preserve">Develop backend logic for tracking the number of task created / completed/ deleted without </w:t>
-            </w:r>
-            <w:proofErr w:type="gramStart"/>
-            <w:r>
-              <w:t>completing</w:t>
-            </w:r>
-            <w:proofErr w:type="gramEnd"/>
+              <w:t>Develop backend logic for tracking the number of task created / completed/ deleted without completing</w:t>
+            </w:r>
           </w:p>
           <w:p>
             <w:pPr>
@@ -1581,19 +1570,11 @@
                 <w:numId w:val="6"/>
               </w:numPr>
             </w:pPr>
-            <w:proofErr w:type="gramStart"/>
             <w:r>
               <w:rPr>
                 <w:color w:val="00B050"/>
               </w:rPr>
-              <w:t>Last</w:t>
-            </w:r>
-            <w:proofErr w:type="gramEnd"/>
-            <w:r>
-              <w:rPr>
-                <w:color w:val="00B050"/>
-              </w:rPr>
-              <w:t xml:space="preserve"> two, after group discussion, was deemed unnecessary.  </w:t>
+              <w:t xml:space="preserve">Last two, after group discussion, was deemed unnecessary.  </w:t>
             </w:r>
           </w:p>
         </w:tc>
@@ -3126,15 +3107,7 @@
             </w:r>
             <w:proofErr w:type="spellEnd"/>
             <w:r>
-              <w:t xml:space="preserve"> to encrypt and </w:t>
-            </w:r>
-            <w:proofErr w:type="gramStart"/>
-            <w:r>
-              <w:t>Protect</w:t>
-            </w:r>
-            <w:proofErr w:type="gramEnd"/>
-            <w:r>
-              <w:t xml:space="preserve"> local SQLite Database</w:t>
+              <w:t xml:space="preserve"> to encrypt and Protect local SQLite Database</w:t>
             </w:r>
           </w:p>
         </w:tc>
@@ -3343,15 +3316,7 @@
               <w:widowControl/>
             </w:pPr>
             <w:r>
-              <w:t xml:space="preserve">Develop </w:t>
-            </w:r>
-            <w:proofErr w:type="gramStart"/>
-            <w:r>
-              <w:t>FAT’s</w:t>
-            </w:r>
-            <w:proofErr w:type="gramEnd"/>
-            <w:r>
-              <w:t xml:space="preserve"> from previous Development</w:t>
+              <w:t>Develop FAT’s from previous Development</w:t>
             </w:r>
           </w:p>
         </w:tc>
@@ -3404,21 +3369,7 @@
               <w:rPr>
                 <w:rFonts w:ascii="Arial" w:eastAsia="Arial" w:hAnsi="Arial" w:cs="Arial"/>
               </w:rPr>
-              <w:t xml:space="preserve">. Not all features </w:t>
-            </w:r>
-            <w:proofErr w:type="gramStart"/>
-            <w:r>
-              <w:rPr>
-                <w:rFonts w:ascii="Arial" w:eastAsia="Arial" w:hAnsi="Arial" w:cs="Arial"/>
-              </w:rPr>
-              <w:t>implemented</w:t>
-            </w:r>
-            <w:proofErr w:type="gramEnd"/>
-            <w:r>
-              <w:rPr>
-                <w:rFonts w:ascii="Arial" w:eastAsia="Arial" w:hAnsi="Arial" w:cs="Arial"/>
-              </w:rPr>
-              <w:t>. Will review the project plan to ensure test plans and features will be ready for review and testing.</w:t>
+              <w:t>. Not all features implemented. Will review the project plan to ensure test plans and features will be ready for review and testing.</w:t>
             </w:r>
           </w:p>
         </w:tc>
@@ -3912,6 +3863,77 @@
         <w:rPr>
           <w:rFonts w:ascii="Arial" w:eastAsia="Arial" w:hAnsi="Arial" w:cs="Arial"/>
           <w:b/>
+          <w:sz w:val="24"/>
+          <w:szCs w:val="24"/>
+        </w:rPr>
+      </w:pPr>
+    </w:p>
+    <w:p>
+      <w:pPr>
+        <w:rPr>
+          <w:rFonts w:ascii="Arial" w:eastAsia="Arial" w:hAnsi="Arial" w:cs="Arial"/>
+          <w:sz w:val="24"/>
+          <w:szCs w:val="24"/>
+        </w:rPr>
+      </w:pPr>
+    </w:p>
+    <w:p>
+      <w:pPr>
+        <w:rPr>
+          <w:rFonts w:ascii="Arial" w:eastAsia="Arial" w:hAnsi="Arial" w:cs="Arial"/>
+          <w:sz w:val="24"/>
+          <w:szCs w:val="24"/>
+        </w:rPr>
+      </w:pPr>
+    </w:p>
+    <w:p>
+      <w:pPr>
+        <w:rPr>
+          <w:rFonts w:ascii="Arial" w:eastAsia="Arial" w:hAnsi="Arial" w:cs="Arial"/>
+          <w:sz w:val="24"/>
+          <w:szCs w:val="24"/>
+        </w:rPr>
+      </w:pPr>
+    </w:p>
+    <w:p>
+      <w:pPr>
+        <w:rPr>
+          <w:rFonts w:ascii="Arial" w:eastAsia="Arial" w:hAnsi="Arial" w:cs="Arial"/>
+          <w:b/>
+          <w:sz w:val="24"/>
+          <w:szCs w:val="24"/>
+        </w:rPr>
+      </w:pPr>
+    </w:p>
+    <w:p>
+      <w:pPr>
+        <w:tabs>
+          <w:tab w:val="left" w:pos="1155"/>
+        </w:tabs>
+        <w:rPr>
+          <w:rFonts w:ascii="Arial" w:eastAsia="Arial" w:hAnsi="Arial" w:cs="Arial"/>
+          <w:b/>
+          <w:sz w:val="24"/>
+          <w:szCs w:val="24"/>
+        </w:rPr>
+      </w:pPr>
+      <w:r>
+        <w:rPr>
+          <w:rFonts w:ascii="Arial" w:eastAsia="Arial" w:hAnsi="Arial" w:cs="Arial"/>
+          <w:b/>
+          <w:sz w:val="24"/>
+          <w:szCs w:val="24"/>
+        </w:rPr>
+        <w:tab/>
+      </w:r>
+    </w:p>
+    <w:p>
+      <w:pPr>
+        <w:tabs>
+          <w:tab w:val="left" w:pos="1155"/>
+        </w:tabs>
+        <w:rPr>
+          <w:rFonts w:ascii="Arial" w:eastAsia="Arial" w:hAnsi="Arial" w:cs="Arial"/>
           <w:sz w:val="24"/>
           <w:szCs w:val="24"/>
         </w:rPr>
@@ -3922,6 +3944,14 @@
           <w:cols w:space="720"/>
         </w:sectPr>
       </w:pPr>
+      <w:r>
+        <w:rPr>
+          <w:rFonts w:ascii="Arial" w:eastAsia="Arial" w:hAnsi="Arial" w:cs="Arial"/>
+          <w:sz w:val="24"/>
+          <w:szCs w:val="24"/>
+        </w:rPr>
+        <w:tab/>
+      </w:r>
     </w:p>
     <w:p>
       <w:pPr>

</xml_diff>